<commit_message>
update báo cáo BTL 8.3.2024
</commit_message>
<xml_diff>
--- a/HHTQD/77AA-btl.docx
+++ b/HHTQD/77AA-btl.docx
@@ -62,7 +62,7 @@
           <w:r>
             <w:fldChar w:fldCharType="separate"/>
           </w:r>
-          <w:hyperlink w:anchor="_Toc131415118" w:history="1">
+          <w:hyperlink w:anchor="_Toc160520980" w:history="1">
             <w:r>
               <w:rPr>
                 <w:rStyle w:val="Hyperlink"/>
@@ -89,7 +89,7 @@
                 <w:noProof/>
                 <w:webHidden/>
               </w:rPr>
-              <w:instrText xml:space="preserve"> PAGEREF _Toc131415118 \h </w:instrText>
+              <w:instrText xml:space="preserve"> PAGEREF _Toc160520980 \h </w:instrText>
             </w:r>
             <w:r>
               <w:rPr>
@@ -134,7 +134,7 @@
               <w:szCs w:val="22"/>
             </w:rPr>
           </w:pPr>
-          <w:hyperlink w:anchor="_Toc131415119" w:history="1">
+          <w:hyperlink w:anchor="_Toc160520981" w:history="1">
             <w:r>
               <w:rPr>
                 <w:rStyle w:val="Hyperlink"/>
@@ -179,7 +179,7 @@
                 <w:noProof/>
                 <w:webHidden/>
               </w:rPr>
-              <w:instrText xml:space="preserve"> PAGEREF _Toc131415119 \h </w:instrText>
+              <w:instrText xml:space="preserve"> PAGEREF _Toc160520981 \h </w:instrText>
             </w:r>
             <w:r>
               <w:rPr>
@@ -224,7 +224,7 @@
               <w:szCs w:val="22"/>
             </w:rPr>
           </w:pPr>
-          <w:hyperlink w:anchor="_Toc131415120" w:history="1">
+          <w:hyperlink w:anchor="_Toc160520982" w:history="1">
             <w:r>
               <w:rPr>
                 <w:rStyle w:val="Hyperlink"/>
@@ -269,7 +269,7 @@
                 <w:noProof/>
                 <w:webHidden/>
               </w:rPr>
-              <w:instrText xml:space="preserve"> PAGEREF _Toc131415120 \h </w:instrText>
+              <w:instrText xml:space="preserve"> PAGEREF _Toc160520982 \h </w:instrText>
             </w:r>
             <w:r>
               <w:rPr>
@@ -314,7 +314,7 @@
               <w:szCs w:val="22"/>
             </w:rPr>
           </w:pPr>
-          <w:hyperlink w:anchor="_Toc131415121" w:history="1">
+          <w:hyperlink w:anchor="_Toc160520983" w:history="1">
             <w:r>
               <w:rPr>
                 <w:rStyle w:val="Hyperlink"/>
@@ -359,7 +359,7 @@
                 <w:noProof/>
                 <w:webHidden/>
               </w:rPr>
-              <w:instrText xml:space="preserve"> PAGEREF _Toc131415121 \h </w:instrText>
+              <w:instrText xml:space="preserve"> PAGEREF _Toc160520983 \h </w:instrText>
             </w:r>
             <w:r>
               <w:rPr>
@@ -404,7 +404,7 @@
               <w:szCs w:val="22"/>
             </w:rPr>
           </w:pPr>
-          <w:hyperlink w:anchor="_Toc131415122" w:history="1">
+          <w:hyperlink w:anchor="_Toc160520984" w:history="1">
             <w:r>
               <w:rPr>
                 <w:rStyle w:val="Hyperlink"/>
@@ -449,7 +449,7 @@
                 <w:noProof/>
                 <w:webHidden/>
               </w:rPr>
-              <w:instrText xml:space="preserve"> PAGEREF _Toc131415122 \h </w:instrText>
+              <w:instrText xml:space="preserve"> PAGEREF _Toc160520984 \h </w:instrText>
             </w:r>
             <w:r>
               <w:rPr>
@@ -494,7 +494,7 @@
               <w:szCs w:val="22"/>
             </w:rPr>
           </w:pPr>
-          <w:hyperlink w:anchor="_Toc131415123" w:history="1">
+          <w:hyperlink w:anchor="_Toc160520985" w:history="1">
             <w:r>
               <w:rPr>
                 <w:rStyle w:val="Hyperlink"/>
@@ -537,7 +537,7 @@
                 <w:noProof/>
                 <w:webHidden/>
               </w:rPr>
-              <w:instrText xml:space="preserve"> PAGEREF _Toc131415123 \h </w:instrText>
+              <w:instrText xml:space="preserve"> PAGEREF _Toc160520985 \h </w:instrText>
             </w:r>
             <w:r>
               <w:rPr>
@@ -582,7 +582,7 @@
               <w:szCs w:val="22"/>
             </w:rPr>
           </w:pPr>
-          <w:hyperlink w:anchor="_Toc131415124" w:history="1">
+          <w:hyperlink w:anchor="_Toc160520986" w:history="1">
             <w:r>
               <w:rPr>
                 <w:rStyle w:val="Hyperlink"/>
@@ -627,7 +627,7 @@
                 <w:noProof/>
                 <w:webHidden/>
               </w:rPr>
-              <w:instrText xml:space="preserve"> PAGEREF _Toc131415124 \h </w:instrText>
+              <w:instrText xml:space="preserve"> PAGEREF _Toc160520986 \h </w:instrText>
             </w:r>
             <w:r>
               <w:rPr>
@@ -672,7 +672,7 @@
               <w:szCs w:val="22"/>
             </w:rPr>
           </w:pPr>
-          <w:hyperlink w:anchor="_Toc131415125" w:history="1">
+          <w:hyperlink w:anchor="_Toc160520987" w:history="1">
             <w:r>
               <w:rPr>
                 <w:rStyle w:val="Hyperlink"/>
@@ -717,7 +717,7 @@
                 <w:noProof/>
                 <w:webHidden/>
               </w:rPr>
-              <w:instrText xml:space="preserve"> PAGEREF _Toc131415125 \h </w:instrText>
+              <w:instrText xml:space="preserve"> PAGEREF _Toc160520987 \h </w:instrText>
             </w:r>
             <w:r>
               <w:rPr>
@@ -762,7 +762,7 @@
               <w:szCs w:val="22"/>
             </w:rPr>
           </w:pPr>
-          <w:hyperlink w:anchor="_Toc131415126" w:history="1">
+          <w:hyperlink w:anchor="_Toc160520988" w:history="1">
             <w:r>
               <w:rPr>
                 <w:rStyle w:val="Hyperlink"/>
@@ -807,7 +807,7 @@
                 <w:noProof/>
                 <w:webHidden/>
               </w:rPr>
-              <w:instrText xml:space="preserve"> PAGEREF _Toc131415126 \h </w:instrText>
+              <w:instrText xml:space="preserve"> PAGEREF _Toc160520988 \h </w:instrText>
             </w:r>
             <w:r>
               <w:rPr>
@@ -852,7 +852,7 @@
               <w:szCs w:val="22"/>
             </w:rPr>
           </w:pPr>
-          <w:hyperlink w:anchor="_Toc131415127" w:history="1">
+          <w:hyperlink w:anchor="_Toc160520989" w:history="1">
             <w:r>
               <w:rPr>
                 <w:rStyle w:val="Hyperlink"/>
@@ -897,7 +897,7 @@
                 <w:noProof/>
                 <w:webHidden/>
               </w:rPr>
-              <w:instrText xml:space="preserve"> PAGEREF _Toc131415127 \h </w:instrText>
+              <w:instrText xml:space="preserve"> PAGEREF _Toc160520989 \h </w:instrText>
             </w:r>
             <w:r>
               <w:rPr>
@@ -942,7 +942,7 @@
               <w:szCs w:val="22"/>
             </w:rPr>
           </w:pPr>
-          <w:hyperlink w:anchor="_Toc131415128" w:history="1">
+          <w:hyperlink w:anchor="_Toc160520990" w:history="1">
             <w:r>
               <w:rPr>
                 <w:rStyle w:val="Hyperlink"/>
@@ -987,7 +987,7 @@
                 <w:noProof/>
                 <w:webHidden/>
               </w:rPr>
-              <w:instrText xml:space="preserve"> PAGEREF _Toc131415128 \h </w:instrText>
+              <w:instrText xml:space="preserve"> PAGEREF _Toc160520990 \h </w:instrText>
             </w:r>
             <w:r>
               <w:rPr>
@@ -1031,7 +1031,7 @@
               <w:szCs w:val="22"/>
             </w:rPr>
           </w:pPr>
-          <w:hyperlink w:anchor="_Toc131415129" w:history="1">
+          <w:hyperlink w:anchor="_Toc160520991" w:history="1">
             <w:r>
               <w:rPr>
                 <w:rStyle w:val="Hyperlink"/>
@@ -1058,7 +1058,7 @@
                 <w:noProof/>
                 <w:webHidden/>
               </w:rPr>
-              <w:instrText xml:space="preserve"> PAGEREF _Toc131415129 \h </w:instrText>
+              <w:instrText xml:space="preserve"> PAGEREF _Toc160520991 \h </w:instrText>
             </w:r>
             <w:r>
               <w:rPr>
@@ -1103,7 +1103,7 @@
               <w:szCs w:val="22"/>
             </w:rPr>
           </w:pPr>
-          <w:hyperlink w:anchor="_Toc131415130" w:history="1">
+          <w:hyperlink w:anchor="_Toc160520992" w:history="1">
             <w:r>
               <w:rPr>
                 <w:rStyle w:val="Hyperlink"/>
@@ -1148,7 +1148,7 @@
                 <w:noProof/>
                 <w:webHidden/>
               </w:rPr>
-              <w:instrText xml:space="preserve"> PAGEREF _Toc131415130 \h </w:instrText>
+              <w:instrText xml:space="preserve"> PAGEREF _Toc160520992 \h </w:instrText>
             </w:r>
             <w:r>
               <w:rPr>
@@ -1193,7 +1193,7 @@
               <w:szCs w:val="22"/>
             </w:rPr>
           </w:pPr>
-          <w:hyperlink w:anchor="_Toc131415131" w:history="1">
+          <w:hyperlink w:anchor="_Toc160520993" w:history="1">
             <w:r>
               <w:rPr>
                 <w:rStyle w:val="Hyperlink"/>
@@ -1238,7 +1238,7 @@
                 <w:noProof/>
                 <w:webHidden/>
               </w:rPr>
-              <w:instrText xml:space="preserve"> PAGEREF _Toc131415131 \h </w:instrText>
+              <w:instrText xml:space="preserve"> PAGEREF _Toc160520993 \h </w:instrText>
             </w:r>
             <w:r>
               <w:rPr>
@@ -1283,7 +1283,7 @@
               <w:szCs w:val="22"/>
             </w:rPr>
           </w:pPr>
-          <w:hyperlink w:anchor="_Toc131415132" w:history="1">
+          <w:hyperlink w:anchor="_Toc160520994" w:history="1">
             <w:r>
               <w:rPr>
                 <w:rStyle w:val="Hyperlink"/>
@@ -1328,7 +1328,7 @@
                 <w:noProof/>
                 <w:webHidden/>
               </w:rPr>
-              <w:instrText xml:space="preserve"> PAGEREF _Toc131415132 \h </w:instrText>
+              <w:instrText xml:space="preserve"> PAGEREF _Toc160520994 \h </w:instrText>
             </w:r>
             <w:r>
               <w:rPr>
@@ -1373,7 +1373,7 @@
               <w:szCs w:val="22"/>
             </w:rPr>
           </w:pPr>
-          <w:hyperlink w:anchor="_Toc131415133" w:history="1">
+          <w:hyperlink w:anchor="_Toc160520995" w:history="1">
             <w:r>
               <w:rPr>
                 <w:rStyle w:val="Hyperlink"/>
@@ -1418,7 +1418,7 @@
                 <w:noProof/>
                 <w:webHidden/>
               </w:rPr>
-              <w:instrText xml:space="preserve"> PAGEREF _Toc131415133 \h </w:instrText>
+              <w:instrText xml:space="preserve"> PAGEREF _Toc160520995 \h </w:instrText>
             </w:r>
             <w:r>
               <w:rPr>
@@ -1463,7 +1463,7 @@
               <w:szCs w:val="22"/>
             </w:rPr>
           </w:pPr>
-          <w:hyperlink w:anchor="_Toc131415134" w:history="1">
+          <w:hyperlink w:anchor="_Toc160520996" w:history="1">
             <w:r>
               <w:rPr>
                 <w:rStyle w:val="Hyperlink"/>
@@ -1508,7 +1508,7 @@
                 <w:noProof/>
                 <w:webHidden/>
               </w:rPr>
-              <w:instrText xml:space="preserve"> PAGEREF _Toc131415134 \h </w:instrText>
+              <w:instrText xml:space="preserve"> PAGEREF _Toc160520996 \h </w:instrText>
             </w:r>
             <w:r>
               <w:rPr>
@@ -1553,7 +1553,7 @@
               <w:szCs w:val="22"/>
             </w:rPr>
           </w:pPr>
-          <w:hyperlink w:anchor="_Toc131415135" w:history="1">
+          <w:hyperlink w:anchor="_Toc160520997" w:history="1">
             <w:r>
               <w:rPr>
                 <w:rStyle w:val="Hyperlink"/>
@@ -1577,7 +1577,23 @@
                 <w:i/>
                 <w:noProof/>
               </w:rPr>
-              <w:t>Báo cáo</w:t>
+              <w:t xml:space="preserve">Báo </w:t>
+            </w:r>
+            <w:r>
+              <w:rPr>
+                <w:rStyle w:val="Hyperlink"/>
+                <w:i/>
+                <w:noProof/>
+              </w:rPr>
+              <w:t>c</w:t>
+            </w:r>
+            <w:r>
+              <w:rPr>
+                <w:rStyle w:val="Hyperlink"/>
+                <w:i/>
+                <w:noProof/>
+              </w:rPr>
+              <w:t>áo</w:t>
             </w:r>
             <w:r>
               <w:rPr>
@@ -1598,7 +1614,7 @@
                 <w:noProof/>
                 <w:webHidden/>
               </w:rPr>
-              <w:instrText xml:space="preserve"> PAGEREF _Toc131415135 \h </w:instrText>
+              <w:instrText xml:space="preserve"> PAGEREF _Toc160520997 \h </w:instrText>
             </w:r>
             <w:r>
               <w:rPr>
@@ -1643,7 +1659,7 @@
               <w:szCs w:val="22"/>
             </w:rPr>
           </w:pPr>
-          <w:hyperlink w:anchor="_Toc131415136" w:history="1">
+          <w:hyperlink w:anchor="_Toc160520998" w:history="1">
             <w:r>
               <w:rPr>
                 <w:rStyle w:val="Hyperlink"/>
@@ -1688,7 +1704,7 @@
                 <w:noProof/>
                 <w:webHidden/>
               </w:rPr>
-              <w:instrText xml:space="preserve"> PAGEREF _Toc131415136 \h </w:instrText>
+              <w:instrText xml:space="preserve"> PAGEREF _Toc160520998 \h </w:instrText>
             </w:r>
             <w:r>
               <w:rPr>
@@ -1733,7 +1749,7 @@
               <w:szCs w:val="22"/>
             </w:rPr>
           </w:pPr>
-          <w:hyperlink w:anchor="_Toc131415137" w:history="1">
+          <w:hyperlink w:anchor="_Toc160520999" w:history="1">
             <w:r>
               <w:rPr>
                 <w:rStyle w:val="Hyperlink"/>
@@ -1778,7 +1794,7 @@
                 <w:noProof/>
                 <w:webHidden/>
               </w:rPr>
-              <w:instrText xml:space="preserve"> PAGEREF _Toc131415137 \h </w:instrText>
+              <w:instrText xml:space="preserve"> PAGEREF _Toc160520999 \h </w:instrText>
             </w:r>
             <w:r>
               <w:rPr>
@@ -1823,7 +1839,7 @@
               <w:szCs w:val="22"/>
             </w:rPr>
           </w:pPr>
-          <w:hyperlink w:anchor="_Toc131415138" w:history="1">
+          <w:hyperlink w:anchor="_Toc160521000" w:history="1">
             <w:r>
               <w:rPr>
                 <w:rStyle w:val="Hyperlink"/>
@@ -1868,7 +1884,7 @@
                 <w:noProof/>
                 <w:webHidden/>
               </w:rPr>
-              <w:instrText xml:space="preserve"> PAGEREF _Toc131415138 \h </w:instrText>
+              <w:instrText xml:space="preserve"> PAGEREF _Toc160521000 \h </w:instrText>
             </w:r>
             <w:r>
               <w:rPr>
@@ -1913,7 +1929,7 @@
               <w:szCs w:val="22"/>
             </w:rPr>
           </w:pPr>
-          <w:hyperlink w:anchor="_Toc131415139" w:history="1">
+          <w:hyperlink w:anchor="_Toc160521001" w:history="1">
             <w:r>
               <w:rPr>
                 <w:rStyle w:val="Hyperlink"/>
@@ -1958,7 +1974,7 @@
                 <w:noProof/>
                 <w:webHidden/>
               </w:rPr>
-              <w:instrText xml:space="preserve"> PAGEREF _Toc131415139 \h </w:instrText>
+              <w:instrText xml:space="preserve"> PAGEREF _Toc160521001 \h </w:instrText>
             </w:r>
             <w:r>
               <w:rPr>
@@ -2003,7 +2019,7 @@
               <w:szCs w:val="22"/>
             </w:rPr>
           </w:pPr>
-          <w:hyperlink w:anchor="_Toc131415140" w:history="1">
+          <w:hyperlink w:anchor="_Toc160521002" w:history="1">
             <w:r>
               <w:rPr>
                 <w:rStyle w:val="Hyperlink"/>
@@ -2048,7 +2064,7 @@
                 <w:noProof/>
                 <w:webHidden/>
               </w:rPr>
-              <w:instrText xml:space="preserve"> PAGEREF _Toc131415140 \h </w:instrText>
+              <w:instrText xml:space="preserve"> PAGEREF _Toc160521002 \h </w:instrText>
             </w:r>
             <w:r>
               <w:rPr>
@@ -2093,7 +2109,7 @@
               <w:szCs w:val="22"/>
             </w:rPr>
           </w:pPr>
-          <w:hyperlink w:anchor="_Toc131415141" w:history="1">
+          <w:hyperlink w:anchor="_Toc160521003" w:history="1">
             <w:r>
               <w:rPr>
                 <w:rStyle w:val="Hyperlink"/>
@@ -2138,7 +2154,7 @@
                 <w:noProof/>
                 <w:webHidden/>
               </w:rPr>
-              <w:instrText xml:space="preserve"> PAGEREF _Toc131415141 \h </w:instrText>
+              <w:instrText xml:space="preserve"> PAGEREF _Toc160521003 \h </w:instrText>
             </w:r>
             <w:r>
               <w:rPr>
@@ -2183,7 +2199,7 @@
               <w:szCs w:val="22"/>
             </w:rPr>
           </w:pPr>
-          <w:hyperlink w:anchor="_Toc131415142" w:history="1">
+          <w:hyperlink w:anchor="_Toc160521004" w:history="1">
             <w:r>
               <w:rPr>
                 <w:rStyle w:val="Hyperlink"/>
@@ -2228,7 +2244,7 @@
                 <w:noProof/>
                 <w:webHidden/>
               </w:rPr>
-              <w:instrText xml:space="preserve"> PAGEREF _Toc131415142 \h </w:instrText>
+              <w:instrText xml:space="preserve"> PAGEREF _Toc160521004 \h </w:instrText>
             </w:r>
             <w:r>
               <w:rPr>
@@ -2272,7 +2288,7 @@
               <w:szCs w:val="22"/>
             </w:rPr>
           </w:pPr>
-          <w:hyperlink w:anchor="_Toc131415143" w:history="1">
+          <w:hyperlink w:anchor="_Toc160521005" w:history="1">
             <w:r>
               <w:rPr>
                 <w:rStyle w:val="Hyperlink"/>
@@ -2300,7 +2316,7 @@
                 <w:noProof/>
                 <w:webHidden/>
               </w:rPr>
-              <w:instrText xml:space="preserve"> PAGEREF _Toc131415143 \h </w:instrText>
+              <w:instrText xml:space="preserve"> PAGEREF _Toc160521005 \h </w:instrText>
             </w:r>
             <w:r>
               <w:rPr>
@@ -2345,7 +2361,7 @@
               <w:szCs w:val="22"/>
             </w:rPr>
           </w:pPr>
-          <w:hyperlink w:anchor="_Toc131415144" w:history="1">
+          <w:hyperlink w:anchor="_Toc160521006" w:history="1">
             <w:r>
               <w:rPr>
                 <w:rStyle w:val="Hyperlink"/>
@@ -2390,7 +2406,7 @@
                 <w:noProof/>
                 <w:webHidden/>
               </w:rPr>
-              <w:instrText xml:space="preserve"> PAGEREF _Toc131415144 \h </w:instrText>
+              <w:instrText xml:space="preserve"> PAGEREF _Toc160521006 \h </w:instrText>
             </w:r>
             <w:r>
               <w:rPr>
@@ -2435,7 +2451,7 @@
               <w:szCs w:val="22"/>
             </w:rPr>
           </w:pPr>
-          <w:hyperlink w:anchor="_Toc131415145" w:history="1">
+          <w:hyperlink w:anchor="_Toc160521007" w:history="1">
             <w:r>
               <w:rPr>
                 <w:rStyle w:val="Hyperlink"/>
@@ -2459,7 +2475,23 @@
                 <w:b/>
                 <w:noProof/>
               </w:rPr>
-              <w:t>Biểu đồ quan hệ</w:t>
+              <w:t>Biểu đồ qu</w:t>
+            </w:r>
+            <w:r>
+              <w:rPr>
+                <w:rStyle w:val="Hyperlink"/>
+                <w:b/>
+                <w:noProof/>
+              </w:rPr>
+              <w:t>a</w:t>
+            </w:r>
+            <w:r>
+              <w:rPr>
+                <w:rStyle w:val="Hyperlink"/>
+                <w:b/>
+                <w:noProof/>
+              </w:rPr>
+              <w:t>n hệ</w:t>
             </w:r>
             <w:r>
               <w:rPr>
@@ -2480,7 +2512,7 @@
                 <w:noProof/>
                 <w:webHidden/>
               </w:rPr>
-              <w:instrText xml:space="preserve"> PAGEREF _Toc131415145 \h </w:instrText>
+              <w:instrText xml:space="preserve"> PAGEREF _Toc160521007 \h </w:instrText>
             </w:r>
             <w:r>
               <w:rPr>
@@ -2524,7 +2556,7 @@
               <w:szCs w:val="22"/>
             </w:rPr>
           </w:pPr>
-          <w:hyperlink w:anchor="_Toc131415146" w:history="1">
+          <w:hyperlink w:anchor="_Toc160521008" w:history="1">
             <w:r>
               <w:rPr>
                 <w:rStyle w:val="Hyperlink"/>
@@ -2551,7 +2583,7 @@
                 <w:noProof/>
                 <w:webHidden/>
               </w:rPr>
-              <w:instrText xml:space="preserve"> PAGEREF _Toc131415146 \h </w:instrText>
+              <w:instrText xml:space="preserve"> PAGEREF _Toc160521008 \h </w:instrText>
             </w:r>
             <w:r>
               <w:rPr>
@@ -2596,7 +2628,7 @@
               <w:szCs w:val="22"/>
             </w:rPr>
           </w:pPr>
-          <w:hyperlink w:anchor="_Toc131415147" w:history="1">
+          <w:hyperlink w:anchor="_Toc160521009" w:history="1">
             <w:r>
               <w:rPr>
                 <w:rStyle w:val="Hyperlink"/>
@@ -2641,7 +2673,7 @@
                 <w:noProof/>
                 <w:webHidden/>
               </w:rPr>
-              <w:instrText xml:space="preserve"> PAGEREF _Toc131415147 \h </w:instrText>
+              <w:instrText xml:space="preserve"> PAGEREF _Toc160521009 \h </w:instrText>
             </w:r>
             <w:r>
               <w:rPr>
@@ -2686,7 +2718,7 @@
               <w:szCs w:val="22"/>
             </w:rPr>
           </w:pPr>
-          <w:hyperlink w:anchor="_Toc131415148" w:history="1">
+          <w:hyperlink w:anchor="_Toc160521010" w:history="1">
             <w:r>
               <w:rPr>
                 <w:rStyle w:val="Hyperlink"/>
@@ -2731,7 +2763,7 @@
                 <w:noProof/>
                 <w:webHidden/>
               </w:rPr>
-              <w:instrText xml:space="preserve"> PAGEREF _Toc131415148 \h </w:instrText>
+              <w:instrText xml:space="preserve"> PAGEREF _Toc160521010 \h </w:instrText>
             </w:r>
             <w:r>
               <w:rPr>
@@ -2776,7 +2808,7 @@
               <w:szCs w:val="22"/>
             </w:rPr>
           </w:pPr>
-          <w:hyperlink w:anchor="_Toc131415149" w:history="1">
+          <w:hyperlink w:anchor="_Toc160521011" w:history="1">
             <w:r>
               <w:rPr>
                 <w:rStyle w:val="Hyperlink"/>
@@ -2821,7 +2853,7 @@
                 <w:noProof/>
                 <w:webHidden/>
               </w:rPr>
-              <w:instrText xml:space="preserve"> PAGEREF _Toc131415149 \h </w:instrText>
+              <w:instrText xml:space="preserve"> PAGEREF _Toc160521011 \h </w:instrText>
             </w:r>
             <w:r>
               <w:rPr>
@@ -2866,7 +2898,7 @@
               <w:szCs w:val="22"/>
             </w:rPr>
           </w:pPr>
-          <w:hyperlink w:anchor="_Toc131415150" w:history="1">
+          <w:hyperlink w:anchor="_Toc160521012" w:history="1">
             <w:r>
               <w:rPr>
                 <w:rStyle w:val="Hyperlink"/>
@@ -2911,7 +2943,7 @@
                 <w:noProof/>
                 <w:webHidden/>
               </w:rPr>
-              <w:instrText xml:space="preserve"> PAGEREF _Toc131415150 \h </w:instrText>
+              <w:instrText xml:space="preserve"> PAGEREF _Toc160521012 \h </w:instrText>
             </w:r>
             <w:r>
               <w:rPr>
@@ -2956,7 +2988,7 @@
               <w:szCs w:val="22"/>
             </w:rPr>
           </w:pPr>
-          <w:hyperlink w:anchor="_Toc131415151" w:history="1">
+          <w:hyperlink w:anchor="_Toc160521013" w:history="1">
             <w:r>
               <w:rPr>
                 <w:rStyle w:val="Hyperlink"/>
@@ -3001,7 +3033,7 @@
                 <w:noProof/>
                 <w:webHidden/>
               </w:rPr>
-              <w:instrText xml:space="preserve"> PAGEREF _Toc131415151 \h </w:instrText>
+              <w:instrText xml:space="preserve"> PAGEREF _Toc160521013 \h </w:instrText>
             </w:r>
             <w:r>
               <w:rPr>
@@ -3046,7 +3078,7 @@
               <w:szCs w:val="22"/>
             </w:rPr>
           </w:pPr>
-          <w:hyperlink w:anchor="_Toc131415152" w:history="1">
+          <w:hyperlink w:anchor="_Toc160521014" w:history="1">
             <w:r>
               <w:rPr>
                 <w:rStyle w:val="Hyperlink"/>
@@ -3091,7 +3123,7 @@
                 <w:noProof/>
                 <w:webHidden/>
               </w:rPr>
-              <w:instrText xml:space="preserve"> PAGEREF _Toc131415152 \h </w:instrText>
+              <w:instrText xml:space="preserve"> PAGEREF _Toc160521014 \h </w:instrText>
             </w:r>
             <w:r>
               <w:rPr>
@@ -3859,7 +3891,39 @@
             <w:i/>
             <w:noProof/>
           </w:rPr>
-          <w:t>Hình 2. Usecase "Đăng nhập hệ thống"</w:t>
+          <w:t>Hình 2. Usecase "</w:t>
+        </w:r>
+        <w:r>
+          <w:rPr>
+            <w:rStyle w:val="Hyperlink"/>
+            <w:i/>
+            <w:noProof/>
+          </w:rPr>
+          <w:t>Đ</w:t>
+        </w:r>
+        <w:r>
+          <w:rPr>
+            <w:rStyle w:val="Hyperlink"/>
+            <w:i/>
+            <w:noProof/>
+          </w:rPr>
+          <w:t xml:space="preserve">ăng </w:t>
+        </w:r>
+        <w:r>
+          <w:rPr>
+            <w:rStyle w:val="Hyperlink"/>
+            <w:i/>
+            <w:noProof/>
+          </w:rPr>
+          <w:t>n</w:t>
+        </w:r>
+        <w:r>
+          <w:rPr>
+            <w:rStyle w:val="Hyperlink"/>
+            <w:i/>
+            <w:noProof/>
+          </w:rPr>
+          <w:t>hập hệ thống"</w:t>
         </w:r>
         <w:r>
           <w:rPr>
@@ -5237,7 +5301,7 @@
         </w:rPr>
       </w:pPr>
       <w:bookmarkStart w:id="0" w:name="_Toc130981341"/>
-      <w:bookmarkStart w:id="1" w:name="_Toc131415118"/>
+      <w:bookmarkStart w:id="1" w:name="_Toc160520980"/>
       <w:r>
         <w:rPr>
           <w:rFonts w:ascii="Times New Roman" w:hAnsi="Times New Roman" w:cs="Times New Roman"/>
@@ -5342,7 +5406,7 @@
       <w:r>
         <w:br w:type="page"/>
       </w:r>
-      <w:bookmarkStart w:id="2" w:name="_Toc131415119"/>
+      <w:bookmarkStart w:id="2" w:name="_Toc160520981"/>
       <w:r>
         <w:rPr>
           <w:b/>
@@ -5367,7 +5431,7 @@
         </w:rPr>
       </w:pPr>
       <w:bookmarkStart w:id="3" w:name="_Toc130981343"/>
-      <w:bookmarkStart w:id="4" w:name="_Toc131415120"/>
+      <w:bookmarkStart w:id="4" w:name="_Toc160520982"/>
       <w:r>
         <w:rPr>
           <w:b/>
@@ -5416,7 +5480,7 @@
         </w:rPr>
       </w:pPr>
       <w:bookmarkStart w:id="5" w:name="_Toc130981344"/>
-      <w:bookmarkStart w:id="6" w:name="_Toc131415121"/>
+      <w:bookmarkStart w:id="6" w:name="_Toc160520983"/>
       <w:r>
         <w:rPr>
           <w:b/>
@@ -5493,7 +5557,7 @@
         </w:rPr>
       </w:pPr>
       <w:bookmarkStart w:id="7" w:name="_Toc130981345"/>
-      <w:bookmarkStart w:id="8" w:name="_Toc131415122"/>
+      <w:bookmarkStart w:id="8" w:name="_Toc160520984"/>
       <w:r>
         <w:rPr>
           <w:b/>
@@ -5536,7 +5600,7 @@
           <w:szCs w:val="26"/>
         </w:rPr>
       </w:pPr>
-      <w:bookmarkStart w:id="9" w:name="_Toc131415123"/>
+      <w:bookmarkStart w:id="9" w:name="_Toc160520985"/>
       <w:r>
         <w:rPr>
           <w:rFonts w:ascii="Times New Roman" w:hAnsi="Times New Roman" w:cs="Times New Roman"/>
@@ -5580,7 +5644,7 @@
           <w:b/>
         </w:rPr>
       </w:pPr>
-      <w:bookmarkStart w:id="10" w:name="_Toc131415124"/>
+      <w:bookmarkStart w:id="10" w:name="_Toc160520986"/>
       <w:r>
         <w:rPr>
           <w:b/>
@@ -5681,7 +5745,7 @@
           <w:b/>
         </w:rPr>
       </w:pPr>
-      <w:bookmarkStart w:id="11" w:name="_Toc131415125"/>
+      <w:bookmarkStart w:id="11" w:name="_Toc160520987"/>
       <w:r>
         <w:rPr>
           <w:b/>
@@ -5787,7 +5851,7 @@
           <w:b/>
         </w:rPr>
       </w:pPr>
-      <w:bookmarkStart w:id="12" w:name="_Toc131415126"/>
+      <w:bookmarkStart w:id="12" w:name="_Toc160520988"/>
       <w:r>
         <w:rPr>
           <w:b/>
@@ -5909,7 +5973,7 @@
           <w:b/>
         </w:rPr>
       </w:pPr>
-      <w:bookmarkStart w:id="13" w:name="_Toc131415127"/>
+      <w:bookmarkStart w:id="13" w:name="_Toc160520989"/>
       <w:r>
         <w:rPr>
           <w:b/>
@@ -6059,7 +6123,7 @@
           <w:b/>
         </w:rPr>
       </w:pPr>
-      <w:bookmarkStart w:id="14" w:name="_Toc131415128"/>
+      <w:bookmarkStart w:id="14" w:name="_Toc160520990"/>
       <w:r>
         <w:rPr>
           <w:b/>
@@ -6264,7 +6328,7 @@
           <w:szCs w:val="26"/>
         </w:rPr>
       </w:pPr>
-      <w:bookmarkStart w:id="15" w:name="_Toc131415129"/>
+      <w:bookmarkStart w:id="15" w:name="_Toc160520991"/>
       <w:r>
         <w:rPr>
           <w:rFonts w:ascii="Times New Roman" w:hAnsi="Times New Roman" w:cs="Times New Roman"/>
@@ -6309,7 +6373,7 @@
           <w:b/>
         </w:rPr>
       </w:pPr>
-      <w:bookmarkStart w:id="16" w:name="_Toc131415130"/>
+      <w:bookmarkStart w:id="16" w:name="_Toc160520992"/>
       <w:r>
         <w:rPr>
           <w:b/>
@@ -6330,7 +6394,7 @@
           <w:i/>
         </w:rPr>
       </w:pPr>
-      <w:bookmarkStart w:id="17" w:name="_Toc131415131"/>
+      <w:bookmarkStart w:id="17" w:name="_Toc160520993"/>
       <w:r>
         <w:rPr>
           <w:i/>
@@ -6407,7 +6471,7 @@
           <w:i/>
         </w:rPr>
       </w:pPr>
-      <w:bookmarkStart w:id="18" w:name="_Toc131415132"/>
+      <w:bookmarkStart w:id="18" w:name="_Toc160520994"/>
       <w:r>
         <w:rPr>
           <w:i/>
@@ -6489,7 +6553,7 @@
           <w:i/>
         </w:rPr>
       </w:pPr>
-      <w:bookmarkStart w:id="19" w:name="_Toc131415133"/>
+      <w:bookmarkStart w:id="19" w:name="_Toc160520995"/>
       <w:r>
         <w:rPr>
           <w:i/>
@@ -6637,7 +6701,7 @@
           <w:i/>
         </w:rPr>
       </w:pPr>
-      <w:bookmarkStart w:id="20" w:name="_Toc131415134"/>
+      <w:bookmarkStart w:id="20" w:name="_Toc160520996"/>
       <w:r>
         <w:rPr>
           <w:i/>
@@ -6683,7 +6747,7 @@
           <w:i/>
         </w:rPr>
       </w:pPr>
-      <w:bookmarkStart w:id="21" w:name="_Toc131415135"/>
+      <w:bookmarkStart w:id="21" w:name="_Toc160520997"/>
       <w:r>
         <w:rPr>
           <w:i/>
@@ -6719,7 +6783,7 @@
           <w:b/>
         </w:rPr>
       </w:pPr>
-      <w:bookmarkStart w:id="22" w:name="_Toc131415136"/>
+      <w:bookmarkStart w:id="22" w:name="_Toc160520998"/>
       <w:r>
         <w:rPr>
           <w:b/>
@@ -6740,7 +6804,7 @@
           <w:i/>
         </w:rPr>
       </w:pPr>
-      <w:bookmarkStart w:id="23" w:name="_Toc131415137"/>
+      <w:bookmarkStart w:id="23" w:name="_Toc160520999"/>
       <w:r>
         <w:rPr>
           <w:i/>
@@ -7201,7 +7265,7 @@
           <w:i/>
         </w:rPr>
       </w:pPr>
-      <w:bookmarkStart w:id="25" w:name="_Toc131415138"/>
+      <w:bookmarkStart w:id="25" w:name="_Toc160521000"/>
       <w:r>
         <w:rPr>
           <w:i/>
@@ -9255,7 +9319,7 @@
           <w:i/>
         </w:rPr>
       </w:pPr>
-      <w:bookmarkStart w:id="27" w:name="_Toc131415139"/>
+      <w:bookmarkStart w:id="27" w:name="_Toc160521001"/>
       <w:r>
         <w:rPr>
           <w:noProof/>
@@ -9264,7 +9328,7 @@
         <mc:AlternateContent>
           <mc:Choice Requires="wpg">
             <w:drawing>
-              <wp:anchor distT="0" distB="0" distL="114300" distR="114300" simplePos="0" relativeHeight="251672576" behindDoc="1" locked="0" layoutInCell="1" allowOverlap="1" wp14:anchorId="0827E45A" wp14:editId="7D7002F8">
+              <wp:anchor distT="0" distB="0" distL="114300" distR="114300" simplePos="0" relativeHeight="251672576" behindDoc="1" locked="0" layoutInCell="1" allowOverlap="1" wp14:anchorId="6B765EA4" wp14:editId="37199FDC">
                 <wp:simplePos x="0" y="0"/>
                 <wp:positionH relativeFrom="column">
                   <wp:posOffset>5254625</wp:posOffset>
@@ -9546,7 +9610,7 @@
           </mc:Choice>
           <mc:Fallback>
             <w:pict>
-              <v:group w14:anchorId="0827E45A" id="Group 48" o:spid="_x0000_s1026" style="position:absolute;left:0;text-align:left;margin-left:413.75pt;margin-top:12.35pt;width:71.25pt;height:89.35pt;z-index:-251643904" coordorigin="2565,3645" coordsize="1425,1787" o:gfxdata="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">
+              <v:group w14:anchorId="6B765EA4" id="Group 48" o:spid="_x0000_s1026" style="position:absolute;left:0;text-align:left;margin-left:413.75pt;margin-top:12.35pt;width:71.25pt;height:89.35pt;z-index:-251643904" coordorigin="2565,3645" coordsize="1425,1787" o:gfxdata="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">
                 <v:group id="Group 49" o:spid="_x0000_s1027" style="position:absolute;left:2910;top:3645;width:615;height:1065" coordorigin="2910,3645" coordsize="615,1065" o:gfxdata="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">
                   <v:oval id="Oval 50" o:spid="_x0000_s1028" style="position:absolute;left:3075;top:3645;width:315;height:283;visibility:visible;mso-wrap-style:square;v-text-anchor:top" o:gfxdata="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" fillcolor="#92cddc" strokecolor="blue"/>
                   <v:shapetype id="_x0000_t32" coordsize="21600,21600" o:spt="32" o:oned="t" path="m,l21600,21600e" filled="f">
@@ -9612,7 +9676,7 @@
         <mc:AlternateContent>
           <mc:Choice Requires="wps">
             <w:drawing>
-              <wp:anchor distT="0" distB="0" distL="114300" distR="114300" simplePos="0" relativeHeight="251659264" behindDoc="0" locked="0" layoutInCell="1" allowOverlap="1" wp14:anchorId="3C09F46A" wp14:editId="64F25CC0">
+              <wp:anchor distT="0" distB="0" distL="114300" distR="114300" simplePos="0" relativeHeight="251659264" behindDoc="0" locked="0" layoutInCell="1" allowOverlap="1" wp14:anchorId="6D168313" wp14:editId="13AF6D09">
                 <wp:simplePos x="0" y="0"/>
                 <wp:positionH relativeFrom="column">
                   <wp:posOffset>1568450</wp:posOffset>
@@ -9675,7 +9739,7 @@
           </mc:Choice>
           <mc:Fallback>
             <w:pict>
-              <v:rect w14:anchorId="2D26916F" id="Rectangle 1" o:spid="_x0000_s1026" style="position:absolute;margin-left:123.5pt;margin-top:.95pt;width:185.4pt;height:277.3pt;z-index:251659264;visibility:visible;mso-wrap-style:square;mso-height-percent:0;mso-wrap-distance-left:9pt;mso-wrap-distance-top:0;mso-wrap-distance-right:9pt;mso-wrap-distance-bottom:0;mso-position-horizontal:absolute;mso-position-horizontal-relative:text;mso-position-vertical:absolute;mso-position-vertical-relative:text;mso-height-percent:0;mso-height-relative:margin;v-text-anchor:middle" o:gfxdata="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" filled="f" strokecolor="#243f60 [1604]" strokeweight="2pt">
+              <v:rect w14:anchorId="2A78D2CD" id="Rectangle 1" o:spid="_x0000_s1026" style="position:absolute;margin-left:123.5pt;margin-top:.95pt;width:185.4pt;height:277.3pt;z-index:251659264;visibility:visible;mso-wrap-style:square;mso-height-percent:0;mso-wrap-distance-left:9pt;mso-wrap-distance-top:0;mso-wrap-distance-right:9pt;mso-wrap-distance-bottom:0;mso-position-horizontal:absolute;mso-position-horizontal-relative:text;mso-position-vertical:absolute;mso-position-vertical-relative:text;mso-height-percent:0;mso-height-relative:margin;v-text-anchor:middle" o:gfxdata="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" filled="f" strokecolor="#243f60 [1604]" strokeweight="2pt">
                 <v:stroke dashstyle="dash"/>
               </v:rect>
             </w:pict>
@@ -9689,7 +9753,7 @@
         <mc:AlternateContent>
           <mc:Choice Requires="wps">
             <w:drawing>
-              <wp:anchor distT="0" distB="0" distL="114300" distR="114300" simplePos="0" relativeHeight="251674624" behindDoc="0" locked="0" layoutInCell="1" allowOverlap="1" wp14:anchorId="5C7BEAEF" wp14:editId="18F0C4CC">
+              <wp:anchor distT="0" distB="0" distL="114300" distR="114300" simplePos="0" relativeHeight="251674624" behindDoc="0" locked="0" layoutInCell="1" allowOverlap="1" wp14:anchorId="4BF6B2EF" wp14:editId="523B4B4C">
                 <wp:simplePos x="0" y="0"/>
                 <wp:positionH relativeFrom="column">
                   <wp:posOffset>3658658</wp:posOffset>
@@ -9750,7 +9814,7 @@
           </mc:Choice>
           <mc:Fallback>
             <w:pict>
-              <v:shape w14:anchorId="0FF90FDA" id="AutoShape 29" o:spid="_x0000_s1026" type="#_x0000_t32" style="position:absolute;margin-left:288.1pt;margin-top:11.65pt;width:136.3pt;height:15.35pt;flip:y;z-index:251674624;visibility:visible;mso-wrap-style:square;mso-width-percent:0;mso-height-percent:0;mso-wrap-distance-left:9pt;mso-wrap-distance-top:0;mso-wrap-distance-right:9pt;mso-wrap-distance-bottom:0;mso-position-horizontal:absolute;mso-position-horizontal-relative:text;mso-position-vertical:absolute;mso-position-vertical-relative:text;mso-width-percent:0;mso-height-percent:0;mso-width-relative:margin;mso-height-relative:margin" o:gfxdata="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"/>
+              <v:shape w14:anchorId="3820901E" id="AutoShape 29" o:spid="_x0000_s1026" type="#_x0000_t32" style="position:absolute;margin-left:288.1pt;margin-top:11.65pt;width:136.3pt;height:15.35pt;flip:y;z-index:251674624;visibility:visible;mso-wrap-style:square;mso-width-percent:0;mso-height-percent:0;mso-wrap-distance-left:9pt;mso-wrap-distance-top:0;mso-wrap-distance-right:9pt;mso-wrap-distance-bottom:0;mso-position-horizontal:absolute;mso-position-horizontal-relative:text;mso-position-vertical:absolute;mso-position-vertical-relative:text;mso-width-percent:0;mso-height-percent:0;mso-width-relative:margin;mso-height-relative:margin" o:gfxdata="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"/>
             </w:pict>
           </mc:Fallback>
         </mc:AlternateContent>
@@ -9762,7 +9826,7 @@
         <mc:AlternateContent>
           <mc:Choice Requires="wps">
             <w:drawing>
-              <wp:anchor distT="0" distB="0" distL="114300" distR="114300" simplePos="0" relativeHeight="251678720" behindDoc="0" locked="0" layoutInCell="1" allowOverlap="1" wp14:anchorId="1B620404" wp14:editId="1A40BC96">
+              <wp:anchor distT="0" distB="0" distL="114300" distR="114300" simplePos="0" relativeHeight="251678720" behindDoc="0" locked="0" layoutInCell="1" allowOverlap="1" wp14:anchorId="47C47F98" wp14:editId="585FD404">
                 <wp:simplePos x="0" y="0"/>
                 <wp:positionH relativeFrom="column">
                   <wp:posOffset>3658235</wp:posOffset>
@@ -9823,7 +9887,7 @@
           </mc:Choice>
           <mc:Fallback>
             <w:pict>
-              <v:shape w14:anchorId="1A5E843A" id="AutoShape 29" o:spid="_x0000_s1026" type="#_x0000_t32" style="position:absolute;margin-left:288.05pt;margin-top:26.9pt;width:109.25pt;height:92.45pt;z-index:251678720;visibility:visible;mso-wrap-style:square;mso-width-percent:0;mso-height-percent:0;mso-wrap-distance-left:9pt;mso-wrap-distance-top:0;mso-wrap-distance-right:9pt;mso-wrap-distance-bottom:0;mso-position-horizontal:absolute;mso-position-horizontal-relative:text;mso-position-vertical:absolute;mso-position-vertical-relative:text;mso-width-percent:0;mso-height-percent:0;mso-width-relative:margin;mso-height-relative:margin" o:gfxdata="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"/>
+              <v:shape w14:anchorId="69EF2171" id="AutoShape 29" o:spid="_x0000_s1026" type="#_x0000_t32" style="position:absolute;margin-left:288.05pt;margin-top:26.9pt;width:109.25pt;height:92.45pt;z-index:251678720;visibility:visible;mso-wrap-style:square;mso-width-percent:0;mso-height-percent:0;mso-wrap-distance-left:9pt;mso-wrap-distance-top:0;mso-wrap-distance-right:9pt;mso-wrap-distance-bottom:0;mso-position-horizontal:absolute;mso-position-horizontal-relative:text;mso-position-vertical:absolute;mso-position-vertical-relative:text;mso-width-percent:0;mso-height-percent:0;mso-width-relative:margin;mso-height-relative:margin" o:gfxdata="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"/>
             </w:pict>
           </mc:Fallback>
         </mc:AlternateContent>
@@ -9835,7 +9899,7 @@
         <mc:AlternateContent>
           <mc:Choice Requires="wps">
             <w:drawing>
-              <wp:anchor distT="0" distB="0" distL="114300" distR="114300" simplePos="0" relativeHeight="251688960" behindDoc="0" locked="0" layoutInCell="1" allowOverlap="1" wp14:anchorId="408F83A2" wp14:editId="5CB9C015">
+              <wp:anchor distT="0" distB="0" distL="114300" distR="114300" simplePos="0" relativeHeight="251688960" behindDoc="0" locked="0" layoutInCell="1" allowOverlap="1" wp14:anchorId="6F558992" wp14:editId="3F8BAA5D">
                 <wp:simplePos x="0" y="0"/>
                 <wp:positionH relativeFrom="column">
                   <wp:posOffset>703792</wp:posOffset>
@@ -9896,7 +9960,7 @@
           </mc:Choice>
           <mc:Fallback>
             <w:pict>
-              <v:shape w14:anchorId="10947BDB" id="AutoShape 29" o:spid="_x0000_s1026" type="#_x0000_t32" style="position:absolute;margin-left:55.4pt;margin-top:26.95pt;width:102.65pt;height:219.1pt;z-index:251688960;visibility:visible;mso-wrap-style:square;mso-width-percent:0;mso-height-percent:0;mso-wrap-distance-left:9pt;mso-wrap-distance-top:0;mso-wrap-distance-right:9pt;mso-wrap-distance-bottom:0;mso-position-horizontal:absolute;mso-position-horizontal-relative:text;mso-position-vertical:absolute;mso-position-vertical-relative:text;mso-width-percent:0;mso-height-percent:0;mso-width-relative:margin;mso-height-relative:margin" o:gfxdata="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"/>
+              <v:shape w14:anchorId="4944EFEE" id="AutoShape 29" o:spid="_x0000_s1026" type="#_x0000_t32" style="position:absolute;margin-left:55.4pt;margin-top:26.95pt;width:102.65pt;height:219.1pt;z-index:251688960;visibility:visible;mso-wrap-style:square;mso-width-percent:0;mso-height-percent:0;mso-wrap-distance-left:9pt;mso-wrap-distance-top:0;mso-wrap-distance-right:9pt;mso-wrap-distance-bottom:0;mso-position-horizontal:absolute;mso-position-horizontal-relative:text;mso-position-vertical:absolute;mso-position-vertical-relative:text;mso-width-percent:0;mso-height-percent:0;mso-width-relative:margin;mso-height-relative:margin" o:gfxdata="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"/>
             </w:pict>
           </mc:Fallback>
         </mc:AlternateContent>
@@ -9908,7 +9972,7 @@
         <mc:AlternateContent>
           <mc:Choice Requires="wps">
             <w:drawing>
-              <wp:anchor distT="0" distB="0" distL="114300" distR="114300" simplePos="0" relativeHeight="251682816" behindDoc="0" locked="0" layoutInCell="1" allowOverlap="1" wp14:anchorId="5D0AC47D" wp14:editId="0120C79B">
+              <wp:anchor distT="0" distB="0" distL="114300" distR="114300" simplePos="0" relativeHeight="251682816" behindDoc="0" locked="0" layoutInCell="1" allowOverlap="1" wp14:anchorId="6C13833B" wp14:editId="439E5948">
                 <wp:simplePos x="0" y="0"/>
                 <wp:positionH relativeFrom="column">
                   <wp:posOffset>3667125</wp:posOffset>
@@ -9969,7 +10033,7 @@
           </mc:Choice>
           <mc:Fallback>
             <w:pict>
-              <v:shape w14:anchorId="6E59D9F9" id="AutoShape 29" o:spid="_x0000_s1026" type="#_x0000_t32" style="position:absolute;margin-left:288.75pt;margin-top:111.35pt;width:108.6pt;height:7.75pt;z-index:251682816;visibility:visible;mso-wrap-style:square;mso-width-percent:0;mso-height-percent:0;mso-wrap-distance-left:9pt;mso-wrap-distance-top:0;mso-wrap-distance-right:9pt;mso-wrap-distance-bottom:0;mso-position-horizontal:absolute;mso-position-horizontal-relative:text;mso-position-vertical:absolute;mso-position-vertical-relative:text;mso-width-percent:0;mso-height-percent:0;mso-width-relative:margin;mso-height-relative:margin" o:gfxdata="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"/>
+              <v:shape w14:anchorId="26712DC4" id="AutoShape 29" o:spid="_x0000_s1026" type="#_x0000_t32" style="position:absolute;margin-left:288.75pt;margin-top:111.35pt;width:108.6pt;height:7.75pt;z-index:251682816;visibility:visible;mso-wrap-style:square;mso-width-percent:0;mso-height-percent:0;mso-wrap-distance-left:9pt;mso-wrap-distance-top:0;mso-wrap-distance-right:9pt;mso-wrap-distance-bottom:0;mso-position-horizontal:absolute;mso-position-horizontal-relative:text;mso-position-vertical:absolute;mso-position-vertical-relative:text;mso-width-percent:0;mso-height-percent:0;mso-width-relative:margin;mso-height-relative:margin" o:gfxdata="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"/>
             </w:pict>
           </mc:Fallback>
         </mc:AlternateContent>
@@ -9981,7 +10045,7 @@
         <mc:AlternateContent>
           <mc:Choice Requires="wps">
             <w:drawing>
-              <wp:anchor distT="0" distB="0" distL="114300" distR="114300" simplePos="0" relativeHeight="251680768" behindDoc="0" locked="0" layoutInCell="1" allowOverlap="1" wp14:anchorId="619630C4" wp14:editId="59D9B687">
+              <wp:anchor distT="0" distB="0" distL="114300" distR="114300" simplePos="0" relativeHeight="251680768" behindDoc="0" locked="0" layoutInCell="1" allowOverlap="1" wp14:anchorId="2CD3F9E5" wp14:editId="5B269EC1">
                 <wp:simplePos x="0" y="0"/>
                 <wp:positionH relativeFrom="column">
                   <wp:posOffset>3692525</wp:posOffset>
@@ -10042,7 +10106,7 @@
           </mc:Choice>
           <mc:Fallback>
             <w:pict>
-              <v:shape w14:anchorId="1315AF6D" id="AutoShape 29" o:spid="_x0000_s1026" type="#_x0000_t32" style="position:absolute;margin-left:290.75pt;margin-top:72.05pt;width:107.35pt;height:47.15pt;z-index:251680768;visibility:visible;mso-wrap-style:square;mso-width-percent:0;mso-height-percent:0;mso-wrap-distance-left:9pt;mso-wrap-distance-top:0;mso-wrap-distance-right:9pt;mso-wrap-distance-bottom:0;mso-position-horizontal:absolute;mso-position-horizontal-relative:text;mso-position-vertical:absolute;mso-position-vertical-relative:text;mso-width-percent:0;mso-height-percent:0;mso-width-relative:margin;mso-height-relative:margin" o:gfxdata="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"/>
+              <v:shape w14:anchorId="0EB31CD3" id="AutoShape 29" o:spid="_x0000_s1026" type="#_x0000_t32" style="position:absolute;margin-left:290.75pt;margin-top:72.05pt;width:107.35pt;height:47.15pt;z-index:251680768;visibility:visible;mso-wrap-style:square;mso-width-percent:0;mso-height-percent:0;mso-wrap-distance-left:9pt;mso-wrap-distance-top:0;mso-wrap-distance-right:9pt;mso-wrap-distance-bottom:0;mso-position-horizontal:absolute;mso-position-horizontal-relative:text;mso-position-vertical:absolute;mso-position-vertical-relative:text;mso-width-percent:0;mso-height-percent:0;mso-width-relative:margin;mso-height-relative:margin" o:gfxdata="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"/>
             </w:pict>
           </mc:Fallback>
         </mc:AlternateContent>
@@ -10054,7 +10118,7 @@
         <mc:AlternateContent>
           <mc:Choice Requires="wpg">
             <w:drawing>
-              <wp:anchor distT="0" distB="0" distL="114300" distR="114300" simplePos="0" relativeHeight="251676672" behindDoc="1" locked="0" layoutInCell="1" allowOverlap="1" wp14:anchorId="34B6006D" wp14:editId="453B307C">
+              <wp:anchor distT="0" distB="0" distL="114300" distR="114300" simplePos="0" relativeHeight="251676672" behindDoc="1" locked="0" layoutInCell="1" allowOverlap="1" wp14:anchorId="73A546C6" wp14:editId="26991304">
                 <wp:simplePos x="0" y="0"/>
                 <wp:positionH relativeFrom="column">
                   <wp:posOffset>4826000</wp:posOffset>
@@ -10341,7 +10405,7 @@
           </mc:Choice>
           <mc:Fallback>
             <w:pict>
-              <v:group w14:anchorId="34B6006D" id="_x0000_s1034" style="position:absolute;margin-left:380pt;margin-top:97.35pt;width:71.25pt;height:89.35pt;z-index:-251639808" coordorigin="2565,3645" coordsize="1425,1787" o:gfxdata="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">
+              <v:group w14:anchorId="73A546C6" id="_x0000_s1034" style="position:absolute;margin-left:380pt;margin-top:97.35pt;width:71.25pt;height:89.35pt;z-index:-251639808" coordorigin="2565,3645" coordsize="1425,1787" o:gfxdata="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">
                 <v:group id="Group 49" o:spid="_x0000_s1035" style="position:absolute;left:2910;top:3645;width:615;height:1065" coordorigin="2910,3645" coordsize="615,1065" o:gfxdata="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">
                   <v:oval id="Oval 50" o:spid="_x0000_s1036" style="position:absolute;left:3075;top:3645;width:315;height:283;visibility:visible;mso-wrap-style:square;v-text-anchor:top" o:gfxdata="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" fillcolor="#92cddc" strokecolor="#7030a0"/>
                   <v:shape id="AutoShape 51" o:spid="_x0000_s1037" type="#_x0000_t32" style="position:absolute;left:3210;top:3928;width:0;height:422;visibility:visible;mso-wrap-style:square" o:connectortype="straight" o:gfxdata="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"/>
@@ -10395,7 +10459,7 @@
         <mc:AlternateContent>
           <mc:Choice Requires="wps">
             <w:drawing>
-              <wp:anchor distT="0" distB="0" distL="114300" distR="114300" simplePos="0" relativeHeight="251671552" behindDoc="0" locked="0" layoutInCell="1" allowOverlap="1" wp14:anchorId="4AC00A2B" wp14:editId="4452EC69">
+              <wp:anchor distT="0" distB="0" distL="114300" distR="114300" simplePos="0" relativeHeight="251671552" behindDoc="0" locked="0" layoutInCell="1" allowOverlap="1" wp14:anchorId="597B484F" wp14:editId="6991DFF4">
                 <wp:simplePos x="0" y="0"/>
                 <wp:positionH relativeFrom="column">
                   <wp:posOffset>658283</wp:posOffset>
@@ -10456,7 +10520,7 @@
           </mc:Choice>
           <mc:Fallback>
             <w:pict>
-              <v:shape w14:anchorId="025EF5A9" id="AutoShape 29" o:spid="_x0000_s1026" type="#_x0000_t32" style="position:absolute;margin-left:51.85pt;margin-top:24.05pt;width:102.25pt;height:176pt;z-index:251671552;visibility:visible;mso-wrap-style:square;mso-width-percent:0;mso-height-percent:0;mso-wrap-distance-left:9pt;mso-wrap-distance-top:0;mso-wrap-distance-right:9pt;mso-wrap-distance-bottom:0;mso-position-horizontal:absolute;mso-position-horizontal-relative:text;mso-position-vertical:absolute;mso-position-vertical-relative:text;mso-width-percent:0;mso-height-percent:0;mso-width-relative:margin;mso-height-relative:margin" o:gfxdata="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"/>
+              <v:shape w14:anchorId="24B4C190" id="AutoShape 29" o:spid="_x0000_s1026" type="#_x0000_t32" style="position:absolute;margin-left:51.85pt;margin-top:24.05pt;width:102.25pt;height:176pt;z-index:251671552;visibility:visible;mso-wrap-style:square;mso-width-percent:0;mso-height-percent:0;mso-wrap-distance-left:9pt;mso-wrap-distance-top:0;mso-wrap-distance-right:9pt;mso-wrap-distance-bottom:0;mso-position-horizontal:absolute;mso-position-horizontal-relative:text;mso-position-vertical:absolute;mso-position-vertical-relative:text;mso-width-percent:0;mso-height-percent:0;mso-width-relative:margin;mso-height-relative:margin" o:gfxdata="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"/>
             </w:pict>
           </mc:Fallback>
         </mc:AlternateContent>
@@ -10468,7 +10532,7 @@
         <mc:AlternateContent>
           <mc:Choice Requires="wps">
             <w:drawing>
-              <wp:anchor distT="0" distB="0" distL="114300" distR="114300" simplePos="0" relativeHeight="251667456" behindDoc="0" locked="0" layoutInCell="1" allowOverlap="1" wp14:anchorId="3C445B5A" wp14:editId="2571520E">
+              <wp:anchor distT="0" distB="0" distL="114300" distR="114300" simplePos="0" relativeHeight="251667456" behindDoc="0" locked="0" layoutInCell="1" allowOverlap="1" wp14:anchorId="1C498B01" wp14:editId="4C666667">
                 <wp:simplePos x="0" y="0"/>
                 <wp:positionH relativeFrom="column">
                   <wp:posOffset>1907540</wp:posOffset>
@@ -10541,7 +10605,7 @@
           </mc:Choice>
           <mc:Fallback>
             <w:pict>
-              <v:oval w14:anchorId="3C445B5A" id="Oval 41" o:spid="_x0000_s1042" style="position:absolute;margin-left:150.2pt;margin-top:141.45pt;width:141pt;height:31.5pt;z-index:251667456;visibility:visible;mso-wrap-style:square;mso-wrap-distance-left:9pt;mso-wrap-distance-top:0;mso-wrap-distance-right:9pt;mso-wrap-distance-bottom:0;mso-position-horizontal:absolute;mso-position-horizontal-relative:text;mso-position-vertical:absolute;mso-position-vertical-relative:text;v-text-anchor:top" o:gfxdata="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" fillcolor="#6cf">
+              <v:oval w14:anchorId="1C498B01" id="Oval 41" o:spid="_x0000_s1042" style="position:absolute;margin-left:150.2pt;margin-top:141.45pt;width:141pt;height:31.5pt;z-index:251667456;visibility:visible;mso-wrap-style:square;mso-wrap-distance-left:9pt;mso-wrap-distance-top:0;mso-wrap-distance-right:9pt;mso-wrap-distance-bottom:0;mso-position-horizontal:absolute;mso-position-horizontal-relative:text;mso-position-vertical:absolute;mso-position-vertical-relative:text;v-text-anchor:top" o:gfxdata="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" fillcolor="#6cf">
                 <v:textbox>
                   <w:txbxContent>
                     <w:p>
@@ -10575,7 +10639,7 @@
         <mc:AlternateContent>
           <mc:Choice Requires="wps">
             <w:drawing>
-              <wp:anchor distT="0" distB="0" distL="114300" distR="114300" simplePos="0" relativeHeight="251661312" behindDoc="0" locked="0" layoutInCell="1" allowOverlap="1" wp14:anchorId="0765AC12" wp14:editId="6286DEDE">
+              <wp:anchor distT="0" distB="0" distL="114300" distR="114300" simplePos="0" relativeHeight="251661312" behindDoc="0" locked="0" layoutInCell="1" allowOverlap="1" wp14:anchorId="0F734A5F" wp14:editId="54F8E6E4">
                 <wp:simplePos x="0" y="0"/>
                 <wp:positionH relativeFrom="column">
                   <wp:posOffset>705485</wp:posOffset>
@@ -10636,7 +10700,7 @@
           </mc:Choice>
           <mc:Fallback>
             <w:pict>
-              <v:shape w14:anchorId="3BFBBD67" id="AutoShape 29" o:spid="_x0000_s1026" type="#_x0000_t32" style="position:absolute;margin-left:55.55pt;margin-top:26.7pt;width:98.4pt;height:126pt;z-index:251661312;visibility:visible;mso-wrap-style:square;mso-width-percent:0;mso-height-percent:0;mso-wrap-distance-left:9pt;mso-wrap-distance-top:0;mso-wrap-distance-right:9pt;mso-wrap-distance-bottom:0;mso-position-horizontal:absolute;mso-position-horizontal-relative:text;mso-position-vertical:absolute;mso-position-vertical-relative:text;mso-width-percent:0;mso-height-percent:0;mso-width-relative:margin;mso-height-relative:margin" o:gfxdata="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"/>
+              <v:shape w14:anchorId="7FE5617E" id="AutoShape 29" o:spid="_x0000_s1026" type="#_x0000_t32" style="position:absolute;margin-left:55.55pt;margin-top:26.7pt;width:98.4pt;height:126pt;z-index:251661312;visibility:visible;mso-wrap-style:square;mso-width-percent:0;mso-height-percent:0;mso-wrap-distance-left:9pt;mso-wrap-distance-top:0;mso-wrap-distance-right:9pt;mso-wrap-distance-bottom:0;mso-position-horizontal:absolute;mso-position-horizontal-relative:text;mso-position-vertical:absolute;mso-position-vertical-relative:text;mso-width-percent:0;mso-height-percent:0;mso-width-relative:margin;mso-height-relative:margin" o:gfxdata="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"/>
             </w:pict>
           </mc:Fallback>
         </mc:AlternateContent>
@@ -10648,7 +10712,7 @@
         <mc:AlternateContent>
           <mc:Choice Requires="wps">
             <w:drawing>
-              <wp:anchor distT="0" distB="0" distL="114300" distR="114300" simplePos="0" relativeHeight="251665408" behindDoc="0" locked="0" layoutInCell="1" allowOverlap="1" wp14:anchorId="6B20CA8E" wp14:editId="6407969B">
+              <wp:anchor distT="0" distB="0" distL="114300" distR="114300" simplePos="0" relativeHeight="251665408" behindDoc="0" locked="0" layoutInCell="1" allowOverlap="1" wp14:anchorId="6BBEA47F" wp14:editId="0BB99D04">
                 <wp:simplePos x="0" y="0"/>
                 <wp:positionH relativeFrom="column">
                   <wp:posOffset>1871345</wp:posOffset>
@@ -10729,7 +10793,7 @@
           </mc:Choice>
           <mc:Fallback>
             <w:pict>
-              <v:oval w14:anchorId="6B20CA8E" id="Oval 40" o:spid="_x0000_s1043" style="position:absolute;margin-left:147.35pt;margin-top:97.05pt;width:141pt;height:31.5pt;z-index:251665408;visibility:visible;mso-wrap-style:square;mso-wrap-distance-left:9pt;mso-wrap-distance-top:0;mso-wrap-distance-right:9pt;mso-wrap-distance-bottom:0;mso-position-horizontal:absolute;mso-position-horizontal-relative:text;mso-position-vertical:absolute;mso-position-vertical-relative:text;v-text-anchor:top" o:gfxdata="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" fillcolor="#6cf">
+              <v:oval w14:anchorId="6BBEA47F" id="Oval 40" o:spid="_x0000_s1043" style="position:absolute;margin-left:147.35pt;margin-top:97.05pt;width:141pt;height:31.5pt;z-index:251665408;visibility:visible;mso-wrap-style:square;mso-wrap-distance-left:9pt;mso-wrap-distance-top:0;mso-wrap-distance-right:9pt;mso-wrap-distance-bottom:0;mso-position-horizontal:absolute;mso-position-horizontal-relative:text;mso-position-vertical:absolute;mso-position-vertical-relative:text;v-text-anchor:top" o:gfxdata="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" fillcolor="#6cf">
                 <v:textbox>
                   <w:txbxContent>
                     <w:p>
@@ -10771,7 +10835,7 @@
         <mc:AlternateContent>
           <mc:Choice Requires="wps">
             <w:drawing>
-              <wp:anchor distT="0" distB="0" distL="114300" distR="114300" simplePos="0" relativeHeight="251663360" behindDoc="0" locked="0" layoutInCell="1" allowOverlap="1" wp14:anchorId="12299D3D" wp14:editId="6181FA56">
+              <wp:anchor distT="0" distB="0" distL="114300" distR="114300" simplePos="0" relativeHeight="251663360" behindDoc="0" locked="0" layoutInCell="1" allowOverlap="1" wp14:anchorId="6AC9661C" wp14:editId="4B5F4133">
                 <wp:simplePos x="0" y="0"/>
                 <wp:positionH relativeFrom="column">
                   <wp:posOffset>1871345</wp:posOffset>
@@ -10844,7 +10908,7 @@
           </mc:Choice>
           <mc:Fallback>
             <w:pict>
-              <v:oval w14:anchorId="12299D3D" id="Oval 39" o:spid="_x0000_s1044" style="position:absolute;margin-left:147.35pt;margin-top:53.85pt;width:141pt;height:31.5pt;z-index:251663360;visibility:visible;mso-wrap-style:square;mso-wrap-distance-left:9pt;mso-wrap-distance-top:0;mso-wrap-distance-right:9pt;mso-wrap-distance-bottom:0;mso-position-horizontal:absolute;mso-position-horizontal-relative:text;mso-position-vertical:absolute;mso-position-vertical-relative:text;v-text-anchor:top" o:gfxdata="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" fillcolor="#6cf">
+              <v:oval w14:anchorId="6AC9661C" id="Oval 39" o:spid="_x0000_s1044" style="position:absolute;margin-left:147.35pt;margin-top:53.85pt;width:141pt;height:31.5pt;z-index:251663360;visibility:visible;mso-wrap-style:square;mso-wrap-distance-left:9pt;mso-wrap-distance-top:0;mso-wrap-distance-right:9pt;mso-wrap-distance-bottom:0;mso-position-horizontal:absolute;mso-position-horizontal-relative:text;mso-position-vertical:absolute;mso-position-vertical-relative:text;v-text-anchor:top" o:gfxdata="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" fillcolor="#6cf">
                 <v:textbox>
                   <w:txbxContent>
                     <w:p>
@@ -10879,7 +10943,7 @@
         <mc:AlternateContent>
           <mc:Choice Requires="wpg">
             <w:drawing>
-              <wp:inline distT="0" distB="0" distL="0" distR="0" wp14:anchorId="526D9287" wp14:editId="509B245A">
+              <wp:inline distT="0" distB="0" distL="0" distR="0" wp14:anchorId="20551347" wp14:editId="7AD144C9">
                 <wp:extent cx="3665220" cy="1386840"/>
                 <wp:effectExtent l="0" t="0" r="11430" b="22860"/>
                 <wp:docPr id="20" name="Group 20"/>
@@ -11330,7 +11394,7 @@
           </mc:Choice>
           <mc:Fallback>
             <w:pict>
-              <v:group w14:anchorId="526D9287" id="Group 20" o:spid="_x0000_s1045" style="width:288.6pt;height:109.2pt;mso-position-horizontal-relative:char;mso-position-vertical-relative:line" coordorigin="2565,3645" coordsize="5772,2184" o:gfxdata="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">
+              <v:group w14:anchorId="20551347" id="Group 20" o:spid="_x0000_s1045" style="width:288.6pt;height:109.2pt;mso-position-horizontal-relative:char;mso-position-vertical-relative:line" coordorigin="2565,3645" coordsize="5772,2184" o:gfxdata="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">
                 <v:group id="Group 21" o:spid="_x0000_s1046" style="position:absolute;left:3600;top:3855;width:4737;height:1974" coordorigin="3600,3855" coordsize="4737,1974" o:gfxdata="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">
                   <v:oval id="Oval 22" o:spid="_x0000_s1047" style="position:absolute;left:5517;top:3855;width:2820;height:630;visibility:visible;mso-wrap-style:square;v-text-anchor:top" o:gfxdata="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" fillcolor="#6cf">
                     <v:textbox>
@@ -11420,7 +11484,7 @@
         <mc:AlternateContent>
           <mc:Choice Requires="wps">
             <w:drawing>
-              <wp:anchor distT="0" distB="0" distL="114300" distR="114300" simplePos="0" relativeHeight="251691008" behindDoc="0" locked="0" layoutInCell="1" allowOverlap="1" wp14:anchorId="6ACE6C55" wp14:editId="0C1ED857">
+              <wp:anchor distT="0" distB="0" distL="114300" distR="114300" simplePos="0" relativeHeight="251691008" behindDoc="0" locked="0" layoutInCell="1" allowOverlap="1" wp14:anchorId="4948C37D" wp14:editId="07805E9E">
                 <wp:simplePos x="0" y="0"/>
                 <wp:positionH relativeFrom="column">
                   <wp:posOffset>3794125</wp:posOffset>
@@ -11481,7 +11545,7 @@
           </mc:Choice>
           <mc:Fallback>
             <w:pict>
-              <v:shape w14:anchorId="27C3884D" id="AutoShape 29" o:spid="_x0000_s1026" type="#_x0000_t32" style="position:absolute;margin-left:298.75pt;margin-top:2.35pt;width:99.35pt;height:130pt;flip:y;z-index:251691008;visibility:visible;mso-wrap-style:square;mso-width-percent:0;mso-height-percent:0;mso-wrap-distance-left:9pt;mso-wrap-distance-top:0;mso-wrap-distance-right:9pt;mso-wrap-distance-bottom:0;mso-position-horizontal:absolute;mso-position-horizontal-relative:text;mso-position-vertical:absolute;mso-position-vertical-relative:text;mso-width-percent:0;mso-height-percent:0;mso-width-relative:margin;mso-height-relative:margin" o:gfxdata="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"/>
+              <v:shape w14:anchorId="4F00180A" id="AutoShape 29" o:spid="_x0000_s1026" type="#_x0000_t32" style="position:absolute;margin-left:298.75pt;margin-top:2.35pt;width:99.35pt;height:130pt;flip:y;z-index:251691008;visibility:visible;mso-wrap-style:square;mso-width-percent:0;mso-height-percent:0;mso-wrap-distance-left:9pt;mso-wrap-distance-top:0;mso-wrap-distance-right:9pt;mso-wrap-distance-bottom:0;mso-position-horizontal:absolute;mso-position-horizontal-relative:text;mso-position-vertical:absolute;mso-position-vertical-relative:text;mso-width-percent:0;mso-height-percent:0;mso-width-relative:margin;mso-height-relative:margin" o:gfxdata="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"/>
             </w:pict>
           </mc:Fallback>
         </mc:AlternateContent>
@@ -11493,7 +11557,7 @@
         <mc:AlternateContent>
           <mc:Choice Requires="wps">
             <w:drawing>
-              <wp:anchor distT="0" distB="0" distL="114300" distR="114300" simplePos="0" relativeHeight="251684864" behindDoc="0" locked="0" layoutInCell="1" allowOverlap="1" wp14:anchorId="165E44F8" wp14:editId="39889CE2">
+              <wp:anchor distT="0" distB="0" distL="114300" distR="114300" simplePos="0" relativeHeight="251684864" behindDoc="0" locked="0" layoutInCell="1" allowOverlap="1" wp14:anchorId="62BA7C75" wp14:editId="27458306">
                 <wp:simplePos x="0" y="0"/>
                 <wp:positionH relativeFrom="column">
                   <wp:posOffset>3692525</wp:posOffset>
@@ -11554,7 +11618,7 @@
           </mc:Choice>
           <mc:Fallback>
             <w:pict>
-              <v:shape w14:anchorId="19C2728D" id="AutoShape 29" o:spid="_x0000_s1026" type="#_x0000_t32" style="position:absolute;margin-left:290.75pt;margin-top:2.15pt;width:106.55pt;height:37.5pt;flip:y;z-index:251684864;visibility:visible;mso-wrap-style:square;mso-width-percent:0;mso-height-percent:0;mso-wrap-distance-left:9pt;mso-wrap-distance-top:0;mso-wrap-distance-right:9pt;mso-wrap-distance-bottom:0;mso-position-horizontal:absolute;mso-position-horizontal-relative:text;mso-position-vertical:absolute;mso-position-vertical-relative:text;mso-width-percent:0;mso-height-percent:0;mso-width-relative:margin;mso-height-relative:margin" o:gfxdata="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"/>
+              <v:shape w14:anchorId="42617BFC" id="AutoShape 29" o:spid="_x0000_s1026" type="#_x0000_t32" style="position:absolute;margin-left:290.75pt;margin-top:2.15pt;width:106.55pt;height:37.5pt;flip:y;z-index:251684864;visibility:visible;mso-wrap-style:square;mso-width-percent:0;mso-height-percent:0;mso-wrap-distance-left:9pt;mso-wrap-distance-top:0;mso-wrap-distance-right:9pt;mso-wrap-distance-bottom:0;mso-position-horizontal:absolute;mso-position-horizontal-relative:text;mso-position-vertical:absolute;mso-position-vertical-relative:text;mso-width-percent:0;mso-height-percent:0;mso-width-relative:margin;mso-height-relative:margin" o:gfxdata="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"/>
             </w:pict>
           </mc:Fallback>
         </mc:AlternateContent>
@@ -11570,7 +11634,7 @@
         <mc:AlternateContent>
           <mc:Choice Requires="wps">
             <w:drawing>
-              <wp:anchor distT="0" distB="0" distL="114300" distR="114300" simplePos="0" relativeHeight="251669504" behindDoc="0" locked="0" layoutInCell="1" allowOverlap="1" wp14:anchorId="48F76C2F" wp14:editId="56FE17FF">
+              <wp:anchor distT="0" distB="0" distL="114300" distR="114300" simplePos="0" relativeHeight="251669504" behindDoc="0" locked="0" layoutInCell="1" allowOverlap="1" wp14:anchorId="30C053F3" wp14:editId="5D6151CA">
                 <wp:simplePos x="0" y="0"/>
                 <wp:positionH relativeFrom="column">
                   <wp:posOffset>1946063</wp:posOffset>
@@ -11651,7 +11715,7 @@
           </mc:Choice>
           <mc:Fallback>
             <w:pict>
-              <v:oval w14:anchorId="48F76C2F" id="Oval 60" o:spid="_x0000_s1059" style="position:absolute;margin-left:153.25pt;margin-top:5.4pt;width:141pt;height:31.5pt;z-index:251669504;visibility:visible;mso-wrap-style:square;mso-wrap-distance-left:9pt;mso-wrap-distance-top:0;mso-wrap-distance-right:9pt;mso-wrap-distance-bottom:0;mso-position-horizontal:absolute;mso-position-horizontal-relative:text;mso-position-vertical:absolute;mso-position-vertical-relative:text;v-text-anchor:top" o:gfxdata="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" fillcolor="#6cf">
+              <v:oval w14:anchorId="30C053F3" id="Oval 60" o:spid="_x0000_s1059" style="position:absolute;margin-left:153.25pt;margin-top:5.4pt;width:141pt;height:31.5pt;z-index:251669504;visibility:visible;mso-wrap-style:square;mso-wrap-distance-left:9pt;mso-wrap-distance-top:0;mso-wrap-distance-right:9pt;mso-wrap-distance-bottom:0;mso-position-horizontal:absolute;mso-position-horizontal-relative:text;mso-position-vertical:absolute;mso-position-vertical-relative:text;v-text-anchor:top" o:gfxdata="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" fillcolor="#6cf">
                 <v:textbox>
                   <w:txbxContent>
                     <w:p>
@@ -11696,7 +11760,7 @@
         <mc:AlternateContent>
           <mc:Choice Requires="wps">
             <w:drawing>
-              <wp:anchor distT="0" distB="0" distL="114300" distR="114300" simplePos="0" relativeHeight="251686912" behindDoc="0" locked="0" layoutInCell="1" allowOverlap="1" wp14:anchorId="6CEB7211" wp14:editId="1F83ED9D">
+              <wp:anchor distT="0" distB="0" distL="114300" distR="114300" simplePos="0" relativeHeight="251686912" behindDoc="0" locked="0" layoutInCell="1" allowOverlap="1" wp14:anchorId="798B9B47" wp14:editId="7BD0FE62">
                 <wp:simplePos x="0" y="0"/>
                 <wp:positionH relativeFrom="column">
                   <wp:posOffset>2004695</wp:posOffset>
@@ -11769,7 +11833,7 @@
           </mc:Choice>
           <mc:Fallback>
             <w:pict>
-              <v:oval w14:anchorId="6CEB7211" id="Oval 76" o:spid="_x0000_s1060" style="position:absolute;margin-left:157.85pt;margin-top:5.85pt;width:141pt;height:31.5pt;z-index:251686912;visibility:visible;mso-wrap-style:square;mso-wrap-distance-left:9pt;mso-wrap-distance-top:0;mso-wrap-distance-right:9pt;mso-wrap-distance-bottom:0;mso-position-horizontal:absolute;mso-position-horizontal-relative:text;mso-position-vertical:absolute;mso-position-vertical-relative:text;v-text-anchor:top" o:gfxdata="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" fillcolor="#6cf">
+              <v:oval w14:anchorId="798B9B47" id="Oval 76" o:spid="_x0000_s1060" style="position:absolute;margin-left:157.85pt;margin-top:5.85pt;width:141pt;height:31.5pt;z-index:251686912;visibility:visible;mso-wrap-style:square;mso-wrap-distance-left:9pt;mso-wrap-distance-top:0;mso-wrap-distance-right:9pt;mso-wrap-distance-bottom:0;mso-position-horizontal:absolute;mso-position-horizontal-relative:text;mso-position-vertical:absolute;mso-position-vertical-relative:text;v-text-anchor:top" o:gfxdata="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" fillcolor="#6cf">
                 <v:textbox>
                   <w:txbxContent>
                     <w:p>
@@ -11806,7 +11870,7 @@
         <mc:AlternateContent>
           <mc:Choice Requires="wps">
             <w:drawing>
-              <wp:anchor distT="0" distB="0" distL="114300" distR="114300" simplePos="0" relativeHeight="251698176" behindDoc="0" locked="0" layoutInCell="1" allowOverlap="1" wp14:anchorId="233F6831" wp14:editId="528CF691">
+              <wp:anchor distT="0" distB="0" distL="114300" distR="114300" simplePos="0" relativeHeight="251698176" behindDoc="0" locked="0" layoutInCell="1" allowOverlap="1" wp14:anchorId="1BBBDEBA" wp14:editId="115C596B">
                 <wp:simplePos x="0" y="0"/>
                 <wp:positionH relativeFrom="column">
                   <wp:posOffset>1634490</wp:posOffset>
@@ -11947,7 +12011,7 @@
           </mc:Choice>
           <mc:Fallback>
             <w:pict>
-              <v:shape w14:anchorId="233F6831" id="Text Box 114" o:spid="_x0000_s1061" type="#_x0000_t202" style="position:absolute;margin-left:128.7pt;margin-top:9.95pt;width:208.65pt;height:.05pt;z-index:251698176;visibility:visible;mso-wrap-style:square;mso-width-percent:0;mso-wrap-distance-left:9pt;mso-wrap-distance-top:0;mso-wrap-distance-right:9pt;mso-wrap-distance-bottom:0;mso-position-horizontal:absolute;mso-position-horizontal-relative:text;mso-position-vertical:absolute;mso-position-vertical-relative:text;mso-width-percent:0;mso-width-relative:margin;v-text-anchor:top" o:gfxdata="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" stroked="f">
+              <v:shape w14:anchorId="1BBBDEBA" id="Text Box 114" o:spid="_x0000_s1061" type="#_x0000_t202" style="position:absolute;margin-left:128.7pt;margin-top:9.95pt;width:208.65pt;height:.05pt;z-index:251698176;visibility:visible;mso-wrap-style:square;mso-width-percent:0;mso-wrap-distance-left:9pt;mso-wrap-distance-top:0;mso-wrap-distance-right:9pt;mso-wrap-distance-bottom:0;mso-position-horizontal:absolute;mso-position-horizontal-relative:text;mso-position-vertical:absolute;mso-position-vertical-relative:text;mso-width-percent:0;mso-width-relative:margin;v-text-anchor:top" o:gfxdata="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" stroked="f">
                 <v:textbox style="mso-fit-shape-to-text:t" inset="0,0,0,0">
                   <w:txbxContent>
                     <w:p>
@@ -12081,7 +12145,7 @@
         <mc:AlternateContent>
           <mc:Choice Requires="wps">
             <w:drawing>
-              <wp:anchor distT="0" distB="0" distL="114300" distR="114300" simplePos="0" relativeHeight="251700224" behindDoc="0" locked="0" layoutInCell="1" allowOverlap="1" wp14:anchorId="04DBFF8E" wp14:editId="06E7AD20">
+              <wp:anchor distT="0" distB="0" distL="114300" distR="114300" simplePos="0" relativeHeight="251700224" behindDoc="0" locked="0" layoutInCell="1" allowOverlap="1" wp14:anchorId="1EDF1B2A" wp14:editId="7021E40F">
                 <wp:simplePos x="0" y="0"/>
                 <wp:positionH relativeFrom="column">
                   <wp:posOffset>1236345</wp:posOffset>
@@ -12219,7 +12283,7 @@
           </mc:Choice>
           <mc:Fallback>
             <w:pict>
-              <v:shape w14:anchorId="04DBFF8E" id="Text Box 115" o:spid="_x0000_s1062" type="#_x0000_t202" style="position:absolute;left:0;text-align:left;margin-left:97.35pt;margin-top:116.9pt;width:273pt;height:.05pt;z-index:251700224;visibility:visible;mso-wrap-style:square;mso-wrap-distance-left:9pt;mso-wrap-distance-top:0;mso-wrap-distance-right:9pt;mso-wrap-distance-bottom:0;mso-position-horizontal:absolute;mso-position-horizontal-relative:text;mso-position-vertical:absolute;mso-position-vertical-relative:text;v-text-anchor:top" o:gfxdata="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" stroked="f">
+              <v:shape w14:anchorId="1EDF1B2A" id="Text Box 115" o:spid="_x0000_s1062" type="#_x0000_t202" style="position:absolute;left:0;text-align:left;margin-left:97.35pt;margin-top:116.9pt;width:273pt;height:.05pt;z-index:251700224;visibility:visible;mso-wrap-style:square;mso-wrap-distance-left:9pt;mso-wrap-distance-top:0;mso-wrap-distance-right:9pt;mso-wrap-distance-bottom:0;mso-position-horizontal:absolute;mso-position-horizontal-relative:text;mso-position-vertical:absolute;mso-position-vertical-relative:text;v-text-anchor:top" o:gfxdata="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" stroked="f">
                 <v:textbox style="mso-fit-shape-to-text:t" inset="0,0,0,0">
                   <w:txbxContent>
                     <w:p>
@@ -12323,7 +12387,7 @@
         <mc:AlternateContent>
           <mc:Choice Requires="wpg">
             <w:drawing>
-              <wp:anchor distT="0" distB="0" distL="114300" distR="114300" simplePos="0" relativeHeight="251692032" behindDoc="1" locked="0" layoutInCell="1" allowOverlap="1" wp14:anchorId="00E9637E" wp14:editId="149A9B76">
+              <wp:anchor distT="0" distB="0" distL="114300" distR="114300" simplePos="0" relativeHeight="251692032" behindDoc="1" locked="0" layoutInCell="1" allowOverlap="1" wp14:anchorId="5F37106E" wp14:editId="5E7E24E6">
                 <wp:simplePos x="0" y="0"/>
                 <wp:positionH relativeFrom="column">
                   <wp:posOffset>1236345</wp:posOffset>
@@ -12867,7 +12931,7 @@
           </mc:Choice>
           <mc:Fallback>
             <w:pict>
-              <v:group w14:anchorId="00E9637E" id="Group 79" o:spid="_x0000_s1063" style="position:absolute;left:0;text-align:left;margin-left:97.35pt;margin-top:3.7pt;width:273pt;height:108.75pt;z-index:-251624448;mso-position-horizontal-relative:text;mso-position-vertical-relative:text" coordorigin="3030,2715" coordsize="5460,2175" o:gfxdata="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">
+              <v:group w14:anchorId="5F37106E" id="Group 79" o:spid="_x0000_s1063" style="position:absolute;left:0;text-align:left;margin-left:97.35pt;margin-top:3.7pt;width:273pt;height:108.75pt;z-index:-251624448;mso-position-horizontal-relative:text;mso-position-vertical-relative:text" coordorigin="3030,2715" coordsize="5460,2175" o:gfxdata="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">
                 <v:group id="Group 57" o:spid="_x0000_s1064" style="position:absolute;left:3030;top:2715;width:1425;height:1440" coordorigin="2565,3645" coordsize="1425,1440" o:gfxdata="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">
                   <v:group id="Group 58" o:spid="_x0000_s1065" style="position:absolute;left:2910;top:3645;width:615;height:1065" coordorigin="2910,3645" coordsize="615,1065" o:gfxdata="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">
                     <v:oval id="Oval 59" o:spid="_x0000_s1066" style="position:absolute;left:3075;top:3645;width:315;height:283;visibility:visible;mso-wrap-style:square;v-text-anchor:top" o:gfxdata="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" fillcolor="#92cddc" strokecolor="blue"/>
@@ -13038,7 +13102,7 @@
         <mc:AlternateContent>
           <mc:Choice Requires="wps">
             <w:drawing>
-              <wp:anchor distT="0" distB="0" distL="114300" distR="114300" simplePos="0" relativeHeight="251696128" behindDoc="0" locked="0" layoutInCell="1" allowOverlap="1" wp14:anchorId="0A4ACAAC" wp14:editId="724DEE6D">
+              <wp:anchor distT="0" distB="0" distL="114300" distR="114300" simplePos="0" relativeHeight="251696128" behindDoc="0" locked="0" layoutInCell="1" allowOverlap="1" wp14:anchorId="285A7CB3" wp14:editId="326E9D25">
                 <wp:simplePos x="0" y="0"/>
                 <wp:positionH relativeFrom="column">
                   <wp:posOffset>1115483</wp:posOffset>
@@ -13099,7 +13163,7 @@
           </mc:Choice>
           <mc:Fallback>
             <w:pict>
-              <v:shape w14:anchorId="4167A8D3" id="AutoShape 80" o:spid="_x0000_s1026" type="#_x0000_t32" style="position:absolute;margin-left:87.85pt;margin-top:24.8pt;width:110.35pt;height:138.15pt;z-index:251696128;visibility:visible;mso-wrap-style:square;mso-width-percent:0;mso-height-percent:0;mso-wrap-distance-left:9pt;mso-wrap-distance-top:0;mso-wrap-distance-right:9pt;mso-wrap-distance-bottom:0;mso-position-horizontal:absolute;mso-position-horizontal-relative:text;mso-position-vertical:absolute;mso-position-vertical-relative:text;mso-width-percent:0;mso-height-percent:0;mso-width-relative:margin;mso-height-relative:margin" o:gfxdata="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"/>
+              <v:shape w14:anchorId="6BB362F6" id="AutoShape 80" o:spid="_x0000_s1026" type="#_x0000_t32" style="position:absolute;margin-left:87.85pt;margin-top:24.8pt;width:110.35pt;height:138.15pt;z-index:251696128;visibility:visible;mso-wrap-style:square;mso-width-percent:0;mso-height-percent:0;mso-wrap-distance-left:9pt;mso-wrap-distance-top:0;mso-wrap-distance-right:9pt;mso-wrap-distance-bottom:0;mso-position-horizontal:absolute;mso-position-horizontal-relative:text;mso-position-vertical:absolute;mso-position-vertical-relative:text;mso-width-percent:0;mso-height-percent:0;mso-width-relative:margin;mso-height-relative:margin" o:gfxdata="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"/>
             </w:pict>
           </mc:Fallback>
         </mc:AlternateContent>
@@ -13111,7 +13175,7 @@
         <mc:AlternateContent>
           <mc:Choice Requires="wps">
             <w:drawing>
-              <wp:anchor distT="0" distB="0" distL="114300" distR="114300" simplePos="0" relativeHeight="251694080" behindDoc="0" locked="0" layoutInCell="1" allowOverlap="1" wp14:anchorId="32C0CE29" wp14:editId="29B1D52F">
+              <wp:anchor distT="0" distB="0" distL="114300" distR="114300" simplePos="0" relativeHeight="251694080" behindDoc="0" locked="0" layoutInCell="1" allowOverlap="1" wp14:anchorId="588F5E2B" wp14:editId="0F1C8DA3">
                 <wp:simplePos x="0" y="0"/>
                 <wp:positionH relativeFrom="column">
                   <wp:posOffset>2540635</wp:posOffset>
@@ -13187,7 +13251,7 @@
           </mc:Choice>
           <mc:Fallback>
             <w:pict>
-              <v:oval w14:anchorId="32C0CE29" id="_x0000_s1078" style="position:absolute;left:0;text-align:left;margin-left:200.05pt;margin-top:154.9pt;width:100.5pt;height:23.25pt;z-index:251694080;visibility:visible;mso-wrap-style:square;mso-wrap-distance-left:9pt;mso-wrap-distance-top:0;mso-wrap-distance-right:9pt;mso-wrap-distance-bottom:0;mso-position-horizontal:absolute;mso-position-horizontal-relative:text;mso-position-vertical:absolute;mso-position-vertical-relative:text;v-text-anchor:top" o:gfxdata="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" fillcolor="#6cf">
+              <v:oval w14:anchorId="588F5E2B" id="_x0000_s1078" style="position:absolute;left:0;text-align:left;margin-left:200.05pt;margin-top:154.9pt;width:100.5pt;height:23.25pt;z-index:251694080;visibility:visible;mso-wrap-style:square;mso-wrap-distance-left:9pt;mso-wrap-distance-top:0;mso-wrap-distance-right:9pt;mso-wrap-distance-bottom:0;mso-position-horizontal:absolute;mso-position-horizontal-relative:text;mso-position-vertical:absolute;mso-position-vertical-relative:text;v-text-anchor:top" o:gfxdata="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" fillcolor="#6cf">
                 <v:textbox>
                   <w:txbxContent>
                     <w:p>
@@ -13225,7 +13289,7 @@
         <mc:AlternateContent>
           <mc:Choice Requires="wpg">
             <w:drawing>
-              <wp:inline distT="0" distB="0" distL="0" distR="0" wp14:anchorId="264C4132" wp14:editId="566DDBD3">
+              <wp:inline distT="0" distB="0" distL="0" distR="0" wp14:anchorId="55725CE9" wp14:editId="1F63476A">
                 <wp:extent cx="3390900" cy="1809750"/>
                 <wp:effectExtent l="0" t="9525" r="9525" b="9525"/>
                 <wp:docPr id="94" name="Group 94"/>
@@ -13865,7 +13929,7 @@
           </mc:Choice>
           <mc:Fallback>
             <w:pict>
-              <v:group w14:anchorId="264C4132" id="Group 94" o:spid="_x0000_s1079" style="width:267pt;height:142.5pt;mso-position-horizontal-relative:char;mso-position-vertical-relative:line" coordorigin="2565,3645" coordsize="5340,2850" o:gfxdata="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">
+              <v:group w14:anchorId="55725CE9" id="Group 94" o:spid="_x0000_s1079" style="width:267pt;height:142.5pt;mso-position-horizontal-relative:char;mso-position-vertical-relative:line" coordorigin="2565,3645" coordsize="5340,2850" o:gfxdata="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">
                 <v:group id="Group 72" o:spid="_x0000_s1080" style="position:absolute;left:3600;top:3855;width:4305;height:2640" coordorigin="3600,3855" coordsize="4305,2640" o:gfxdata="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">
                   <v:oval id="Oval 73" o:spid="_x0000_s1081" style="position:absolute;left:5970;top:3855;width:1935;height:495;visibility:visible;mso-wrap-style:square;v-text-anchor:top" o:gfxdata="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" fillcolor="#6cf">
                     <v:textbox>
@@ -14134,7 +14198,7 @@
         <mc:AlternateContent>
           <mc:Choice Requires="wpg">
             <w:drawing>
-              <wp:anchor distT="0" distB="0" distL="114300" distR="114300" simplePos="0" relativeHeight="251702272" behindDoc="1" locked="0" layoutInCell="1" allowOverlap="1" wp14:anchorId="4F97247D" wp14:editId="745FAC65">
+              <wp:anchor distT="0" distB="0" distL="114300" distR="114300" simplePos="0" relativeHeight="251702272" behindDoc="1" locked="0" layoutInCell="1" allowOverlap="1" wp14:anchorId="3EB76F25" wp14:editId="1E2FBCC7">
                 <wp:simplePos x="0" y="0"/>
                 <wp:positionH relativeFrom="column">
                   <wp:posOffset>1135592</wp:posOffset>
@@ -14680,7 +14744,7 @@
           </mc:Choice>
           <mc:Fallback>
             <w:pict>
-              <v:group w14:anchorId="4F97247D" id="Group 116" o:spid="_x0000_s1097" style="position:absolute;left:0;text-align:left;margin-left:89.4pt;margin-top:4.9pt;width:273pt;height:108.75pt;z-index:-251614208;mso-position-horizontal-relative:text;mso-position-vertical-relative:text" coordorigin="3030,2715" coordsize="5460,2175" o:gfxdata="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">
+              <v:group w14:anchorId="3EB76F25" id="Group 116" o:spid="_x0000_s1097" style="position:absolute;left:0;text-align:left;margin-left:89.4pt;margin-top:4.9pt;width:273pt;height:108.75pt;z-index:-251614208;mso-position-horizontal-relative:text;mso-position-vertical-relative:text" coordorigin="3030,2715" coordsize="5460,2175" o:gfxdata="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">
                 <v:group id="Group 57" o:spid="_x0000_s1098" style="position:absolute;left:3030;top:2715;width:1425;height:1440" coordorigin="2565,3645" coordsize="1425,1440" o:gfxdata="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">
                   <v:group id="Group 58" o:spid="_x0000_s1099" style="position:absolute;left:2910;top:3645;width:615;height:1065" coordorigin="2910,3645" coordsize="615,1065" o:gfxdata="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">
                     <v:oval id="Oval 59" o:spid="_x0000_s1100" style="position:absolute;left:3075;top:3645;width:315;height:283;visibility:visible;mso-wrap-style:square;v-text-anchor:top" o:gfxdata="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" fillcolor="#92cddc" strokecolor="blue"/>
@@ -14842,7 +14906,7 @@
         <mc:AlternateContent>
           <mc:Choice Requires="wps">
             <w:drawing>
-              <wp:anchor distT="0" distB="0" distL="114300" distR="114300" simplePos="0" relativeHeight="251704320" behindDoc="0" locked="0" layoutInCell="1" allowOverlap="1" wp14:anchorId="1565887E" wp14:editId="73320F87">
+              <wp:anchor distT="0" distB="0" distL="114300" distR="114300" simplePos="0" relativeHeight="251704320" behindDoc="0" locked="0" layoutInCell="1" allowOverlap="1" wp14:anchorId="2869EC12" wp14:editId="029236D9">
                 <wp:simplePos x="0" y="0"/>
                 <wp:positionH relativeFrom="column">
                   <wp:posOffset>1134110</wp:posOffset>
@@ -14980,7 +15044,7 @@
           </mc:Choice>
           <mc:Fallback>
             <w:pict>
-              <v:shape w14:anchorId="1565887E" id="Text Box 131" o:spid="_x0000_s1112" type="#_x0000_t202" style="position:absolute;left:0;text-align:left;margin-left:89.3pt;margin-top:10.6pt;width:273pt;height:.05pt;z-index:251704320;visibility:visible;mso-wrap-style:square;mso-wrap-distance-left:9pt;mso-wrap-distance-top:0;mso-wrap-distance-right:9pt;mso-wrap-distance-bottom:0;mso-position-horizontal:absolute;mso-position-horizontal-relative:text;mso-position-vertical:absolute;mso-position-vertical-relative:text;v-text-anchor:top" o:gfxdata="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" stroked="f">
+              <v:shape w14:anchorId="2869EC12" id="Text Box 131" o:spid="_x0000_s1112" type="#_x0000_t202" style="position:absolute;left:0;text-align:left;margin-left:89.3pt;margin-top:10.6pt;width:273pt;height:.05pt;z-index:251704320;visibility:visible;mso-wrap-style:square;mso-wrap-distance-left:9pt;mso-wrap-distance-top:0;mso-wrap-distance-right:9pt;mso-wrap-distance-bottom:0;mso-position-horizontal:absolute;mso-position-horizontal-relative:text;mso-position-vertical:absolute;mso-position-vertical-relative:text;v-text-anchor:top" o:gfxdata="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" stroked="f">
                 <v:textbox style="mso-fit-shape-to-text:t" inset="0,0,0,0">
                   <w:txbxContent>
                     <w:p>
@@ -15139,7 +15203,7 @@
         <mc:AlternateContent>
           <mc:Choice Requires="wps">
             <w:drawing>
-              <wp:anchor distT="0" distB="0" distL="114300" distR="114300" simplePos="0" relativeHeight="251708416" behindDoc="0" locked="0" layoutInCell="1" allowOverlap="1" wp14:anchorId="279F2E6C" wp14:editId="20C4B689">
+              <wp:anchor distT="0" distB="0" distL="114300" distR="114300" simplePos="0" relativeHeight="251708416" behindDoc="0" locked="0" layoutInCell="1" allowOverlap="1" wp14:anchorId="3E4EE12C" wp14:editId="7321339E">
                 <wp:simplePos x="0" y="0"/>
                 <wp:positionH relativeFrom="column">
                   <wp:posOffset>1211580</wp:posOffset>
@@ -15277,7 +15341,7 @@
           </mc:Choice>
           <mc:Fallback>
             <w:pict>
-              <v:shape w14:anchorId="279F2E6C" id="Text Box 162" o:spid="_x0000_s1113" type="#_x0000_t202" style="position:absolute;left:0;text-align:left;margin-left:95.4pt;margin-top:17.05pt;width:270.75pt;height:.05pt;z-index:251708416;visibility:visible;mso-wrap-style:square;mso-wrap-distance-left:9pt;mso-wrap-distance-top:0;mso-wrap-distance-right:9pt;mso-wrap-distance-bottom:0;mso-position-horizontal:absolute;mso-position-horizontal-relative:text;mso-position-vertical:absolute;mso-position-vertical-relative:text;v-text-anchor:top" o:gfxdata="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" stroked="f">
+              <v:shape w14:anchorId="3E4EE12C" id="Text Box 162" o:spid="_x0000_s1113" type="#_x0000_t202" style="position:absolute;left:0;text-align:left;margin-left:95.4pt;margin-top:17.05pt;width:270.75pt;height:.05pt;z-index:251708416;visibility:visible;mso-wrap-style:square;mso-wrap-distance-left:9pt;mso-wrap-distance-top:0;mso-wrap-distance-right:9pt;mso-wrap-distance-bottom:0;mso-position-horizontal:absolute;mso-position-horizontal-relative:text;mso-position-vertical:absolute;mso-position-vertical-relative:text;v-text-anchor:top" o:gfxdata="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" stroked="f">
                 <v:textbox style="mso-fit-shape-to-text:t" inset="0,0,0,0">
                   <w:txbxContent>
                     <w:p>
@@ -15403,7 +15467,7 @@
         <mc:AlternateContent>
           <mc:Choice Requires="wps">
             <w:drawing>
-              <wp:anchor distT="0" distB="0" distL="114300" distR="114300" simplePos="0" relativeHeight="251712512" behindDoc="0" locked="0" layoutInCell="1" allowOverlap="1" wp14:anchorId="04835F12" wp14:editId="3EE2E9EA">
+              <wp:anchor distT="0" distB="0" distL="114300" distR="114300" simplePos="0" relativeHeight="251712512" behindDoc="0" locked="0" layoutInCell="1" allowOverlap="1" wp14:anchorId="5BC6350D" wp14:editId="5DEE08EA">
                 <wp:simplePos x="0" y="0"/>
                 <wp:positionH relativeFrom="column">
                   <wp:posOffset>1163955</wp:posOffset>
@@ -15534,7 +15598,7 @@
           </mc:Choice>
           <mc:Fallback>
             <w:pict>
-              <v:shape w14:anchorId="04835F12" id="Text Box 176" o:spid="_x0000_s1114" type="#_x0000_t202" style="position:absolute;left:0;text-align:left;margin-left:91.65pt;margin-top:102.05pt;width:270.75pt;height:.05pt;z-index:251712512;visibility:visible;mso-wrap-style:square;mso-wrap-distance-left:9pt;mso-wrap-distance-top:0;mso-wrap-distance-right:9pt;mso-wrap-distance-bottom:0;mso-position-horizontal:absolute;mso-position-horizontal-relative:text;mso-position-vertical:absolute;mso-position-vertical-relative:text;v-text-anchor:top" o:gfxdata="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" stroked="f">
+              <v:shape w14:anchorId="5BC6350D" id="Text Box 176" o:spid="_x0000_s1114" type="#_x0000_t202" style="position:absolute;left:0;text-align:left;margin-left:91.65pt;margin-top:102.05pt;width:270.75pt;height:.05pt;z-index:251712512;visibility:visible;mso-wrap-style:square;mso-wrap-distance-left:9pt;mso-wrap-distance-top:0;mso-wrap-distance-right:9pt;mso-wrap-distance-bottom:0;mso-position-horizontal:absolute;mso-position-horizontal-relative:text;mso-position-vertical:absolute;mso-position-vertical-relative:text;v-text-anchor:top" o:gfxdata="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" stroked="f">
                 <v:textbox style="mso-fit-shape-to-text:t" inset="0,0,0,0">
                   <w:txbxContent>
                     <w:p>
@@ -15631,7 +15695,7 @@
         <mc:AlternateContent>
           <mc:Choice Requires="wpg">
             <w:drawing>
-              <wp:anchor distT="0" distB="0" distL="114300" distR="114300" simplePos="0" relativeHeight="251706368" behindDoc="1" locked="0" layoutInCell="1" allowOverlap="1" wp14:anchorId="22348E93" wp14:editId="554E6BB4">
+              <wp:anchor distT="0" distB="0" distL="114300" distR="114300" simplePos="0" relativeHeight="251706368" behindDoc="1" locked="0" layoutInCell="1" allowOverlap="1" wp14:anchorId="0FD8E701" wp14:editId="0F22DDB8">
                 <wp:simplePos x="0" y="0"/>
                 <wp:positionH relativeFrom="column">
                   <wp:posOffset>1163955</wp:posOffset>
@@ -16093,7 +16157,7 @@
           </mc:Choice>
           <mc:Fallback>
             <w:pict>
-              <v:group w14:anchorId="22348E93" id="Group 147" o:spid="_x0000_s1115" style="position:absolute;left:0;text-align:left;margin-left:91.65pt;margin-top:21.05pt;width:270.75pt;height:76.5pt;z-index:-251610112;mso-position-horizontal-relative:text;mso-position-vertical-relative:text" coordorigin="3030,2715" coordsize="5415,1530" o:gfxdata="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">
+              <v:group w14:anchorId="0FD8E701" id="Group 147" o:spid="_x0000_s1115" style="position:absolute;left:0;text-align:left;margin-left:91.65pt;margin-top:21.05pt;width:270.75pt;height:76.5pt;z-index:-251610112;mso-position-horizontal-relative:text;mso-position-vertical-relative:text" coordorigin="3030,2715" coordsize="5415,1530" o:gfxdata="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">
                 <v:group id="Group 57" o:spid="_x0000_s1116" style="position:absolute;left:3030;top:2715;width:1425;height:1440" coordorigin="2565,3645" coordsize="1425,1440" o:gfxdata="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">
                   <v:group id="Group 58" o:spid="_x0000_s1117" style="position:absolute;left:2910;top:3645;width:615;height:1065" coordorigin="2910,3645" coordsize="615,1065" o:gfxdata="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">
                     <v:oval id="Oval 59" o:spid="_x0000_s1118" style="position:absolute;left:3075;top:3645;width:315;height:283;visibility:visible;mso-wrap-style:square;v-text-anchor:top" o:gfxdata="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" fillcolor="#92cddc" strokecolor="blue"/>
@@ -16201,7 +16265,7 @@
         <mc:AlternateContent>
           <mc:Choice Requires="wpg">
             <w:drawing>
-              <wp:anchor distT="0" distB="0" distL="114300" distR="114300" simplePos="0" relativeHeight="251710464" behindDoc="1" locked="0" layoutInCell="1" allowOverlap="1" wp14:anchorId="3C86AB1D" wp14:editId="155F3F65">
+              <wp:anchor distT="0" distB="0" distL="114300" distR="114300" simplePos="0" relativeHeight="251710464" behindDoc="1" locked="0" layoutInCell="1" allowOverlap="1" wp14:anchorId="47A092D7" wp14:editId="762E2861">
                 <wp:simplePos x="0" y="0"/>
                 <wp:positionH relativeFrom="column">
                   <wp:posOffset>1363980</wp:posOffset>
@@ -16662,7 +16726,7 @@
           </mc:Choice>
           <mc:Fallback>
             <w:pict>
-              <v:group w14:anchorId="3C86AB1D" id="Group 163" o:spid="_x0000_s1128" style="position:absolute;left:0;text-align:left;margin-left:107.4pt;margin-top:-153.05pt;width:270.75pt;height:76.5pt;z-index:-251606016;mso-position-horizontal-relative:text;mso-position-vertical-relative:text" coordorigin="3030,2715" coordsize="5415,1530" o:gfxdata="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">
+              <v:group w14:anchorId="47A092D7" id="Group 163" o:spid="_x0000_s1128" style="position:absolute;left:0;text-align:left;margin-left:107.4pt;margin-top:-153.05pt;width:270.75pt;height:76.5pt;z-index:-251606016;mso-position-horizontal-relative:text;mso-position-vertical-relative:text" coordorigin="3030,2715" coordsize="5415,1530" o:gfxdata="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">
                 <v:group id="Group 57" o:spid="_x0000_s1129" style="position:absolute;left:3030;top:2715;width:1425;height:1440" coordorigin="2565,3645" coordsize="1425,1440" o:gfxdata="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">
                   <v:group id="Group 58" o:spid="_x0000_s1130" style="position:absolute;left:2910;top:3645;width:615;height:1065" coordorigin="2910,3645" coordsize="615,1065" o:gfxdata="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">
                     <v:oval id="Oval 59" o:spid="_x0000_s1131" style="position:absolute;left:3075;top:3645;width:315;height:283;visibility:visible;mso-wrap-style:square;v-text-anchor:top" o:gfxdata="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" fillcolor="#92cddc" strokecolor="blue"/>
@@ -16799,7 +16863,7 @@
         <mc:AlternateContent>
           <mc:Choice Requires="wps">
             <w:drawing>
-              <wp:anchor distT="0" distB="0" distL="114300" distR="114300" simplePos="0" relativeHeight="251716608" behindDoc="0" locked="0" layoutInCell="1" allowOverlap="1" wp14:anchorId="020FC097" wp14:editId="315C0B7E">
+              <wp:anchor distT="0" distB="0" distL="114300" distR="114300" simplePos="0" relativeHeight="251716608" behindDoc="0" locked="0" layoutInCell="1" allowOverlap="1" wp14:anchorId="63D00F1E" wp14:editId="3FE0D1BB">
                 <wp:simplePos x="0" y="0"/>
                 <wp:positionH relativeFrom="column">
                   <wp:posOffset>1268730</wp:posOffset>
@@ -16930,7 +16994,7 @@
           </mc:Choice>
           <mc:Fallback>
             <w:pict>
-              <v:shape w14:anchorId="020FC097" id="Text Box 190" o:spid="_x0000_s1141" type="#_x0000_t202" style="position:absolute;left:0;text-align:left;margin-left:99.9pt;margin-top:102.65pt;width:270.75pt;height:.05pt;z-index:251716608;visibility:visible;mso-wrap-style:square;mso-wrap-distance-left:9pt;mso-wrap-distance-top:0;mso-wrap-distance-right:9pt;mso-wrap-distance-bottom:0;mso-position-horizontal:absolute;mso-position-horizontal-relative:text;mso-position-vertical:absolute;mso-position-vertical-relative:text;v-text-anchor:top" o:gfxdata="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" stroked="f">
+              <v:shape w14:anchorId="63D00F1E" id="Text Box 190" o:spid="_x0000_s1141" type="#_x0000_t202" style="position:absolute;left:0;text-align:left;margin-left:99.9pt;margin-top:102.65pt;width:270.75pt;height:.05pt;z-index:251716608;visibility:visible;mso-wrap-style:square;mso-wrap-distance-left:9pt;mso-wrap-distance-top:0;mso-wrap-distance-right:9pt;mso-wrap-distance-bottom:0;mso-position-horizontal:absolute;mso-position-horizontal-relative:text;mso-position-vertical:absolute;mso-position-vertical-relative:text;v-text-anchor:top" o:gfxdata="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" stroked="f">
                 <v:textbox style="mso-fit-shape-to-text:t" inset="0,0,0,0">
                   <w:txbxContent>
                     <w:p>
@@ -17027,7 +17091,7 @@
         <mc:AlternateContent>
           <mc:Choice Requires="wpg">
             <w:drawing>
-              <wp:anchor distT="0" distB="0" distL="114300" distR="114300" simplePos="0" relativeHeight="251714560" behindDoc="1" locked="0" layoutInCell="1" allowOverlap="1" wp14:anchorId="3331A1D1" wp14:editId="12198C85">
+              <wp:anchor distT="0" distB="0" distL="114300" distR="114300" simplePos="0" relativeHeight="251714560" behindDoc="1" locked="0" layoutInCell="1" allowOverlap="1" wp14:anchorId="2EDAD8FD" wp14:editId="1CC32486">
                 <wp:simplePos x="0" y="0"/>
                 <wp:positionH relativeFrom="column">
                   <wp:posOffset>1268730</wp:posOffset>
@@ -17488,7 +17552,7 @@
           </mc:Choice>
           <mc:Fallback>
             <w:pict>
-              <v:group w14:anchorId="3331A1D1" id="Group 177" o:spid="_x0000_s1142" style="position:absolute;left:0;text-align:left;margin-left:99.9pt;margin-top:21.65pt;width:270.75pt;height:76.5pt;z-index:-251601920;mso-position-horizontal-relative:text;mso-position-vertical-relative:text" coordorigin="3030,2715" coordsize="5415,1530" o:gfxdata="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">
+              <v:group w14:anchorId="2EDAD8FD" id="Group 177" o:spid="_x0000_s1142" style="position:absolute;left:0;text-align:left;margin-left:99.9pt;margin-top:21.65pt;width:270.75pt;height:76.5pt;z-index:-251601920;mso-position-horizontal-relative:text;mso-position-vertical-relative:text" coordorigin="3030,2715" coordsize="5415,1530" o:gfxdata="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">
                 <v:group id="Group 57" o:spid="_x0000_s1143" style="position:absolute;left:3030;top:2715;width:1425;height:1440" coordorigin="2565,3645" coordsize="1425,1440" o:gfxdata="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">
                   <v:group id="Group 58" o:spid="_x0000_s1144" style="position:absolute;left:2910;top:3645;width:615;height:1065" coordorigin="2910,3645" coordsize="615,1065" o:gfxdata="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">
                     <v:oval id="Oval 59" o:spid="_x0000_s1145" style="position:absolute;left:3075;top:3645;width:315;height:283;visibility:visible;mso-wrap-style:square;v-text-anchor:top" o:gfxdata="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" fillcolor="#92cddc" strokecolor="blue"/>
@@ -17614,6 +17678,8 @@
       <w:r>
         <w:br w:type="page"/>
       </w:r>
+      <w:bookmarkStart w:id="41" w:name="_GoBack"/>
+      <w:bookmarkEnd w:id="41"/>
     </w:p>
     <w:p>
       <w:pPr>
@@ -17627,7 +17693,7 @@
           <w:b/>
         </w:rPr>
       </w:pPr>
-      <w:bookmarkStart w:id="41" w:name="_Toc131415140"/>
+      <w:bookmarkStart w:id="42" w:name="_Toc160521002"/>
       <w:r>
         <w:rPr>
           <w:b/>
@@ -17635,7 +17701,7 @@
         <w:lastRenderedPageBreak/>
         <w:t>Biểu đồ lớp</w:t>
       </w:r>
-      <w:bookmarkEnd w:id="41"/>
+      <w:bookmarkEnd w:id="42"/>
     </w:p>
     <w:p>
       <w:pPr>
@@ -17649,14 +17715,14 @@
           <w:i/>
         </w:rPr>
       </w:pPr>
-      <w:bookmarkStart w:id="42" w:name="_Toc131415141"/>
+      <w:bookmarkStart w:id="43" w:name="_Toc160521003"/>
       <w:r>
         <w:rPr>
           <w:i/>
         </w:rPr>
         <w:t>Danh sách các lớp</w:t>
       </w:r>
-      <w:bookmarkEnd w:id="42"/>
+      <w:bookmarkEnd w:id="43"/>
     </w:p>
     <w:p>
       <w:pPr>
@@ -17689,7 +17755,7 @@
           <w:sz w:val="28"/>
         </w:rPr>
       </w:pPr>
-      <w:bookmarkStart w:id="43" w:name="_Toc131414997"/>
+      <w:bookmarkStart w:id="44" w:name="_Toc131414997"/>
       <w:r>
         <w:rPr>
           <w:color w:val="auto"/>
@@ -17747,829 +17813,6 @@
           <w:sz w:val="28"/>
         </w:rPr>
         <w:t xml:space="preserve"> Danh sách thuộc tính lớp Product</w:t>
-      </w:r>
-      <w:bookmarkEnd w:id="43"/>
-    </w:p>
-    <w:tbl>
-      <w:tblPr>
-        <w:tblW w:w="0" w:type="auto"/>
-        <w:jc w:val="center"/>
-        <w:tblBorders>
-          <w:top w:val="single" w:sz="4" w:space="0" w:color="000000"/>
-          <w:left w:val="single" w:sz="4" w:space="0" w:color="000000"/>
-          <w:bottom w:val="single" w:sz="4" w:space="0" w:color="000000"/>
-          <w:right w:val="single" w:sz="4" w:space="0" w:color="000000"/>
-          <w:insideH w:val="single" w:sz="4" w:space="0" w:color="000000"/>
-          <w:insideV w:val="single" w:sz="4" w:space="0" w:color="000000"/>
-        </w:tblBorders>
-        <w:tblLook w:val="04A0" w:firstRow="1" w:lastRow="0" w:firstColumn="1" w:lastColumn="0" w:noHBand="0" w:noVBand="1"/>
-      </w:tblPr>
-      <w:tblGrid>
-        <w:gridCol w:w="870"/>
-        <w:gridCol w:w="2458"/>
-        <w:gridCol w:w="3609"/>
-      </w:tblGrid>
-      <w:tr>
-        <w:trPr>
-          <w:jc w:val="center"/>
-        </w:trPr>
-        <w:tc>
-          <w:tcPr>
-            <w:tcW w:w="870" w:type="dxa"/>
-            <w:shd w:val="clear" w:color="auto" w:fill="F2F2F2"/>
-            <w:vAlign w:val="center"/>
-          </w:tcPr>
-          <w:p>
-            <w:pPr>
-              <w:jc w:val="center"/>
-              <w:rPr>
-                <w:rFonts w:eastAsia="Calibri"/>
-                <w:sz w:val="26"/>
-                <w:szCs w:val="26"/>
-              </w:rPr>
-            </w:pPr>
-            <w:r>
-              <w:rPr>
-                <w:rFonts w:eastAsia="Calibri"/>
-                <w:sz w:val="26"/>
-                <w:szCs w:val="26"/>
-              </w:rPr>
-              <w:t>STT</w:t>
-            </w:r>
-          </w:p>
-        </w:tc>
-        <w:tc>
-          <w:tcPr>
-            <w:tcW w:w="2458" w:type="dxa"/>
-            <w:shd w:val="clear" w:color="auto" w:fill="F2F2F2"/>
-            <w:vAlign w:val="center"/>
-          </w:tcPr>
-          <w:p>
-            <w:pPr>
-              <w:jc w:val="center"/>
-              <w:rPr>
-                <w:rFonts w:eastAsia="Calibri"/>
-                <w:sz w:val="26"/>
-                <w:szCs w:val="26"/>
-              </w:rPr>
-            </w:pPr>
-            <w:r>
-              <w:rPr>
-                <w:rFonts w:eastAsia="Calibri"/>
-                <w:sz w:val="26"/>
-                <w:szCs w:val="26"/>
-              </w:rPr>
-              <w:t>Tên thuộc tính</w:t>
-            </w:r>
-          </w:p>
-        </w:tc>
-        <w:tc>
-          <w:tcPr>
-            <w:tcW w:w="3609" w:type="dxa"/>
-            <w:shd w:val="clear" w:color="auto" w:fill="F2F2F2"/>
-            <w:vAlign w:val="center"/>
-          </w:tcPr>
-          <w:p>
-            <w:pPr>
-              <w:jc w:val="center"/>
-              <w:rPr>
-                <w:rFonts w:eastAsia="Calibri"/>
-                <w:sz w:val="26"/>
-                <w:szCs w:val="26"/>
-              </w:rPr>
-            </w:pPr>
-            <w:r>
-              <w:rPr>
-                <w:rFonts w:eastAsia="Calibri"/>
-                <w:sz w:val="26"/>
-                <w:szCs w:val="26"/>
-              </w:rPr>
-              <w:t>Ý nghĩa</w:t>
-            </w:r>
-          </w:p>
-        </w:tc>
-      </w:tr>
-      <w:tr>
-        <w:trPr>
-          <w:jc w:val="center"/>
-        </w:trPr>
-        <w:tc>
-          <w:tcPr>
-            <w:tcW w:w="870" w:type="dxa"/>
-            <w:shd w:val="clear" w:color="auto" w:fill="F2F2F2"/>
-            <w:vAlign w:val="center"/>
-          </w:tcPr>
-          <w:p>
-            <w:pPr>
-              <w:jc w:val="center"/>
-              <w:rPr>
-                <w:rFonts w:eastAsia="Calibri"/>
-                <w:sz w:val="26"/>
-                <w:szCs w:val="26"/>
-              </w:rPr>
-            </w:pPr>
-            <w:r>
-              <w:rPr>
-                <w:rFonts w:eastAsia="Calibri"/>
-                <w:sz w:val="26"/>
-                <w:szCs w:val="26"/>
-              </w:rPr>
-              <w:t>1</w:t>
-            </w:r>
-          </w:p>
-        </w:tc>
-        <w:tc>
-          <w:tcPr>
-            <w:tcW w:w="2458" w:type="dxa"/>
-            <w:vAlign w:val="center"/>
-          </w:tcPr>
-          <w:p>
-            <w:pPr>
-              <w:rPr>
-                <w:rFonts w:eastAsia="Calibri"/>
-                <w:sz w:val="26"/>
-                <w:szCs w:val="26"/>
-                <w:u w:val="single"/>
-              </w:rPr>
-            </w:pPr>
-            <w:r>
-              <w:rPr>
-                <w:rFonts w:eastAsia="Calibri"/>
-                <w:sz w:val="26"/>
-                <w:szCs w:val="26"/>
-                <w:u w:val="single"/>
-              </w:rPr>
-              <w:t>ID</w:t>
-            </w:r>
-          </w:p>
-        </w:tc>
-        <w:tc>
-          <w:tcPr>
-            <w:tcW w:w="3609" w:type="dxa"/>
-            <w:vAlign w:val="center"/>
-          </w:tcPr>
-          <w:p>
-            <w:pPr>
-              <w:rPr>
-                <w:rFonts w:eastAsia="Calibri"/>
-                <w:sz w:val="26"/>
-                <w:szCs w:val="26"/>
-              </w:rPr>
-            </w:pPr>
-            <w:r>
-              <w:rPr>
-                <w:rFonts w:eastAsia="Calibri"/>
-                <w:sz w:val="26"/>
-                <w:szCs w:val="26"/>
-              </w:rPr>
-              <w:t>Mã số</w:t>
-            </w:r>
-          </w:p>
-        </w:tc>
-      </w:tr>
-      <w:tr>
-        <w:trPr>
-          <w:jc w:val="center"/>
-        </w:trPr>
-        <w:tc>
-          <w:tcPr>
-            <w:tcW w:w="870" w:type="dxa"/>
-            <w:shd w:val="clear" w:color="auto" w:fill="F2F2F2"/>
-            <w:vAlign w:val="center"/>
-          </w:tcPr>
-          <w:p>
-            <w:pPr>
-              <w:jc w:val="center"/>
-              <w:rPr>
-                <w:rFonts w:eastAsia="Calibri"/>
-                <w:sz w:val="26"/>
-                <w:szCs w:val="26"/>
-              </w:rPr>
-            </w:pPr>
-            <w:r>
-              <w:rPr>
-                <w:rFonts w:eastAsia="Calibri"/>
-                <w:sz w:val="26"/>
-                <w:szCs w:val="26"/>
-              </w:rPr>
-              <w:t>2</w:t>
-            </w:r>
-          </w:p>
-        </w:tc>
-        <w:tc>
-          <w:tcPr>
-            <w:tcW w:w="2458" w:type="dxa"/>
-            <w:vAlign w:val="center"/>
-          </w:tcPr>
-          <w:p>
-            <w:pPr>
-              <w:rPr>
-                <w:rFonts w:eastAsia="Calibri"/>
-                <w:sz w:val="26"/>
-                <w:szCs w:val="26"/>
-              </w:rPr>
-            </w:pPr>
-            <w:r>
-              <w:rPr>
-                <w:rFonts w:eastAsia="Calibri"/>
-                <w:sz w:val="26"/>
-                <w:szCs w:val="26"/>
-              </w:rPr>
-              <w:t>N</w:t>
-            </w:r>
-            <w:r>
-              <w:rPr>
-                <w:rFonts w:eastAsia="Calibri"/>
-                <w:sz w:val="26"/>
-                <w:szCs w:val="26"/>
-              </w:rPr>
-              <w:t>ame</w:t>
-            </w:r>
-          </w:p>
-        </w:tc>
-        <w:tc>
-          <w:tcPr>
-            <w:tcW w:w="3609" w:type="dxa"/>
-            <w:vAlign w:val="center"/>
-          </w:tcPr>
-          <w:p>
-            <w:pPr>
-              <w:rPr>
-                <w:rFonts w:eastAsia="Calibri"/>
-                <w:sz w:val="26"/>
-                <w:szCs w:val="26"/>
-              </w:rPr>
-            </w:pPr>
-            <w:r>
-              <w:rPr>
-                <w:rFonts w:eastAsia="Calibri"/>
-                <w:sz w:val="26"/>
-                <w:szCs w:val="26"/>
-              </w:rPr>
-              <w:t>Tên sản phẩm</w:t>
-            </w:r>
-          </w:p>
-        </w:tc>
-      </w:tr>
-      <w:tr>
-        <w:trPr>
-          <w:jc w:val="center"/>
-        </w:trPr>
-        <w:tc>
-          <w:tcPr>
-            <w:tcW w:w="870" w:type="dxa"/>
-            <w:shd w:val="clear" w:color="auto" w:fill="F2F2F2"/>
-            <w:vAlign w:val="center"/>
-          </w:tcPr>
-          <w:p>
-            <w:pPr>
-              <w:jc w:val="center"/>
-              <w:rPr>
-                <w:rFonts w:eastAsia="Calibri"/>
-                <w:sz w:val="26"/>
-                <w:szCs w:val="26"/>
-              </w:rPr>
-            </w:pPr>
-            <w:r>
-              <w:rPr>
-                <w:rFonts w:eastAsia="Calibri"/>
-                <w:sz w:val="26"/>
-                <w:szCs w:val="26"/>
-              </w:rPr>
-              <w:t>3</w:t>
-            </w:r>
-          </w:p>
-        </w:tc>
-        <w:tc>
-          <w:tcPr>
-            <w:tcW w:w="2458" w:type="dxa"/>
-            <w:vAlign w:val="center"/>
-          </w:tcPr>
-          <w:p>
-            <w:pPr>
-              <w:rPr>
-                <w:rFonts w:eastAsia="Calibri"/>
-                <w:sz w:val="26"/>
-                <w:szCs w:val="26"/>
-              </w:rPr>
-            </w:pPr>
-            <w:r>
-              <w:rPr>
-                <w:rFonts w:eastAsia="Calibri"/>
-                <w:sz w:val="26"/>
-                <w:szCs w:val="26"/>
-              </w:rPr>
-              <w:t>Material_cost</w:t>
-            </w:r>
-          </w:p>
-        </w:tc>
-        <w:tc>
-          <w:tcPr>
-            <w:tcW w:w="3609" w:type="dxa"/>
-            <w:vAlign w:val="center"/>
-          </w:tcPr>
-          <w:p>
-            <w:pPr>
-              <w:rPr>
-                <w:rFonts w:eastAsia="Calibri"/>
-                <w:sz w:val="26"/>
-                <w:szCs w:val="26"/>
-              </w:rPr>
-            </w:pPr>
-            <w:r>
-              <w:rPr>
-                <w:rFonts w:eastAsia="Calibri"/>
-                <w:sz w:val="26"/>
-                <w:szCs w:val="26"/>
-              </w:rPr>
-              <w:t>Chi phí vật liệu</w:t>
-            </w:r>
-          </w:p>
-        </w:tc>
-      </w:tr>
-      <w:tr>
-        <w:trPr>
-          <w:jc w:val="center"/>
-        </w:trPr>
-        <w:tc>
-          <w:tcPr>
-            <w:tcW w:w="870" w:type="dxa"/>
-            <w:shd w:val="clear" w:color="auto" w:fill="F2F2F2"/>
-            <w:vAlign w:val="center"/>
-          </w:tcPr>
-          <w:p>
-            <w:pPr>
-              <w:jc w:val="center"/>
-              <w:rPr>
-                <w:rFonts w:eastAsia="Calibri"/>
-                <w:sz w:val="26"/>
-                <w:szCs w:val="26"/>
-              </w:rPr>
-            </w:pPr>
-            <w:r>
-              <w:rPr>
-                <w:rFonts w:eastAsia="Calibri"/>
-                <w:sz w:val="26"/>
-                <w:szCs w:val="26"/>
-              </w:rPr>
-              <w:t>4</w:t>
-            </w:r>
-          </w:p>
-        </w:tc>
-        <w:tc>
-          <w:tcPr>
-            <w:tcW w:w="2458" w:type="dxa"/>
-            <w:vAlign w:val="center"/>
-          </w:tcPr>
-          <w:p>
-            <w:pPr>
-              <w:rPr>
-                <w:rFonts w:eastAsia="Calibri"/>
-                <w:sz w:val="26"/>
-                <w:szCs w:val="26"/>
-              </w:rPr>
-            </w:pPr>
-            <w:r>
-              <w:rPr>
-                <w:rFonts w:eastAsia="Calibri"/>
-                <w:sz w:val="26"/>
-                <w:szCs w:val="26"/>
-              </w:rPr>
-              <w:t>Labor_cost</w:t>
-            </w:r>
-          </w:p>
-        </w:tc>
-        <w:tc>
-          <w:tcPr>
-            <w:tcW w:w="3609" w:type="dxa"/>
-            <w:vAlign w:val="center"/>
-          </w:tcPr>
-          <w:p>
-            <w:pPr>
-              <w:rPr>
-                <w:rFonts w:eastAsia="Calibri"/>
-                <w:sz w:val="26"/>
-                <w:szCs w:val="26"/>
-              </w:rPr>
-            </w:pPr>
-            <w:r>
-              <w:rPr>
-                <w:rFonts w:eastAsia="Calibri"/>
-                <w:sz w:val="26"/>
-                <w:szCs w:val="26"/>
-              </w:rPr>
-              <w:t>Chi phí nhân công</w:t>
-            </w:r>
-          </w:p>
-        </w:tc>
-      </w:tr>
-      <w:tr>
-        <w:trPr>
-          <w:jc w:val="center"/>
-        </w:trPr>
-        <w:tc>
-          <w:tcPr>
-            <w:tcW w:w="870" w:type="dxa"/>
-            <w:shd w:val="clear" w:color="auto" w:fill="F2F2F2"/>
-            <w:vAlign w:val="center"/>
-          </w:tcPr>
-          <w:p>
-            <w:pPr>
-              <w:jc w:val="center"/>
-              <w:rPr>
-                <w:rFonts w:eastAsia="Calibri"/>
-                <w:sz w:val="26"/>
-                <w:szCs w:val="26"/>
-              </w:rPr>
-            </w:pPr>
-            <w:r>
-              <w:rPr>
-                <w:rFonts w:eastAsia="Calibri"/>
-                <w:sz w:val="26"/>
-                <w:szCs w:val="26"/>
-              </w:rPr>
-              <w:t>5</w:t>
-            </w:r>
-          </w:p>
-        </w:tc>
-        <w:tc>
-          <w:tcPr>
-            <w:tcW w:w="2458" w:type="dxa"/>
-            <w:vAlign w:val="center"/>
-          </w:tcPr>
-          <w:p>
-            <w:pPr>
-              <w:rPr>
-                <w:rFonts w:eastAsia="Calibri"/>
-                <w:sz w:val="26"/>
-                <w:szCs w:val="26"/>
-              </w:rPr>
-            </w:pPr>
-            <w:r>
-              <w:rPr>
-                <w:rFonts w:eastAsia="Calibri"/>
-                <w:sz w:val="26"/>
-                <w:szCs w:val="26"/>
-              </w:rPr>
-              <w:t>Profit</w:t>
-            </w:r>
-          </w:p>
-        </w:tc>
-        <w:tc>
-          <w:tcPr>
-            <w:tcW w:w="3609" w:type="dxa"/>
-            <w:vAlign w:val="center"/>
-          </w:tcPr>
-          <w:p>
-            <w:pPr>
-              <w:rPr>
-                <w:rFonts w:eastAsia="Calibri"/>
-                <w:sz w:val="26"/>
-                <w:szCs w:val="26"/>
-              </w:rPr>
-            </w:pPr>
-            <w:r>
-              <w:rPr>
-                <w:rFonts w:eastAsia="Calibri"/>
-                <w:sz w:val="26"/>
-                <w:szCs w:val="26"/>
-              </w:rPr>
-              <w:t>Lợi nhuận/sản phẩm</w:t>
-            </w:r>
-          </w:p>
-        </w:tc>
-      </w:tr>
-      <w:tr>
-        <w:trPr>
-          <w:jc w:val="center"/>
-        </w:trPr>
-        <w:tc>
-          <w:tcPr>
-            <w:tcW w:w="870" w:type="dxa"/>
-            <w:shd w:val="clear" w:color="auto" w:fill="F2F2F2"/>
-            <w:vAlign w:val="center"/>
-          </w:tcPr>
-          <w:p>
-            <w:pPr>
-              <w:jc w:val="center"/>
-              <w:rPr>
-                <w:rFonts w:eastAsia="Calibri"/>
-                <w:sz w:val="26"/>
-                <w:szCs w:val="26"/>
-              </w:rPr>
-            </w:pPr>
-            <w:r>
-              <w:rPr>
-                <w:rFonts w:eastAsia="Calibri"/>
-                <w:sz w:val="26"/>
-                <w:szCs w:val="26"/>
-              </w:rPr>
-              <w:t>6</w:t>
-            </w:r>
-          </w:p>
-        </w:tc>
-        <w:tc>
-          <w:tcPr>
-            <w:tcW w:w="2458" w:type="dxa"/>
-            <w:vAlign w:val="center"/>
-          </w:tcPr>
-          <w:p>
-            <w:pPr>
-              <w:rPr>
-                <w:rFonts w:eastAsia="Calibri"/>
-                <w:sz w:val="26"/>
-                <w:szCs w:val="26"/>
-              </w:rPr>
-            </w:pPr>
-            <w:r>
-              <w:rPr>
-                <w:rFonts w:eastAsia="Calibri"/>
-                <w:sz w:val="26"/>
-                <w:szCs w:val="26"/>
-              </w:rPr>
-              <w:t>Lower</w:t>
-            </w:r>
-          </w:p>
-        </w:tc>
-        <w:tc>
-          <w:tcPr>
-            <w:tcW w:w="3609" w:type="dxa"/>
-            <w:vAlign w:val="center"/>
-          </w:tcPr>
-          <w:p>
-            <w:pPr>
-              <w:rPr>
-                <w:rFonts w:eastAsia="Calibri"/>
-                <w:sz w:val="26"/>
-                <w:szCs w:val="26"/>
-              </w:rPr>
-            </w:pPr>
-            <w:r>
-              <w:rPr>
-                <w:rFonts w:eastAsia="Calibri"/>
-                <w:sz w:val="26"/>
-                <w:szCs w:val="26"/>
-              </w:rPr>
-              <w:t>Lượng sản xuất tối thiểu</w:t>
-            </w:r>
-          </w:p>
-        </w:tc>
-      </w:tr>
-      <w:tr>
-        <w:trPr>
-          <w:jc w:val="center"/>
-        </w:trPr>
-        <w:tc>
-          <w:tcPr>
-            <w:tcW w:w="870" w:type="dxa"/>
-            <w:shd w:val="clear" w:color="auto" w:fill="F2F2F2"/>
-            <w:vAlign w:val="center"/>
-          </w:tcPr>
-          <w:p>
-            <w:pPr>
-              <w:jc w:val="center"/>
-              <w:rPr>
-                <w:rFonts w:eastAsia="Calibri"/>
-                <w:sz w:val="26"/>
-                <w:szCs w:val="26"/>
-              </w:rPr>
-            </w:pPr>
-            <w:r>
-              <w:rPr>
-                <w:rFonts w:eastAsia="Calibri"/>
-                <w:sz w:val="26"/>
-                <w:szCs w:val="26"/>
-              </w:rPr>
-              <w:t>7</w:t>
-            </w:r>
-          </w:p>
-        </w:tc>
-        <w:tc>
-          <w:tcPr>
-            <w:tcW w:w="2458" w:type="dxa"/>
-            <w:vAlign w:val="center"/>
-          </w:tcPr>
-          <w:p>
-            <w:pPr>
-              <w:rPr>
-                <w:rFonts w:eastAsia="Calibri"/>
-                <w:sz w:val="26"/>
-                <w:szCs w:val="26"/>
-              </w:rPr>
-            </w:pPr>
-            <w:r>
-              <w:rPr>
-                <w:rFonts w:eastAsia="Calibri"/>
-                <w:sz w:val="26"/>
-                <w:szCs w:val="26"/>
-              </w:rPr>
-              <w:t>Upper</w:t>
-            </w:r>
-          </w:p>
-        </w:tc>
-        <w:tc>
-          <w:tcPr>
-            <w:tcW w:w="3609" w:type="dxa"/>
-            <w:vAlign w:val="center"/>
-          </w:tcPr>
-          <w:p>
-            <w:pPr>
-              <w:rPr>
-                <w:rFonts w:eastAsia="Calibri"/>
-                <w:sz w:val="26"/>
-                <w:szCs w:val="26"/>
-              </w:rPr>
-            </w:pPr>
-            <w:r>
-              <w:rPr>
-                <w:rFonts w:eastAsia="Calibri"/>
-                <w:sz w:val="26"/>
-                <w:szCs w:val="26"/>
-              </w:rPr>
-              <w:t>Lượng sản xuất tối đa</w:t>
-            </w:r>
-          </w:p>
-        </w:tc>
-      </w:tr>
-      <w:tr>
-        <w:trPr>
-          <w:jc w:val="center"/>
-        </w:trPr>
-        <w:tc>
-          <w:tcPr>
-            <w:tcW w:w="870" w:type="dxa"/>
-            <w:shd w:val="clear" w:color="auto" w:fill="F2F2F2"/>
-            <w:vAlign w:val="center"/>
-          </w:tcPr>
-          <w:p>
-            <w:pPr>
-              <w:jc w:val="center"/>
-              <w:rPr>
-                <w:rFonts w:eastAsia="Calibri"/>
-                <w:sz w:val="26"/>
-                <w:szCs w:val="26"/>
-              </w:rPr>
-            </w:pPr>
-            <w:r>
-              <w:rPr>
-                <w:rFonts w:eastAsia="Calibri"/>
-                <w:sz w:val="26"/>
-                <w:szCs w:val="26"/>
-              </w:rPr>
-              <w:t>8</w:t>
-            </w:r>
-          </w:p>
-        </w:tc>
-        <w:tc>
-          <w:tcPr>
-            <w:tcW w:w="2458" w:type="dxa"/>
-            <w:vAlign w:val="center"/>
-          </w:tcPr>
-          <w:p>
-            <w:pPr>
-              <w:rPr>
-                <w:rFonts w:eastAsia="Calibri"/>
-                <w:sz w:val="26"/>
-                <w:szCs w:val="26"/>
-              </w:rPr>
-            </w:pPr>
-            <w:r>
-              <w:rPr>
-                <w:rFonts w:eastAsia="Calibri"/>
-                <w:sz w:val="26"/>
-                <w:szCs w:val="26"/>
-              </w:rPr>
-              <w:t>Quantity</w:t>
-            </w:r>
-          </w:p>
-        </w:tc>
-        <w:tc>
-          <w:tcPr>
-            <w:tcW w:w="3609" w:type="dxa"/>
-            <w:vAlign w:val="center"/>
-          </w:tcPr>
-          <w:p>
-            <w:pPr>
-              <w:rPr>
-                <w:rFonts w:eastAsia="Calibri"/>
-                <w:sz w:val="26"/>
-                <w:szCs w:val="26"/>
-              </w:rPr>
-            </w:pPr>
-            <w:r>
-              <w:rPr>
-                <w:rFonts w:eastAsia="Calibri"/>
-                <w:sz w:val="26"/>
-                <w:szCs w:val="26"/>
-              </w:rPr>
-              <w:t>Số lương sản xuất</w:t>
-            </w:r>
-          </w:p>
-        </w:tc>
-      </w:tr>
-    </w:tbl>
-    <w:p>
-      <w:pPr>
-        <w:ind w:left="360"/>
-      </w:pPr>
-      <w:r>
-        <w:t>Các phương thức: Khởi tạo, Get, Set</w:t>
-      </w:r>
-    </w:p>
-    <w:p>
-      <w:pPr>
-        <w:ind w:left="360"/>
-      </w:pPr>
-    </w:p>
-    <w:p>
-      <w:pPr>
-        <w:pStyle w:val="ListParagraph"/>
-        <w:numPr>
-          <w:ilvl w:val="0"/>
-          <w:numId w:val="2"/>
-        </w:numPr>
-      </w:pPr>
-      <w:r>
-        <w:t xml:space="preserve">Lớp </w:t>
-      </w:r>
-      <w:r>
-        <w:rPr>
-          <w:b/>
-        </w:rPr>
-        <w:t xml:space="preserve">Plan </w:t>
-      </w:r>
-      <w:r>
-        <w:t>(kế hoạch)</w:t>
-      </w:r>
-    </w:p>
-    <w:p>
-      <w:pPr>
-        <w:pStyle w:val="Caption"/>
-        <w:keepNext/>
-        <w:jc w:val="center"/>
-        <w:rPr>
-          <w:color w:val="auto"/>
-          <w:sz w:val="28"/>
-        </w:rPr>
-      </w:pPr>
-      <w:bookmarkStart w:id="44" w:name="_Toc131414998"/>
-      <w:r>
-        <w:rPr>
-          <w:color w:val="auto"/>
-          <w:sz w:val="28"/>
-        </w:rPr>
-        <w:t xml:space="preserve">Bảng </w:t>
-      </w:r>
-      <w:r>
-        <w:rPr>
-          <w:color w:val="auto"/>
-          <w:sz w:val="28"/>
-        </w:rPr>
-        <w:fldChar w:fldCharType="begin"/>
-      </w:r>
-      <w:r>
-        <w:rPr>
-          <w:color w:val="auto"/>
-          <w:sz w:val="28"/>
-        </w:rPr>
-        <w:instrText xml:space="preserve"> SEQ Bảng \* ARABIC </w:instrText>
-      </w:r>
-      <w:r>
-        <w:rPr>
-          <w:color w:val="auto"/>
-          <w:sz w:val="28"/>
-        </w:rPr>
-        <w:fldChar w:fldCharType="separate"/>
-      </w:r>
-      <w:r>
-        <w:rPr>
-          <w:noProof/>
-          <w:color w:val="auto"/>
-          <w:sz w:val="28"/>
-        </w:rPr>
-        <w:t>4</w:t>
-      </w:r>
-      <w:r>
-        <w:rPr>
-          <w:color w:val="auto"/>
-          <w:sz w:val="28"/>
-        </w:rPr>
-        <w:fldChar w:fldCharType="end"/>
-      </w:r>
-      <w:r>
-        <w:rPr>
-          <w:color w:val="auto"/>
-          <w:sz w:val="28"/>
-        </w:rPr>
-        <w:t>.</w:t>
-      </w:r>
-      <w:r>
-        <w:rPr>
-          <w:noProof/>
-          <w:color w:val="auto"/>
-          <w:sz w:val="28"/>
-        </w:rPr>
-        <w:t xml:space="preserve"> Danh sách thuộc tính lớp Plan</w:t>
       </w:r>
       <w:bookmarkEnd w:id="44"/>
     </w:p>
@@ -18798,7 +18041,15 @@
                 <w:sz w:val="26"/>
                 <w:szCs w:val="26"/>
               </w:rPr>
-              <w:t>Name</w:t>
+              <w:t>N</w:t>
+            </w:r>
+            <w:r>
+              <w:rPr>
+                <w:rFonts w:eastAsia="Calibri"/>
+                <w:sz w:val="26"/>
+                <w:szCs w:val="26"/>
+              </w:rPr>
+              <w:t>ame</w:t>
             </w:r>
           </w:p>
         </w:tc>
@@ -18821,7 +18072,7 @@
                 <w:sz w:val="26"/>
                 <w:szCs w:val="26"/>
               </w:rPr>
-              <w:t>Tên kế hoạch</w:t>
+              <w:t>Tên sản phẩm</w:t>
             </w:r>
           </w:p>
         </w:tc>
@@ -18874,7 +18125,7 @@
                 <w:sz w:val="26"/>
                 <w:szCs w:val="26"/>
               </w:rPr>
-              <w:t>Author</w:t>
+              <w:t>Material_cost</w:t>
             </w:r>
           </w:p>
         </w:tc>
@@ -18897,7 +18148,7 @@
                 <w:sz w:val="26"/>
                 <w:szCs w:val="26"/>
               </w:rPr>
-              <w:t>Tác giả</w:t>
+              <w:t>Chi phí vật liệu</w:t>
             </w:r>
           </w:p>
         </w:tc>
@@ -18950,7 +18201,7 @@
                 <w:sz w:val="26"/>
                 <w:szCs w:val="26"/>
               </w:rPr>
-              <w:t>Date</w:t>
+              <w:t>Labor_cost</w:t>
             </w:r>
           </w:p>
         </w:tc>
@@ -18973,7 +18224,7 @@
                 <w:sz w:val="26"/>
                 <w:szCs w:val="26"/>
               </w:rPr>
-              <w:t>Ngày tạo</w:t>
+              <w:t>Chi phí nhân công</w:t>
             </w:r>
           </w:p>
         </w:tc>
@@ -19026,15 +18277,7 @@
                 <w:sz w:val="26"/>
                 <w:szCs w:val="26"/>
               </w:rPr>
-              <w:t>Total_p</w:t>
-            </w:r>
-            <w:r>
-              <w:rPr>
-                <w:rFonts w:eastAsia="Calibri"/>
-                <w:sz w:val="26"/>
-                <w:szCs w:val="26"/>
-              </w:rPr>
-              <w:t>rofit</w:t>
+              <w:t>Profit</w:t>
             </w:r>
           </w:p>
         </w:tc>
@@ -19049,7 +18292,6 @@
                 <w:rFonts w:eastAsia="Calibri"/>
                 <w:sz w:val="26"/>
                 <w:szCs w:val="26"/>
-                <w:lang w:val="fr-FR"/>
               </w:rPr>
             </w:pPr>
             <w:r>
@@ -19057,9 +18299,8 @@
                 <w:rFonts w:eastAsia="Calibri"/>
                 <w:sz w:val="26"/>
                 <w:szCs w:val="26"/>
-                <w:lang w:val="fr-FR"/>
-              </w:rPr>
-              <w:t>Tổng lợi nhuận mang lại</w:t>
+              </w:rPr>
+              <w:t>Lợi nhuận/sản phẩm</w:t>
             </w:r>
           </w:p>
         </w:tc>
@@ -19112,15 +18353,7 @@
                 <w:sz w:val="26"/>
                 <w:szCs w:val="26"/>
               </w:rPr>
-              <w:t>L</w:t>
-            </w:r>
-            <w:r>
-              <w:rPr>
-                <w:rFonts w:eastAsia="Calibri"/>
-                <w:sz w:val="26"/>
-                <w:szCs w:val="26"/>
-              </w:rPr>
-              <w:t>ist_product</w:t>
+              <w:t>Lower</w:t>
             </w:r>
           </w:p>
         </w:tc>
@@ -19143,7 +18376,159 @@
                 <w:sz w:val="26"/>
                 <w:szCs w:val="26"/>
               </w:rPr>
-              <w:t>Các sản phẩm có trong kế hoạch</w:t>
+              <w:t>Lượng sản xuất tối thiểu</w:t>
+            </w:r>
+          </w:p>
+        </w:tc>
+      </w:tr>
+      <w:tr>
+        <w:trPr>
+          <w:jc w:val="center"/>
+        </w:trPr>
+        <w:tc>
+          <w:tcPr>
+            <w:tcW w:w="870" w:type="dxa"/>
+            <w:shd w:val="clear" w:color="auto" w:fill="F2F2F2"/>
+            <w:vAlign w:val="center"/>
+          </w:tcPr>
+          <w:p>
+            <w:pPr>
+              <w:jc w:val="center"/>
+              <w:rPr>
+                <w:rFonts w:eastAsia="Calibri"/>
+                <w:sz w:val="26"/>
+                <w:szCs w:val="26"/>
+              </w:rPr>
+            </w:pPr>
+            <w:r>
+              <w:rPr>
+                <w:rFonts w:eastAsia="Calibri"/>
+                <w:sz w:val="26"/>
+                <w:szCs w:val="26"/>
+              </w:rPr>
+              <w:t>7</w:t>
+            </w:r>
+          </w:p>
+        </w:tc>
+        <w:tc>
+          <w:tcPr>
+            <w:tcW w:w="2458" w:type="dxa"/>
+            <w:vAlign w:val="center"/>
+          </w:tcPr>
+          <w:p>
+            <w:pPr>
+              <w:rPr>
+                <w:rFonts w:eastAsia="Calibri"/>
+                <w:sz w:val="26"/>
+                <w:szCs w:val="26"/>
+              </w:rPr>
+            </w:pPr>
+            <w:r>
+              <w:rPr>
+                <w:rFonts w:eastAsia="Calibri"/>
+                <w:sz w:val="26"/>
+                <w:szCs w:val="26"/>
+              </w:rPr>
+              <w:t>Upper</w:t>
+            </w:r>
+          </w:p>
+        </w:tc>
+        <w:tc>
+          <w:tcPr>
+            <w:tcW w:w="3609" w:type="dxa"/>
+            <w:vAlign w:val="center"/>
+          </w:tcPr>
+          <w:p>
+            <w:pPr>
+              <w:rPr>
+                <w:rFonts w:eastAsia="Calibri"/>
+                <w:sz w:val="26"/>
+                <w:szCs w:val="26"/>
+              </w:rPr>
+            </w:pPr>
+            <w:r>
+              <w:rPr>
+                <w:rFonts w:eastAsia="Calibri"/>
+                <w:sz w:val="26"/>
+                <w:szCs w:val="26"/>
+              </w:rPr>
+              <w:t>Lượng sản xuất tối đa</w:t>
+            </w:r>
+          </w:p>
+        </w:tc>
+      </w:tr>
+      <w:tr>
+        <w:trPr>
+          <w:jc w:val="center"/>
+        </w:trPr>
+        <w:tc>
+          <w:tcPr>
+            <w:tcW w:w="870" w:type="dxa"/>
+            <w:shd w:val="clear" w:color="auto" w:fill="F2F2F2"/>
+            <w:vAlign w:val="center"/>
+          </w:tcPr>
+          <w:p>
+            <w:pPr>
+              <w:jc w:val="center"/>
+              <w:rPr>
+                <w:rFonts w:eastAsia="Calibri"/>
+                <w:sz w:val="26"/>
+                <w:szCs w:val="26"/>
+              </w:rPr>
+            </w:pPr>
+            <w:r>
+              <w:rPr>
+                <w:rFonts w:eastAsia="Calibri"/>
+                <w:sz w:val="26"/>
+                <w:szCs w:val="26"/>
+              </w:rPr>
+              <w:t>8</w:t>
+            </w:r>
+          </w:p>
+        </w:tc>
+        <w:tc>
+          <w:tcPr>
+            <w:tcW w:w="2458" w:type="dxa"/>
+            <w:vAlign w:val="center"/>
+          </w:tcPr>
+          <w:p>
+            <w:pPr>
+              <w:rPr>
+                <w:rFonts w:eastAsia="Calibri"/>
+                <w:sz w:val="26"/>
+                <w:szCs w:val="26"/>
+              </w:rPr>
+            </w:pPr>
+            <w:r>
+              <w:rPr>
+                <w:rFonts w:eastAsia="Calibri"/>
+                <w:sz w:val="26"/>
+                <w:szCs w:val="26"/>
+              </w:rPr>
+              <w:t>Quantity</w:t>
+            </w:r>
+          </w:p>
+        </w:tc>
+        <w:tc>
+          <w:tcPr>
+            <w:tcW w:w="3609" w:type="dxa"/>
+            <w:vAlign w:val="center"/>
+          </w:tcPr>
+          <w:p>
+            <w:pPr>
+              <w:rPr>
+                <w:rFonts w:eastAsia="Calibri"/>
+                <w:sz w:val="26"/>
+                <w:szCs w:val="26"/>
+              </w:rPr>
+            </w:pPr>
+            <w:r>
+              <w:rPr>
+                <w:rFonts w:eastAsia="Calibri"/>
+                <w:sz w:val="26"/>
+                <w:szCs w:val="26"/>
+              </w:rPr>
+              <w:t>Số lương sản xuất</w:t>
             </w:r>
           </w:p>
         </w:tc>
@@ -19153,6 +18538,35 @@
       <w:pPr>
         <w:ind w:left="360"/>
       </w:pPr>
+      <w:r>
+        <w:t>Các phương thức: Khởi tạo, Get, Set</w:t>
+      </w:r>
+    </w:p>
+    <w:p>
+      <w:pPr>
+        <w:ind w:left="360"/>
+      </w:pPr>
+    </w:p>
+    <w:p>
+      <w:pPr>
+        <w:pStyle w:val="ListParagraph"/>
+        <w:numPr>
+          <w:ilvl w:val="0"/>
+          <w:numId w:val="2"/>
+        </w:numPr>
+      </w:pPr>
+      <w:r>
+        <w:t xml:space="preserve">Lớp </w:t>
+      </w:r>
+      <w:r>
+        <w:rPr>
+          <w:b/>
+        </w:rPr>
+        <w:t xml:space="preserve">Plan </w:t>
+      </w:r>
+      <w:r>
+        <w:t>(kế hoạch)</w:t>
+      </w:r>
     </w:p>
     <w:p>
       <w:pPr>
@@ -19160,35 +18574,671 @@
         <w:keepNext/>
         <w:jc w:val="center"/>
         <w:rPr>
+          <w:color w:val="auto"/>
+          <w:sz w:val="28"/>
+        </w:rPr>
+      </w:pPr>
+      <w:bookmarkStart w:id="45" w:name="_Toc131414998"/>
+      <w:r>
+        <w:rPr>
+          <w:color w:val="auto"/>
+          <w:sz w:val="28"/>
+        </w:rPr>
+        <w:t xml:space="preserve">Bảng </w:t>
+      </w:r>
+      <w:r>
+        <w:rPr>
+          <w:color w:val="auto"/>
+          <w:sz w:val="28"/>
+        </w:rPr>
+        <w:fldChar w:fldCharType="begin"/>
+      </w:r>
+      <w:r>
+        <w:rPr>
+          <w:color w:val="auto"/>
+          <w:sz w:val="28"/>
+        </w:rPr>
+        <w:instrText xml:space="preserve"> SEQ Bảng \* ARABIC </w:instrText>
+      </w:r>
+      <w:r>
+        <w:rPr>
+          <w:color w:val="auto"/>
+          <w:sz w:val="28"/>
+        </w:rPr>
+        <w:fldChar w:fldCharType="separate"/>
+      </w:r>
+      <w:r>
+        <w:rPr>
           <w:noProof/>
           <w:color w:val="auto"/>
           <w:sz w:val="28"/>
         </w:rPr>
-      </w:pPr>
-      <w:bookmarkStart w:id="45" w:name="_Toc131414999"/>
+        <w:t>4</w:t>
+      </w:r>
+      <w:r>
+        <w:rPr>
+          <w:color w:val="auto"/>
+          <w:sz w:val="28"/>
+        </w:rPr>
+        <w:fldChar w:fldCharType="end"/>
+      </w:r>
+      <w:r>
+        <w:rPr>
+          <w:color w:val="auto"/>
+          <w:sz w:val="28"/>
+        </w:rPr>
+        <w:t>.</w:t>
+      </w:r>
       <w:r>
         <w:rPr>
           <w:noProof/>
           <w:color w:val="auto"/>
           <w:sz w:val="28"/>
         </w:rPr>
-        <w:t xml:space="preserve">Bảng </w:t>
-      </w:r>
-      <w:r>
+        <w:t xml:space="preserve"> Danh sách thuộc tính lớp Plan</w:t>
+      </w:r>
+      <w:bookmarkEnd w:id="45"/>
+    </w:p>
+    <w:tbl>
+      <w:tblPr>
+        <w:tblW w:w="0" w:type="auto"/>
+        <w:jc w:val="center"/>
+        <w:tblBorders>
+          <w:top w:val="single" w:sz="4" w:space="0" w:color="000000"/>
+          <w:left w:val="single" w:sz="4" w:space="0" w:color="000000"/>
+          <w:bottom w:val="single" w:sz="4" w:space="0" w:color="000000"/>
+          <w:right w:val="single" w:sz="4" w:space="0" w:color="000000"/>
+          <w:insideH w:val="single" w:sz="4" w:space="0" w:color="000000"/>
+          <w:insideV w:val="single" w:sz="4" w:space="0" w:color="000000"/>
+        </w:tblBorders>
+        <w:tblLook w:val="04A0" w:firstRow="1" w:lastRow="0" w:firstColumn="1" w:lastColumn="0" w:noHBand="0" w:noVBand="1"/>
+      </w:tblPr>
+      <w:tblGrid>
+        <w:gridCol w:w="870"/>
+        <w:gridCol w:w="2458"/>
+        <w:gridCol w:w="3609"/>
+      </w:tblGrid>
+      <w:tr>
+        <w:trPr>
+          <w:jc w:val="center"/>
+        </w:trPr>
+        <w:tc>
+          <w:tcPr>
+            <w:tcW w:w="870" w:type="dxa"/>
+            <w:shd w:val="clear" w:color="auto" w:fill="F2F2F2"/>
+            <w:vAlign w:val="center"/>
+          </w:tcPr>
+          <w:p>
+            <w:pPr>
+              <w:jc w:val="center"/>
+              <w:rPr>
+                <w:rFonts w:eastAsia="Calibri"/>
+                <w:sz w:val="26"/>
+                <w:szCs w:val="26"/>
+              </w:rPr>
+            </w:pPr>
+            <w:r>
+              <w:rPr>
+                <w:rFonts w:eastAsia="Calibri"/>
+                <w:sz w:val="26"/>
+                <w:szCs w:val="26"/>
+              </w:rPr>
+              <w:t>STT</w:t>
+            </w:r>
+          </w:p>
+        </w:tc>
+        <w:tc>
+          <w:tcPr>
+            <w:tcW w:w="2458" w:type="dxa"/>
+            <w:shd w:val="clear" w:color="auto" w:fill="F2F2F2"/>
+            <w:vAlign w:val="center"/>
+          </w:tcPr>
+          <w:p>
+            <w:pPr>
+              <w:jc w:val="center"/>
+              <w:rPr>
+                <w:rFonts w:eastAsia="Calibri"/>
+                <w:sz w:val="26"/>
+                <w:szCs w:val="26"/>
+              </w:rPr>
+            </w:pPr>
+            <w:r>
+              <w:rPr>
+                <w:rFonts w:eastAsia="Calibri"/>
+                <w:sz w:val="26"/>
+                <w:szCs w:val="26"/>
+              </w:rPr>
+              <w:t>Tên thuộc tính</w:t>
+            </w:r>
+          </w:p>
+        </w:tc>
+        <w:tc>
+          <w:tcPr>
+            <w:tcW w:w="3609" w:type="dxa"/>
+            <w:shd w:val="clear" w:color="auto" w:fill="F2F2F2"/>
+            <w:vAlign w:val="center"/>
+          </w:tcPr>
+          <w:p>
+            <w:pPr>
+              <w:jc w:val="center"/>
+              <w:rPr>
+                <w:rFonts w:eastAsia="Calibri"/>
+                <w:sz w:val="26"/>
+                <w:szCs w:val="26"/>
+              </w:rPr>
+            </w:pPr>
+            <w:r>
+              <w:rPr>
+                <w:rFonts w:eastAsia="Calibri"/>
+                <w:sz w:val="26"/>
+                <w:szCs w:val="26"/>
+              </w:rPr>
+              <w:t>Ý nghĩa</w:t>
+            </w:r>
+          </w:p>
+        </w:tc>
+      </w:tr>
+      <w:tr>
+        <w:trPr>
+          <w:jc w:val="center"/>
+        </w:trPr>
+        <w:tc>
+          <w:tcPr>
+            <w:tcW w:w="870" w:type="dxa"/>
+            <w:shd w:val="clear" w:color="auto" w:fill="F2F2F2"/>
+            <w:vAlign w:val="center"/>
+          </w:tcPr>
+          <w:p>
+            <w:pPr>
+              <w:jc w:val="center"/>
+              <w:rPr>
+                <w:rFonts w:eastAsia="Calibri"/>
+                <w:sz w:val="26"/>
+                <w:szCs w:val="26"/>
+              </w:rPr>
+            </w:pPr>
+            <w:r>
+              <w:rPr>
+                <w:rFonts w:eastAsia="Calibri"/>
+                <w:sz w:val="26"/>
+                <w:szCs w:val="26"/>
+              </w:rPr>
+              <w:t>1</w:t>
+            </w:r>
+          </w:p>
+        </w:tc>
+        <w:tc>
+          <w:tcPr>
+            <w:tcW w:w="2458" w:type="dxa"/>
+            <w:vAlign w:val="center"/>
+          </w:tcPr>
+          <w:p>
+            <w:pPr>
+              <w:rPr>
+                <w:rFonts w:eastAsia="Calibri"/>
+                <w:sz w:val="26"/>
+                <w:szCs w:val="26"/>
+                <w:u w:val="single"/>
+              </w:rPr>
+            </w:pPr>
+            <w:r>
+              <w:rPr>
+                <w:rFonts w:eastAsia="Calibri"/>
+                <w:sz w:val="26"/>
+                <w:szCs w:val="26"/>
+                <w:u w:val="single"/>
+              </w:rPr>
+              <w:t>ID</w:t>
+            </w:r>
+          </w:p>
+        </w:tc>
+        <w:tc>
+          <w:tcPr>
+            <w:tcW w:w="3609" w:type="dxa"/>
+            <w:vAlign w:val="center"/>
+          </w:tcPr>
+          <w:p>
+            <w:pPr>
+              <w:rPr>
+                <w:rFonts w:eastAsia="Calibri"/>
+                <w:sz w:val="26"/>
+                <w:szCs w:val="26"/>
+              </w:rPr>
+            </w:pPr>
+            <w:r>
+              <w:rPr>
+                <w:rFonts w:eastAsia="Calibri"/>
+                <w:sz w:val="26"/>
+                <w:szCs w:val="26"/>
+              </w:rPr>
+              <w:t>Mã số</w:t>
+            </w:r>
+          </w:p>
+        </w:tc>
+      </w:tr>
+      <w:tr>
+        <w:trPr>
+          <w:jc w:val="center"/>
+        </w:trPr>
+        <w:tc>
+          <w:tcPr>
+            <w:tcW w:w="870" w:type="dxa"/>
+            <w:shd w:val="clear" w:color="auto" w:fill="F2F2F2"/>
+            <w:vAlign w:val="center"/>
+          </w:tcPr>
+          <w:p>
+            <w:pPr>
+              <w:jc w:val="center"/>
+              <w:rPr>
+                <w:rFonts w:eastAsia="Calibri"/>
+                <w:sz w:val="26"/>
+                <w:szCs w:val="26"/>
+              </w:rPr>
+            </w:pPr>
+            <w:r>
+              <w:rPr>
+                <w:rFonts w:eastAsia="Calibri"/>
+                <w:sz w:val="26"/>
+                <w:szCs w:val="26"/>
+              </w:rPr>
+              <w:t>2</w:t>
+            </w:r>
+          </w:p>
+        </w:tc>
+        <w:tc>
+          <w:tcPr>
+            <w:tcW w:w="2458" w:type="dxa"/>
+            <w:vAlign w:val="center"/>
+          </w:tcPr>
+          <w:p>
+            <w:pPr>
+              <w:rPr>
+                <w:rFonts w:eastAsia="Calibri"/>
+                <w:sz w:val="26"/>
+                <w:szCs w:val="26"/>
+              </w:rPr>
+            </w:pPr>
+            <w:r>
+              <w:rPr>
+                <w:rFonts w:eastAsia="Calibri"/>
+                <w:sz w:val="26"/>
+                <w:szCs w:val="26"/>
+              </w:rPr>
+              <w:t>Name</w:t>
+            </w:r>
+          </w:p>
+        </w:tc>
+        <w:tc>
+          <w:tcPr>
+            <w:tcW w:w="3609" w:type="dxa"/>
+            <w:vAlign w:val="center"/>
+          </w:tcPr>
+          <w:p>
+            <w:pPr>
+              <w:rPr>
+                <w:rFonts w:eastAsia="Calibri"/>
+                <w:sz w:val="26"/>
+                <w:szCs w:val="26"/>
+              </w:rPr>
+            </w:pPr>
+            <w:r>
+              <w:rPr>
+                <w:rFonts w:eastAsia="Calibri"/>
+                <w:sz w:val="26"/>
+                <w:szCs w:val="26"/>
+              </w:rPr>
+              <w:t>Tên kế hoạch</w:t>
+            </w:r>
+          </w:p>
+        </w:tc>
+      </w:tr>
+      <w:tr>
+        <w:trPr>
+          <w:jc w:val="center"/>
+        </w:trPr>
+        <w:tc>
+          <w:tcPr>
+            <w:tcW w:w="870" w:type="dxa"/>
+            <w:shd w:val="clear" w:color="auto" w:fill="F2F2F2"/>
+            <w:vAlign w:val="center"/>
+          </w:tcPr>
+          <w:p>
+            <w:pPr>
+              <w:jc w:val="center"/>
+              <w:rPr>
+                <w:rFonts w:eastAsia="Calibri"/>
+                <w:sz w:val="26"/>
+                <w:szCs w:val="26"/>
+              </w:rPr>
+            </w:pPr>
+            <w:r>
+              <w:rPr>
+                <w:rFonts w:eastAsia="Calibri"/>
+                <w:sz w:val="26"/>
+                <w:szCs w:val="26"/>
+              </w:rPr>
+              <w:t>3</w:t>
+            </w:r>
+          </w:p>
+        </w:tc>
+        <w:tc>
+          <w:tcPr>
+            <w:tcW w:w="2458" w:type="dxa"/>
+            <w:vAlign w:val="center"/>
+          </w:tcPr>
+          <w:p>
+            <w:pPr>
+              <w:rPr>
+                <w:rFonts w:eastAsia="Calibri"/>
+                <w:sz w:val="26"/>
+                <w:szCs w:val="26"/>
+              </w:rPr>
+            </w:pPr>
+            <w:r>
+              <w:rPr>
+                <w:rFonts w:eastAsia="Calibri"/>
+                <w:sz w:val="26"/>
+                <w:szCs w:val="26"/>
+              </w:rPr>
+              <w:t>Author</w:t>
+            </w:r>
+          </w:p>
+        </w:tc>
+        <w:tc>
+          <w:tcPr>
+            <w:tcW w:w="3609" w:type="dxa"/>
+            <w:vAlign w:val="center"/>
+          </w:tcPr>
+          <w:p>
+            <w:pPr>
+              <w:rPr>
+                <w:rFonts w:eastAsia="Calibri"/>
+                <w:sz w:val="26"/>
+                <w:szCs w:val="26"/>
+              </w:rPr>
+            </w:pPr>
+            <w:r>
+              <w:rPr>
+                <w:rFonts w:eastAsia="Calibri"/>
+                <w:sz w:val="26"/>
+                <w:szCs w:val="26"/>
+              </w:rPr>
+              <w:t>Tác giả</w:t>
+            </w:r>
+          </w:p>
+        </w:tc>
+      </w:tr>
+      <w:tr>
+        <w:trPr>
+          <w:jc w:val="center"/>
+        </w:trPr>
+        <w:tc>
+          <w:tcPr>
+            <w:tcW w:w="870" w:type="dxa"/>
+            <w:shd w:val="clear" w:color="auto" w:fill="F2F2F2"/>
+            <w:vAlign w:val="center"/>
+          </w:tcPr>
+          <w:p>
+            <w:pPr>
+              <w:jc w:val="center"/>
+              <w:rPr>
+                <w:rFonts w:eastAsia="Calibri"/>
+                <w:sz w:val="26"/>
+                <w:szCs w:val="26"/>
+              </w:rPr>
+            </w:pPr>
+            <w:r>
+              <w:rPr>
+                <w:rFonts w:eastAsia="Calibri"/>
+                <w:sz w:val="26"/>
+                <w:szCs w:val="26"/>
+              </w:rPr>
+              <w:t>4</w:t>
+            </w:r>
+          </w:p>
+        </w:tc>
+        <w:tc>
+          <w:tcPr>
+            <w:tcW w:w="2458" w:type="dxa"/>
+            <w:vAlign w:val="center"/>
+          </w:tcPr>
+          <w:p>
+            <w:pPr>
+              <w:rPr>
+                <w:rFonts w:eastAsia="Calibri"/>
+                <w:sz w:val="26"/>
+                <w:szCs w:val="26"/>
+              </w:rPr>
+            </w:pPr>
+            <w:r>
+              <w:rPr>
+                <w:rFonts w:eastAsia="Calibri"/>
+                <w:sz w:val="26"/>
+                <w:szCs w:val="26"/>
+              </w:rPr>
+              <w:t>Date</w:t>
+            </w:r>
+          </w:p>
+        </w:tc>
+        <w:tc>
+          <w:tcPr>
+            <w:tcW w:w="3609" w:type="dxa"/>
+            <w:vAlign w:val="center"/>
+          </w:tcPr>
+          <w:p>
+            <w:pPr>
+              <w:rPr>
+                <w:rFonts w:eastAsia="Calibri"/>
+                <w:sz w:val="26"/>
+                <w:szCs w:val="26"/>
+              </w:rPr>
+            </w:pPr>
+            <w:r>
+              <w:rPr>
+                <w:rFonts w:eastAsia="Calibri"/>
+                <w:sz w:val="26"/>
+                <w:szCs w:val="26"/>
+              </w:rPr>
+              <w:t>Ngày tạo</w:t>
+            </w:r>
+          </w:p>
+        </w:tc>
+      </w:tr>
+      <w:tr>
+        <w:trPr>
+          <w:jc w:val="center"/>
+        </w:trPr>
+        <w:tc>
+          <w:tcPr>
+            <w:tcW w:w="870" w:type="dxa"/>
+            <w:shd w:val="clear" w:color="auto" w:fill="F2F2F2"/>
+            <w:vAlign w:val="center"/>
+          </w:tcPr>
+          <w:p>
+            <w:pPr>
+              <w:jc w:val="center"/>
+              <w:rPr>
+                <w:rFonts w:eastAsia="Calibri"/>
+                <w:sz w:val="26"/>
+                <w:szCs w:val="26"/>
+              </w:rPr>
+            </w:pPr>
+            <w:r>
+              <w:rPr>
+                <w:rFonts w:eastAsia="Calibri"/>
+                <w:sz w:val="26"/>
+                <w:szCs w:val="26"/>
+              </w:rPr>
+              <w:t>5</w:t>
+            </w:r>
+          </w:p>
+        </w:tc>
+        <w:tc>
+          <w:tcPr>
+            <w:tcW w:w="2458" w:type="dxa"/>
+            <w:vAlign w:val="center"/>
+          </w:tcPr>
+          <w:p>
+            <w:pPr>
+              <w:rPr>
+                <w:rFonts w:eastAsia="Calibri"/>
+                <w:sz w:val="26"/>
+                <w:szCs w:val="26"/>
+              </w:rPr>
+            </w:pPr>
+            <w:r>
+              <w:rPr>
+                <w:rFonts w:eastAsia="Calibri"/>
+                <w:sz w:val="26"/>
+                <w:szCs w:val="26"/>
+              </w:rPr>
+              <w:t>Total_p</w:t>
+            </w:r>
+            <w:r>
+              <w:rPr>
+                <w:rFonts w:eastAsia="Calibri"/>
+                <w:sz w:val="26"/>
+                <w:szCs w:val="26"/>
+              </w:rPr>
+              <w:t>rofit</w:t>
+            </w:r>
+          </w:p>
+        </w:tc>
+        <w:tc>
+          <w:tcPr>
+            <w:tcW w:w="3609" w:type="dxa"/>
+            <w:vAlign w:val="center"/>
+          </w:tcPr>
+          <w:p>
+            <w:pPr>
+              <w:rPr>
+                <w:rFonts w:eastAsia="Calibri"/>
+                <w:sz w:val="26"/>
+                <w:szCs w:val="26"/>
+                <w:lang w:val="fr-FR"/>
+              </w:rPr>
+            </w:pPr>
+            <w:r>
+              <w:rPr>
+                <w:rFonts w:eastAsia="Calibri"/>
+                <w:sz w:val="26"/>
+                <w:szCs w:val="26"/>
+                <w:lang w:val="fr-FR"/>
+              </w:rPr>
+              <w:t>Tổng lợi nhuận mang lại</w:t>
+            </w:r>
+          </w:p>
+        </w:tc>
+      </w:tr>
+      <w:tr>
+        <w:trPr>
+          <w:jc w:val="center"/>
+        </w:trPr>
+        <w:tc>
+          <w:tcPr>
+            <w:tcW w:w="870" w:type="dxa"/>
+            <w:shd w:val="clear" w:color="auto" w:fill="F2F2F2"/>
+            <w:vAlign w:val="center"/>
+          </w:tcPr>
+          <w:p>
+            <w:pPr>
+              <w:jc w:val="center"/>
+              <w:rPr>
+                <w:rFonts w:eastAsia="Calibri"/>
+                <w:sz w:val="26"/>
+                <w:szCs w:val="26"/>
+              </w:rPr>
+            </w:pPr>
+            <w:r>
+              <w:rPr>
+                <w:rFonts w:eastAsia="Calibri"/>
+                <w:sz w:val="26"/>
+                <w:szCs w:val="26"/>
+              </w:rPr>
+              <w:t>6</w:t>
+            </w:r>
+          </w:p>
+        </w:tc>
+        <w:tc>
+          <w:tcPr>
+            <w:tcW w:w="2458" w:type="dxa"/>
+            <w:vAlign w:val="center"/>
+          </w:tcPr>
+          <w:p>
+            <w:pPr>
+              <w:rPr>
+                <w:rFonts w:eastAsia="Calibri"/>
+                <w:sz w:val="26"/>
+                <w:szCs w:val="26"/>
+              </w:rPr>
+            </w:pPr>
+            <w:r>
+              <w:rPr>
+                <w:rFonts w:eastAsia="Calibri"/>
+                <w:sz w:val="26"/>
+                <w:szCs w:val="26"/>
+              </w:rPr>
+              <w:t>L</w:t>
+            </w:r>
+            <w:r>
+              <w:rPr>
+                <w:rFonts w:eastAsia="Calibri"/>
+                <w:sz w:val="26"/>
+                <w:szCs w:val="26"/>
+              </w:rPr>
+              <w:t>ist_product</w:t>
+            </w:r>
+          </w:p>
+        </w:tc>
+        <w:tc>
+          <w:tcPr>
+            <w:tcW w:w="3609" w:type="dxa"/>
+            <w:vAlign w:val="center"/>
+          </w:tcPr>
+          <w:p>
+            <w:pPr>
+              <w:rPr>
+                <w:rFonts w:eastAsia="Calibri"/>
+                <w:sz w:val="26"/>
+                <w:szCs w:val="26"/>
+              </w:rPr>
+            </w:pPr>
+            <w:r>
+              <w:rPr>
+                <w:rFonts w:eastAsia="Calibri"/>
+                <w:sz w:val="26"/>
+                <w:szCs w:val="26"/>
+              </w:rPr>
+              <w:t>Các sản phẩm có trong kế hoạch</w:t>
+            </w:r>
+          </w:p>
+        </w:tc>
+      </w:tr>
+    </w:tbl>
+    <w:p>
+      <w:pPr>
+        <w:ind w:left="360"/>
+      </w:pPr>
+    </w:p>
+    <w:p>
+      <w:pPr>
+        <w:pStyle w:val="Caption"/>
+        <w:keepNext/>
+        <w:jc w:val="center"/>
         <w:rPr>
           <w:noProof/>
           <w:color w:val="auto"/>
           <w:sz w:val="28"/>
         </w:rPr>
-        <w:fldChar w:fldCharType="begin"/>
-      </w:r>
+      </w:pPr>
+      <w:bookmarkStart w:id="46" w:name="_Toc131414999"/>
       <w:r>
         <w:rPr>
           <w:noProof/>
           <w:color w:val="auto"/>
           <w:sz w:val="28"/>
         </w:rPr>
-        <w:instrText xml:space="preserve"> SEQ Bảng \* ARABIC </w:instrText>
+        <w:t xml:space="preserve">Bảng </w:t>
       </w:r>
       <w:r>
         <w:rPr>
@@ -19196,7 +19246,7 @@
           <w:color w:val="auto"/>
           <w:sz w:val="28"/>
         </w:rPr>
-        <w:fldChar w:fldCharType="separate"/>
+        <w:fldChar w:fldCharType="begin"/>
       </w:r>
       <w:r>
         <w:rPr>
@@ -19204,7 +19254,7 @@
           <w:color w:val="auto"/>
           <w:sz w:val="28"/>
         </w:rPr>
-        <w:t>5</w:t>
+        <w:instrText xml:space="preserve"> SEQ Bảng \* ARABIC </w:instrText>
       </w:r>
       <w:r>
         <w:rPr>
@@ -19212,7 +19262,7 @@
           <w:color w:val="auto"/>
           <w:sz w:val="28"/>
         </w:rPr>
-        <w:fldChar w:fldCharType="end"/>
+        <w:fldChar w:fldCharType="separate"/>
       </w:r>
       <w:r>
         <w:rPr>
@@ -19220,7 +19270,7 @@
           <w:color w:val="auto"/>
           <w:sz w:val="28"/>
         </w:rPr>
-        <w:t xml:space="preserve">. Danh sách </w:t>
+        <w:t>5</w:t>
       </w:r>
       <w:r>
         <w:rPr>
@@ -19228,7 +19278,7 @@
           <w:color w:val="auto"/>
           <w:sz w:val="28"/>
         </w:rPr>
-        <w:t xml:space="preserve">phương thức </w:t>
+        <w:fldChar w:fldCharType="end"/>
       </w:r>
       <w:r>
         <w:rPr>
@@ -19236,9 +19286,25 @@
           <w:color w:val="auto"/>
           <w:sz w:val="28"/>
         </w:rPr>
+        <w:t xml:space="preserve">. Danh sách </w:t>
+      </w:r>
+      <w:r>
+        <w:rPr>
+          <w:noProof/>
+          <w:color w:val="auto"/>
+          <w:sz w:val="28"/>
+        </w:rPr>
+        <w:t xml:space="preserve">phương thức </w:t>
+      </w:r>
+      <w:r>
+        <w:rPr>
+          <w:noProof/>
+          <w:color w:val="auto"/>
+          <w:sz w:val="28"/>
+        </w:rPr>
         <w:t>lớp Plan</w:t>
       </w:r>
-      <w:bookmarkEnd w:id="45"/>
+      <w:bookmarkEnd w:id="46"/>
     </w:p>
     <w:tbl>
       <w:tblPr>
@@ -19937,7 +20003,7 @@
           <w:sz w:val="28"/>
         </w:rPr>
       </w:pPr>
-      <w:bookmarkStart w:id="46" w:name="_Toc131415000"/>
+      <w:bookmarkStart w:id="47" w:name="_Toc131415000"/>
       <w:r>
         <w:rPr>
           <w:noProof/>
@@ -20026,7 +20092,7 @@
         </w:rPr>
         <w:t>city</w:t>
       </w:r>
-      <w:bookmarkEnd w:id="46"/>
+      <w:bookmarkEnd w:id="47"/>
     </w:p>
     <w:tbl>
       <w:tblPr>
@@ -20567,7 +20633,7 @@
           <w:sz w:val="28"/>
         </w:rPr>
       </w:pPr>
-      <w:bookmarkStart w:id="47" w:name="_Toc131415001"/>
+      <w:bookmarkStart w:id="48" w:name="_Toc131415001"/>
       <w:r>
         <w:rPr>
           <w:noProof/>
@@ -20624,7 +20690,7 @@
         </w:rPr>
         <w:t>. Danh sách thuộc tinh lớp Manager</w:t>
       </w:r>
-      <w:bookmarkEnd w:id="47"/>
+      <w:bookmarkEnd w:id="48"/>
     </w:p>
     <w:tbl>
       <w:tblPr>
@@ -21160,7 +21226,7 @@
           <w:i/>
         </w:rPr>
       </w:pPr>
-      <w:bookmarkStart w:id="48" w:name="_Toc131415142"/>
+      <w:bookmarkStart w:id="49" w:name="_Toc160521004"/>
       <w:r>
         <w:rPr>
           <w:i/>
@@ -21168,7 +21234,7 @@
         <w:lastRenderedPageBreak/>
         <w:t>Biểu đồ lớp</w:t>
       </w:r>
-      <w:bookmarkEnd w:id="48"/>
+      <w:bookmarkEnd w:id="49"/>
     </w:p>
     <w:p>
       <w:pPr>
@@ -21199,7 +21265,7 @@
         <mc:AlternateContent>
           <mc:Choice Requires="wps">
             <w:drawing>
-              <wp:anchor distT="0" distB="0" distL="114300" distR="114300" simplePos="0" relativeHeight="251724800" behindDoc="0" locked="0" layoutInCell="1" allowOverlap="1" wp14:anchorId="793089A1" wp14:editId="561CD1FC">
+              <wp:anchor distT="0" distB="0" distL="114300" distR="114300" simplePos="0" relativeHeight="251724800" behindDoc="0" locked="0" layoutInCell="1" allowOverlap="1" wp14:anchorId="055CEE84" wp14:editId="5936FC84">
                 <wp:simplePos x="0" y="0"/>
                 <wp:positionH relativeFrom="column">
                   <wp:posOffset>3470698</wp:posOffset>
@@ -21278,7 +21344,7 @@
           </mc:Choice>
           <mc:Fallback>
             <w:pict>
-              <v:shape w14:anchorId="793089A1" id="Text Box 200" o:spid="_x0000_s1155" type="#_x0000_t202" style="position:absolute;left:0;text-align:left;margin-left:273.3pt;margin-top:86.4pt;width:1in;height:20pt;z-index:251724800;visibility:visible;mso-wrap-style:none;mso-height-percent:0;mso-wrap-distance-left:9pt;mso-wrap-distance-top:0;mso-wrap-distance-right:9pt;mso-wrap-distance-bottom:0;mso-position-horizontal:absolute;mso-position-horizontal-relative:text;mso-position-vertical:absolute;mso-position-vertical-relative:text;mso-height-percent:0;mso-height-relative:margin;v-text-anchor:top" o:gfxdata="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" filled="f" stroked="f" strokeweight=".5pt">
+              <v:shape w14:anchorId="055CEE84" id="Text Box 200" o:spid="_x0000_s1155" type="#_x0000_t202" style="position:absolute;left:0;text-align:left;margin-left:273.3pt;margin-top:86.4pt;width:1in;height:20pt;z-index:251724800;visibility:visible;mso-wrap-style:none;mso-height-percent:0;mso-wrap-distance-left:9pt;mso-wrap-distance-top:0;mso-wrap-distance-right:9pt;mso-wrap-distance-bottom:0;mso-position-horizontal:absolute;mso-position-horizontal-relative:text;mso-position-vertical:absolute;mso-position-vertical-relative:text;mso-height-percent:0;mso-height-relative:margin;v-text-anchor:top" o:gfxdata="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" filled="f" stroked="f" strokeweight=".5pt">
                 <v:textbox>
                   <w:txbxContent>
                     <w:p>
@@ -21308,7 +21374,7 @@
         <mc:AlternateContent>
           <mc:Choice Requires="wps">
             <w:drawing>
-              <wp:anchor distT="0" distB="0" distL="114300" distR="114300" simplePos="0" relativeHeight="251723776" behindDoc="0" locked="0" layoutInCell="1" allowOverlap="1" wp14:anchorId="2AB08AFD" wp14:editId="51D0C89A">
+              <wp:anchor distT="0" distB="0" distL="114300" distR="114300" simplePos="0" relativeHeight="251723776" behindDoc="0" locked="0" layoutInCell="1" allowOverlap="1" wp14:anchorId="2D82477E" wp14:editId="79FD8A0E">
                 <wp:simplePos x="0" y="0"/>
                 <wp:positionH relativeFrom="column">
                   <wp:posOffset>3361055</wp:posOffset>
@@ -21369,7 +21435,7 @@
           </mc:Choice>
           <mc:Fallback>
             <w:pict>
-              <v:shape w14:anchorId="3A69D565" id="Straight Arrow Connector 199" o:spid="_x0000_s1026" type="#_x0000_t32" style="position:absolute;margin-left:264.65pt;margin-top:107.7pt;width:74.65pt;height:0;flip:x;z-index:251723776;visibility:visible;mso-wrap-style:square;mso-width-percent:0;mso-height-percent:0;mso-wrap-distance-left:9pt;mso-wrap-distance-top:0;mso-wrap-distance-right:9pt;mso-wrap-distance-bottom:0;mso-position-horizontal:absolute;mso-position-horizontal-relative:text;mso-position-vertical:absolute;mso-position-vertical-relative:text;mso-width-percent:0;mso-height-percent:0;mso-width-relative:margin;mso-height-relative:margin" o:gfxdata="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" strokecolor="black [3213]" strokeweight="1pt">
+              <v:shape w14:anchorId="0B52E3A6" id="Straight Arrow Connector 199" o:spid="_x0000_s1026" type="#_x0000_t32" style="position:absolute;margin-left:264.65pt;margin-top:107.7pt;width:74.65pt;height:0;flip:x;z-index:251723776;visibility:visible;mso-wrap-style:square;mso-width-percent:0;mso-height-percent:0;mso-wrap-distance-left:9pt;mso-wrap-distance-top:0;mso-wrap-distance-right:9pt;mso-wrap-distance-bottom:0;mso-position-horizontal:absolute;mso-position-horizontal-relative:text;mso-position-vertical:absolute;mso-position-vertical-relative:text;mso-width-percent:0;mso-height-percent:0;mso-width-relative:margin;mso-height-relative:margin" o:gfxdata="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" strokecolor="black [3213]" strokeweight="1pt">
                 <v:stroke endarrow="open"/>
               </v:shape>
             </w:pict>
@@ -21383,7 +21449,7 @@
         <mc:AlternateContent>
           <mc:Choice Requires="wps">
             <w:drawing>
-              <wp:anchor distT="0" distB="0" distL="114300" distR="114300" simplePos="0" relativeHeight="251722752" behindDoc="0" locked="0" layoutInCell="1" allowOverlap="1" wp14:anchorId="51AC9ABB" wp14:editId="65B8C927">
+              <wp:anchor distT="0" distB="0" distL="114300" distR="114300" simplePos="0" relativeHeight="251722752" behindDoc="0" locked="0" layoutInCell="1" allowOverlap="1" wp14:anchorId="0EA640C3" wp14:editId="1B0F2E1E">
                 <wp:simplePos x="0" y="0"/>
                 <wp:positionH relativeFrom="column">
                   <wp:posOffset>1295612</wp:posOffset>
@@ -21462,7 +21528,7 @@
           </mc:Choice>
           <mc:Fallback>
             <w:pict>
-              <v:shape w14:anchorId="51AC9ABB" id="Text Box 198" o:spid="_x0000_s1156" type="#_x0000_t202" style="position:absolute;left:0;text-align:left;margin-left:102pt;margin-top:81.15pt;width:1in;height:20pt;z-index:251722752;visibility:visible;mso-wrap-style:none;mso-height-percent:0;mso-wrap-distance-left:9pt;mso-wrap-distance-top:0;mso-wrap-distance-right:9pt;mso-wrap-distance-bottom:0;mso-position-horizontal:absolute;mso-position-horizontal-relative:text;mso-position-vertical:absolute;mso-position-vertical-relative:text;mso-height-percent:0;mso-height-relative:margin;v-text-anchor:top" o:gfxdata="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" filled="f" stroked="f" strokeweight=".5pt">
+              <v:shape w14:anchorId="0EA640C3" id="Text Box 198" o:spid="_x0000_s1156" type="#_x0000_t202" style="position:absolute;left:0;text-align:left;margin-left:102pt;margin-top:81.15pt;width:1in;height:20pt;z-index:251722752;visibility:visible;mso-wrap-style:none;mso-height-percent:0;mso-wrap-distance-left:9pt;mso-wrap-distance-top:0;mso-wrap-distance-right:9pt;mso-wrap-distance-bottom:0;mso-position-horizontal:absolute;mso-position-horizontal-relative:text;mso-position-vertical:absolute;mso-position-vertical-relative:text;mso-height-percent:0;mso-height-relative:margin;v-text-anchor:top" o:gfxdata="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" filled="f" stroked="f" strokeweight=".5pt">
                 <v:textbox>
                   <w:txbxContent>
                     <w:p>
@@ -21492,7 +21558,7 @@
         <mc:AlternateContent>
           <mc:Choice Requires="wps">
             <w:drawing>
-              <wp:anchor distT="0" distB="0" distL="114300" distR="114300" simplePos="0" relativeHeight="251721728" behindDoc="0" locked="0" layoutInCell="1" allowOverlap="1" wp14:anchorId="7D09D978" wp14:editId="7DE8DDE8">
+              <wp:anchor distT="0" distB="0" distL="114300" distR="114300" simplePos="0" relativeHeight="251721728" behindDoc="0" locked="0" layoutInCell="1" allowOverlap="1" wp14:anchorId="3068EDFF" wp14:editId="447F12D9">
                 <wp:simplePos x="0" y="0"/>
                 <wp:positionH relativeFrom="column">
                   <wp:posOffset>1219623</wp:posOffset>
@@ -21553,7 +21619,7 @@
           </mc:Choice>
           <mc:Fallback>
             <w:pict>
-              <v:shape w14:anchorId="248784A6" id="Straight Arrow Connector 197" o:spid="_x0000_s1026" type="#_x0000_t32" style="position:absolute;margin-left:96.05pt;margin-top:104.4pt;width:74.65pt;height:0;flip:x;z-index:251721728;visibility:visible;mso-wrap-style:square;mso-width-percent:0;mso-height-percent:0;mso-wrap-distance-left:9pt;mso-wrap-distance-top:0;mso-wrap-distance-right:9pt;mso-wrap-distance-bottom:0;mso-position-horizontal:absolute;mso-position-horizontal-relative:text;mso-position-vertical:absolute;mso-position-vertical-relative:text;mso-width-percent:0;mso-height-percent:0;mso-width-relative:margin;mso-height-relative:margin" o:gfxdata="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" strokecolor="black [3213]" strokeweight="1pt">
+              <v:shape w14:anchorId="4A71203A" id="Straight Arrow Connector 197" o:spid="_x0000_s1026" type="#_x0000_t32" style="position:absolute;margin-left:96.05pt;margin-top:104.4pt;width:74.65pt;height:0;flip:x;z-index:251721728;visibility:visible;mso-wrap-style:square;mso-width-percent:0;mso-height-percent:0;mso-wrap-distance-left:9pt;mso-wrap-distance-top:0;mso-wrap-distance-right:9pt;mso-wrap-distance-bottom:0;mso-position-horizontal:absolute;mso-position-horizontal-relative:text;mso-position-vertical:absolute;mso-position-vertical-relative:text;mso-width-percent:0;mso-height-percent:0;mso-width-relative:margin;mso-height-relative:margin" o:gfxdata="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" strokecolor="black [3213]" strokeweight="1pt">
                 <v:stroke endarrow="open"/>
               </v:shape>
             </w:pict>
@@ -21565,7 +21631,7 @@
           <w:noProof/>
         </w:rPr>
         <w:drawing>
-          <wp:anchor distT="0" distB="0" distL="114300" distR="114300" simplePos="0" relativeHeight="251718656" behindDoc="1" locked="0" layoutInCell="1" allowOverlap="1" wp14:anchorId="6995FD4C" wp14:editId="3A233BBB">
+          <wp:anchor distT="0" distB="0" distL="114300" distR="114300" simplePos="0" relativeHeight="251718656" behindDoc="1" locked="0" layoutInCell="1" allowOverlap="1" wp14:anchorId="5A02E60C" wp14:editId="3C4044AF">
             <wp:simplePos x="0" y="0"/>
             <wp:positionH relativeFrom="column">
               <wp:posOffset>2115185</wp:posOffset>
@@ -21632,7 +21698,7 @@
           <w:noProof/>
         </w:rPr>
         <w:drawing>
-          <wp:anchor distT="0" distB="0" distL="114300" distR="114300" simplePos="0" relativeHeight="251720704" behindDoc="1" locked="0" layoutInCell="1" allowOverlap="1" wp14:anchorId="268EE8C3" wp14:editId="53845A87">
+          <wp:anchor distT="0" distB="0" distL="114300" distR="114300" simplePos="0" relativeHeight="251720704" behindDoc="1" locked="0" layoutInCell="1" allowOverlap="1" wp14:anchorId="0897BDC0" wp14:editId="40572FDD">
             <wp:simplePos x="0" y="0"/>
             <wp:positionH relativeFrom="column">
               <wp:posOffset>4309110</wp:posOffset>
@@ -21699,7 +21765,7 @@
           <w:noProof/>
         </w:rPr>
         <w:drawing>
-          <wp:anchor distT="0" distB="0" distL="114300" distR="114300" simplePos="0" relativeHeight="251719680" behindDoc="1" locked="0" layoutInCell="1" allowOverlap="1" wp14:anchorId="1791D725" wp14:editId="50F761B5">
+          <wp:anchor distT="0" distB="0" distL="114300" distR="114300" simplePos="0" relativeHeight="251719680" behindDoc="1" locked="0" layoutInCell="1" allowOverlap="1" wp14:anchorId="6BD40534" wp14:editId="3FD88684">
             <wp:simplePos x="0" y="0"/>
             <wp:positionH relativeFrom="column">
               <wp:posOffset>51435</wp:posOffset>
@@ -21842,7 +21908,7 @@
         <mc:AlternateContent>
           <mc:Choice Requires="wps">
             <w:drawing>
-              <wp:anchor distT="0" distB="0" distL="114300" distR="114300" simplePos="0" relativeHeight="251726848" behindDoc="0" locked="0" layoutInCell="1" allowOverlap="1" wp14:anchorId="790A1304" wp14:editId="128870D9">
+              <wp:anchor distT="0" distB="0" distL="114300" distR="114300" simplePos="0" relativeHeight="251726848" behindDoc="0" locked="0" layoutInCell="1" allowOverlap="1" wp14:anchorId="70AD3BB5" wp14:editId="40D89314">
                 <wp:simplePos x="0" y="0"/>
                 <wp:positionH relativeFrom="column">
                   <wp:posOffset>779145</wp:posOffset>
@@ -21889,7 +21955,7 @@
                                 <w:szCs w:val="28"/>
                               </w:rPr>
                             </w:pPr>
-                            <w:bookmarkStart w:id="49" w:name="_Toc131415045"/>
+                            <w:bookmarkStart w:id="50" w:name="_Toc131415045"/>
                             <w:r>
                               <w:rPr>
                                 <w:b w:val="0"/>
@@ -21955,7 +22021,7 @@
                               </w:rPr>
                               <w:t>. Biểu đồ lớp Capacity, Plan, Product</w:t>
                             </w:r>
-                            <w:bookmarkEnd w:id="49"/>
+                            <w:bookmarkEnd w:id="50"/>
                           </w:p>
                         </w:txbxContent>
                       </wps:txbx>
@@ -21976,7 +22042,7 @@
           </mc:Choice>
           <mc:Fallback>
             <w:pict>
-              <v:shape w14:anchorId="790A1304" id="Text Box 201" o:spid="_x0000_s1157" type="#_x0000_t202" style="position:absolute;left:0;text-align:left;margin-left:61.35pt;margin-top:3.6pt;width:262.65pt;height:.05pt;z-index:251726848;visibility:visible;mso-wrap-style:square;mso-width-percent:0;mso-wrap-distance-left:9pt;mso-wrap-distance-top:0;mso-wrap-distance-right:9pt;mso-wrap-distance-bottom:0;mso-position-horizontal:absolute;mso-position-horizontal-relative:text;mso-position-vertical:absolute;mso-position-vertical-relative:text;mso-width-percent:0;mso-width-relative:margin;v-text-anchor:top" o:gfxdata="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" stroked="f">
+              <v:shape w14:anchorId="70AD3BB5" id="Text Box 201" o:spid="_x0000_s1157" type="#_x0000_t202" style="position:absolute;left:0;text-align:left;margin-left:61.35pt;margin-top:3.6pt;width:262.65pt;height:.05pt;z-index:251726848;visibility:visible;mso-wrap-style:square;mso-width-percent:0;mso-wrap-distance-left:9pt;mso-wrap-distance-top:0;mso-wrap-distance-right:9pt;mso-wrap-distance-bottom:0;mso-position-horizontal:absolute;mso-position-horizontal-relative:text;mso-position-vertical:absolute;mso-position-vertical-relative:text;mso-width-percent:0;mso-width-relative:margin;v-text-anchor:top" o:gfxdata="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" stroked="f">
                 <v:textbox style="mso-fit-shape-to-text:t" inset="0,0,0,0">
                   <w:txbxContent>
                     <w:p>
@@ -21991,7 +22057,7 @@
                           <w:szCs w:val="28"/>
                         </w:rPr>
                       </w:pPr>
-                      <w:bookmarkStart w:id="50" w:name="_Toc131415045"/>
+                      <w:bookmarkStart w:id="51" w:name="_Toc131415045"/>
                       <w:r>
                         <w:rPr>
                           <w:b w:val="0"/>
@@ -22057,7 +22123,7 @@
                         </w:rPr>
                         <w:t>. Biểu đồ lớp Capacity, Plan, Product</w:t>
                       </w:r>
-                      <w:bookmarkEnd w:id="50"/>
+                      <w:bookmarkEnd w:id="51"/>
                     </w:p>
                   </w:txbxContent>
                 </v:textbox>
@@ -22248,7 +22314,7 @@
           <w:sz w:val="28"/>
         </w:rPr>
       </w:pPr>
-      <w:bookmarkStart w:id="51" w:name="_Toc131415046"/>
+      <w:bookmarkStart w:id="52" w:name="_Toc131415046"/>
       <w:r>
         <w:rPr>
           <w:b w:val="0"/>
@@ -22331,7 +22397,7 @@
         </w:rPr>
         <w:t>Manager</w:t>
       </w:r>
-      <w:bookmarkEnd w:id="51"/>
+      <w:bookmarkEnd w:id="52"/>
     </w:p>
     <w:p>
       <w:r>
@@ -22346,7 +22412,7 @@
           <w:b/>
         </w:rPr>
       </w:pPr>
-      <w:bookmarkStart w:id="52" w:name="_Toc131415143"/>
+      <w:bookmarkStart w:id="53" w:name="_Toc160521005"/>
       <w:r>
         <w:rPr>
           <w:b/>
@@ -22354,7 +22420,7 @@
         <w:lastRenderedPageBreak/>
         <w:t>III. PHÂN TÍCH THIẾT KẾ CƠ SỞ DỮ LIỆU</w:t>
       </w:r>
-      <w:bookmarkEnd w:id="52"/>
+      <w:bookmarkEnd w:id="53"/>
     </w:p>
     <w:p>
       <w:pPr>
@@ -22368,14 +22434,14 @@
           <w:b/>
         </w:rPr>
       </w:pPr>
-      <w:bookmarkStart w:id="53" w:name="_Toc131415144"/>
+      <w:bookmarkStart w:id="54" w:name="_Toc160521006"/>
       <w:r>
         <w:rPr>
           <w:b/>
         </w:rPr>
         <w:t>Thiết kế cơ sở dữ liệu</w:t>
       </w:r>
-      <w:bookmarkEnd w:id="53"/>
+      <w:bookmarkEnd w:id="54"/>
     </w:p>
     <w:p>
       <w:pPr>
@@ -22398,7 +22464,7 @@
           <w:noProof/>
         </w:rPr>
         <w:drawing>
-          <wp:inline distT="0" distB="0" distL="0" distR="0" wp14:anchorId="0218966D" wp14:editId="044F9683">
+          <wp:inline distT="0" distB="0" distL="0" distR="0" wp14:anchorId="4F8F37B6" wp14:editId="44592BF7">
             <wp:extent cx="5680997" cy="2396067"/>
             <wp:effectExtent l="0" t="0" r="0" b="4445"/>
             <wp:docPr id="202" name="Picture 202" descr="C:\Users\n\Pictures\Products.PNG"/>
@@ -22446,8 +22512,6 @@
           </wp:inline>
         </w:drawing>
       </w:r>
-      <w:bookmarkStart w:id="54" w:name="_GoBack"/>
-      <w:bookmarkEnd w:id="54"/>
     </w:p>
     <w:p>
       <w:pPr>
@@ -22545,7 +22609,7 @@
           <w:noProof/>
         </w:rPr>
         <w:drawing>
-          <wp:inline distT="0" distB="0" distL="0" distR="0" wp14:anchorId="67EE9E44" wp14:editId="483A73D7">
+          <wp:inline distT="0" distB="0" distL="0" distR="0" wp14:anchorId="2BF87D52" wp14:editId="76EC7D6A">
             <wp:extent cx="5627386" cy="2201333"/>
             <wp:effectExtent l="0" t="0" r="0" b="8890"/>
             <wp:docPr id="203" name="Picture 203" descr="C:\Users\n\Pictures\Plans.PNG"/>
@@ -22700,7 +22764,7 @@
           <w:noProof/>
         </w:rPr>
         <w:drawing>
-          <wp:inline distT="0" distB="0" distL="0" distR="0" wp14:anchorId="0FE9A43A" wp14:editId="114E0703">
+          <wp:inline distT="0" distB="0" distL="0" distR="0" wp14:anchorId="69944869" wp14:editId="78AADC8D">
             <wp:extent cx="5540810" cy="2167466"/>
             <wp:effectExtent l="0" t="0" r="3175" b="4445"/>
             <wp:docPr id="204" name="Picture 204" descr="C:\Users\n\Pictures\Plans.PNG"/>
@@ -22845,7 +22909,7 @@
         </w:rPr>
         <w:lastRenderedPageBreak/>
         <w:drawing>
-          <wp:inline distT="0" distB="0" distL="0" distR="0" wp14:anchorId="1F6C2F82" wp14:editId="146759E8">
+          <wp:inline distT="0" distB="0" distL="0" distR="0" wp14:anchorId="4DDC0974" wp14:editId="0D638747">
             <wp:extent cx="5579804" cy="1651000"/>
             <wp:effectExtent l="0" t="0" r="1905" b="6350"/>
             <wp:docPr id="205" name="Picture 205" descr="C:\Users\n\Pictures\Manager.PNG"/>
@@ -22993,7 +23057,7 @@
           <w:b/>
         </w:rPr>
       </w:pPr>
-      <w:bookmarkStart w:id="59" w:name="_Toc131415145"/>
+      <w:bookmarkStart w:id="59" w:name="_Toc160521007"/>
       <w:r>
         <w:rPr>
           <w:b/>
@@ -23012,7 +23076,7 @@
           <w:noProof/>
         </w:rPr>
         <w:drawing>
-          <wp:inline distT="0" distB="0" distL="0" distR="0" wp14:anchorId="4C7EBA09" wp14:editId="34B3BAC5">
+          <wp:inline distT="0" distB="0" distL="0" distR="0" wp14:anchorId="3E4963FE" wp14:editId="208DDFC4">
             <wp:extent cx="4572000" cy="3573780"/>
             <wp:effectExtent l="0" t="0" r="0" b="7620"/>
             <wp:docPr id="206" name="Picture 206"/>
@@ -23147,7 +23211,7 @@
           <w:color w:val="auto"/>
         </w:rPr>
       </w:pPr>
-      <w:bookmarkStart w:id="61" w:name="_Toc131415146"/>
+      <w:bookmarkStart w:id="61" w:name="_Toc160521008"/>
       <w:r>
         <w:rPr>
           <w:rFonts w:ascii="Times New Roman" w:hAnsi="Times New Roman" w:cs="Times New Roman"/>
@@ -23170,7 +23234,7 @@
           <w:b/>
         </w:rPr>
       </w:pPr>
-      <w:bookmarkStart w:id="62" w:name="_Toc131415147"/>
+      <w:bookmarkStart w:id="62" w:name="_Toc160521009"/>
       <w:r>
         <w:rPr>
           <w:b/>
@@ -23200,7 +23264,7 @@
           <w:noProof/>
         </w:rPr>
         <w:drawing>
-          <wp:inline distT="0" distB="0" distL="0" distR="0" wp14:anchorId="1628B5CB" wp14:editId="32D2DAFA">
+          <wp:inline distT="0" distB="0" distL="0" distR="0" wp14:anchorId="7DCE2988" wp14:editId="691C439C">
             <wp:extent cx="5760085" cy="3664665"/>
             <wp:effectExtent l="0" t="0" r="0" b="0"/>
             <wp:docPr id="207" name="Picture 207" descr="C:\Users\n\Pictures\main.PNG"/>
@@ -23354,7 +23418,7 @@
           <w:b/>
         </w:rPr>
       </w:pPr>
-      <w:bookmarkStart w:id="64" w:name="_Toc131415148"/>
+      <w:bookmarkStart w:id="64" w:name="_Toc160521010"/>
       <w:r>
         <w:rPr>
           <w:b/>
@@ -23390,7 +23454,7 @@
           <w:noProof/>
         </w:rPr>
         <w:drawing>
-          <wp:inline distT="0" distB="0" distL="0" distR="0" wp14:anchorId="098D82FF" wp14:editId="14E73772">
+          <wp:inline distT="0" distB="0" distL="0" distR="0" wp14:anchorId="7C5AA597" wp14:editId="3C8F7D9A">
             <wp:extent cx="4250267" cy="2427174"/>
             <wp:effectExtent l="0" t="0" r="0" b="0"/>
             <wp:docPr id="208" name="Picture 208" descr="C:\Users\n\Pictures\login.PNG"/>
@@ -23549,7 +23613,7 @@
           <w:b/>
         </w:rPr>
       </w:pPr>
-      <w:bookmarkStart w:id="66" w:name="_Toc131415149"/>
+      <w:bookmarkStart w:id="66" w:name="_Toc160521011"/>
       <w:r>
         <w:rPr>
           <w:b/>
@@ -23582,7 +23646,7 @@
           <w:szCs w:val="28"/>
         </w:rPr>
         <w:drawing>
-          <wp:inline distT="0" distB="0" distL="0" distR="0" wp14:anchorId="602076F0" wp14:editId="587FC20F">
+          <wp:inline distT="0" distB="0" distL="0" distR="0" wp14:anchorId="67D25E93" wp14:editId="0C83213F">
             <wp:extent cx="5760085" cy="3559077"/>
             <wp:effectExtent l="0" t="0" r="0" b="3810"/>
             <wp:docPr id="209" name="Picture 209" descr="C:\Users\n\Pictures\mgr.PNG"/>
@@ -23737,7 +23801,7 @@
           <w:b/>
         </w:rPr>
       </w:pPr>
-      <w:bookmarkStart w:id="68" w:name="_Toc131415150"/>
+      <w:bookmarkStart w:id="68" w:name="_Toc160521012"/>
       <w:r>
         <w:rPr>
           <w:b/>
@@ -23765,7 +23829,7 @@
           <w:noProof/>
         </w:rPr>
         <w:drawing>
-          <wp:inline distT="0" distB="0" distL="0" distR="0" wp14:anchorId="39A8947C" wp14:editId="13551B96">
+          <wp:inline distT="0" distB="0" distL="0" distR="0" wp14:anchorId="1D9F1A52" wp14:editId="7BC18A9C">
             <wp:extent cx="5207000" cy="3471545"/>
             <wp:effectExtent l="0" t="0" r="0" b="0"/>
             <wp:docPr id="210" name="Picture 210" descr="C:\Users\n\Pictures\dmk.PNG"/>
@@ -23924,7 +23988,7 @@
           <w:b/>
         </w:rPr>
       </w:pPr>
-      <w:bookmarkStart w:id="70" w:name="_Toc131415151"/>
+      <w:bookmarkStart w:id="70" w:name="_Toc160521013"/>
       <w:r>
         <w:rPr>
           <w:b/>
@@ -23945,7 +24009,7 @@
           <w:noProof/>
         </w:rPr>
         <w:drawing>
-          <wp:inline distT="0" distB="0" distL="0" distR="0" wp14:anchorId="69107CFD" wp14:editId="3897DA2A">
+          <wp:inline distT="0" distB="0" distL="0" distR="0" wp14:anchorId="4AEF862C" wp14:editId="61FB176E">
             <wp:extent cx="4876800" cy="1303655"/>
             <wp:effectExtent l="0" t="0" r="0" b="0"/>
             <wp:docPr id="211" name="Picture 211" descr="C:\Users\n\Pictures\lock.PNG"/>
@@ -24100,7 +24164,7 @@
           <w:b/>
         </w:rPr>
       </w:pPr>
-      <w:bookmarkStart w:id="72" w:name="_Toc131415152"/>
+      <w:bookmarkStart w:id="72" w:name="_Toc160521014"/>
       <w:r>
         <w:rPr>
           <w:b/>
@@ -24357,7 +24421,7 @@
             <w:sz w:val="26"/>
             <w:szCs w:val="26"/>
           </w:rPr>
-          <w:t>16</w:t>
+          <w:t>13</w:t>
         </w:r>
         <w:r>
           <w:rPr>
@@ -26564,7 +26628,7 @@
 </file>
 
 <file path=customXml/itemProps1.xml><?xml version="1.0" encoding="utf-8"?>
-<ds:datastoreItem xmlns:ds="http://schemas.openxmlformats.org/officeDocument/2006/customXml" ds:itemID="{D69127E5-0D30-437F-94C8-0F986180EA8C}">
+<ds:datastoreItem xmlns:ds="http://schemas.openxmlformats.org/officeDocument/2006/customXml" ds:itemID="{2E92605E-EBBD-4D12-A7E0-1134C0C393F3}">
   <ds:schemaRefs>
     <ds:schemaRef ds:uri="http://schemas.openxmlformats.org/officeDocument/2006/bibliography"/>
   </ds:schemaRefs>

</xml_diff>